<commit_message>
User Stories 1, 2, 14
</commit_message>
<xml_diff>
--- a/documentation/User_stories.docx
+++ b/documentation/User_stories.docx
@@ -15,15 +15,59 @@
           <w:szCs w:val="28"/>
         </w:rPr>
       </w:pPr>
-      <w:r>
-        <w:rPr>
-          <w:rFonts w:ascii="Times New Roman" w:hAnsi="Times New Roman" w:cs="Times New Roman"/>
-          <w:b/>
-          <w:bCs/>
-          <w:sz w:val="28"/>
-          <w:szCs w:val="28"/>
-        </w:rPr>
-        <w:t>User Story 4</w:t>
+      <w:proofErr w:type="spellStart"/>
+      <w:r>
+        <w:rPr>
+          <w:rFonts w:ascii="Times New Roman" w:hAnsi="Times New Roman" w:cs="Times New Roman"/>
+          <w:b/>
+          <w:bCs/>
+          <w:sz w:val="28"/>
+          <w:szCs w:val="28"/>
+        </w:rPr>
+        <w:t>User</w:t>
+      </w:r>
+      <w:proofErr w:type="spellEnd"/>
+      <w:r>
+        <w:rPr>
+          <w:rFonts w:ascii="Times New Roman" w:hAnsi="Times New Roman" w:cs="Times New Roman"/>
+          <w:b/>
+          <w:bCs/>
+          <w:sz w:val="28"/>
+          <w:szCs w:val="28"/>
+        </w:rPr>
+        <w:t xml:space="preserve"> </w:t>
+      </w:r>
+      <w:proofErr w:type="spellStart"/>
+      <w:r>
+        <w:rPr>
+          <w:rFonts w:ascii="Times New Roman" w:hAnsi="Times New Roman" w:cs="Times New Roman"/>
+          <w:b/>
+          <w:bCs/>
+          <w:sz w:val="28"/>
+          <w:szCs w:val="28"/>
+        </w:rPr>
+        <w:t>Story</w:t>
+      </w:r>
+      <w:proofErr w:type="spellEnd"/>
+      <w:r>
+        <w:rPr>
+          <w:rFonts w:ascii="Times New Roman" w:hAnsi="Times New Roman" w:cs="Times New Roman"/>
+          <w:b/>
+          <w:bCs/>
+          <w:sz w:val="28"/>
+          <w:szCs w:val="28"/>
+        </w:rPr>
+        <w:t xml:space="preserve"> </w:t>
+      </w:r>
+      <w:r>
+        <w:rPr>
+          <w:rFonts w:ascii="Times New Roman" w:hAnsi="Times New Roman" w:cs="Times New Roman"/>
+          <w:b/>
+          <w:bCs/>
+          <w:sz w:val="28"/>
+          <w:szCs w:val="28"/>
+        </w:rPr>
+        <w:t>1</w:t>
       </w:r>
     </w:p>
     <w:p>
@@ -51,7 +95,786 @@
         <w:rPr>
           <w:rFonts w:ascii="Times New Roman" w:hAnsi="Times New Roman" w:cs="Times New Roman"/>
         </w:rPr>
-        <w:t>Como consumidor final quero poder pesquisar por produtos ou por agricultores específicos de modo a encontrar o que procuro.</w:t>
+        <w:t xml:space="preserve">Como </w:t>
+      </w:r>
+      <w:r>
+        <w:rPr>
+          <w:rFonts w:ascii="Times New Roman" w:hAnsi="Times New Roman" w:cs="Times New Roman"/>
+        </w:rPr>
+        <w:t>cliente</w:t>
+      </w:r>
+      <w:r>
+        <w:rPr>
+          <w:rFonts w:ascii="Times New Roman" w:hAnsi="Times New Roman" w:cs="Times New Roman"/>
+        </w:rPr>
+        <w:t xml:space="preserve"> final quero poder </w:t>
+      </w:r>
+      <w:r>
+        <w:rPr>
+          <w:rFonts w:ascii="Times New Roman" w:hAnsi="Times New Roman" w:cs="Times New Roman"/>
+        </w:rPr>
+        <w:t>criar uma conta de modo a aceder à plataforma.</w:t>
+      </w:r>
+    </w:p>
+    <w:p>
+      <w:pPr>
+        <w:pStyle w:val="ListParagraph"/>
+        <w:ind w:left="0"/>
+        <w:jc w:val="both"/>
+        <w:rPr>
+          <w:rFonts w:ascii="Times New Roman" w:hAnsi="Times New Roman" w:cs="Times New Roman"/>
+        </w:rPr>
+      </w:pPr>
+    </w:p>
+    <w:p>
+      <w:pPr>
+        <w:pStyle w:val="ListParagraph"/>
+        <w:ind w:left="0"/>
+        <w:jc w:val="both"/>
+        <w:rPr>
+          <w:rFonts w:ascii="Times New Roman" w:hAnsi="Times New Roman" w:cs="Times New Roman"/>
+          <w:b/>
+          <w:bCs/>
+          <w:sz w:val="22"/>
+          <w:szCs w:val="22"/>
+        </w:rPr>
+      </w:pPr>
+      <w:r>
+        <w:rPr>
+          <w:rFonts w:ascii="Times New Roman" w:hAnsi="Times New Roman" w:cs="Times New Roman"/>
+          <w:b/>
+          <w:bCs/>
+          <w:sz w:val="22"/>
+          <w:szCs w:val="22"/>
+        </w:rPr>
+        <w:t>Critérios de Aceitação:</w:t>
+      </w:r>
+    </w:p>
+    <w:p>
+      <w:pPr>
+        <w:pStyle w:val="ListParagraph"/>
+        <w:ind w:left="0"/>
+        <w:jc w:val="both"/>
+        <w:rPr>
+          <w:rFonts w:ascii="Times New Roman" w:hAnsi="Times New Roman" w:cs="Times New Roman"/>
+        </w:rPr>
+      </w:pPr>
+    </w:p>
+    <w:p>
+      <w:pPr>
+        <w:pStyle w:val="ListParagraph"/>
+        <w:numPr>
+          <w:ilvl w:val="0"/>
+          <w:numId w:val="2"/>
+        </w:numPr>
+        <w:spacing w:before="100" w:beforeAutospacing="1" w:after="100" w:afterAutospacing="1" w:line="360" w:lineRule="auto"/>
+        <w:jc w:val="both"/>
+        <w:rPr>
+          <w:rFonts w:ascii="Times New Roman" w:hAnsi="Times New Roman" w:cs="Times New Roman"/>
+          <w:b/>
+          <w:bCs/>
+          <w:sz w:val="28"/>
+          <w:szCs w:val="28"/>
+        </w:rPr>
+      </w:pPr>
+      <w:r>
+        <w:rPr>
+          <w:rFonts w:ascii="Times New Roman" w:eastAsia="Times New Roman" w:hAnsi="Times New Roman" w:cs="Times New Roman"/>
+          <w:kern w:val="0"/>
+          <w:sz w:val="22"/>
+          <w:szCs w:val="22"/>
+          <w:lang w:eastAsia="pt-PT"/>
+          <w14:ligatures w14:val="none"/>
+        </w:rPr>
+        <w:t>O utilizador deverá introduzir o seu nome, e-mail, palavra-passe, data de nascimento e pergunta secreta.</w:t>
+      </w:r>
+    </w:p>
+    <w:p>
+      <w:pPr>
+        <w:pStyle w:val="ListParagraph"/>
+        <w:numPr>
+          <w:ilvl w:val="0"/>
+          <w:numId w:val="2"/>
+        </w:numPr>
+        <w:spacing w:before="100" w:beforeAutospacing="1" w:after="100" w:afterAutospacing="1" w:line="360" w:lineRule="auto"/>
+        <w:jc w:val="both"/>
+        <w:rPr>
+          <w:rFonts w:ascii="Times New Roman" w:hAnsi="Times New Roman" w:cs="Times New Roman"/>
+          <w:b/>
+          <w:bCs/>
+          <w:sz w:val="28"/>
+          <w:szCs w:val="28"/>
+        </w:rPr>
+      </w:pPr>
+      <w:r>
+        <w:rPr>
+          <w:rFonts w:ascii="Times New Roman" w:eastAsia="Times New Roman" w:hAnsi="Times New Roman" w:cs="Times New Roman"/>
+          <w:kern w:val="0"/>
+          <w:sz w:val="22"/>
+          <w:szCs w:val="22"/>
+          <w:lang w:eastAsia="pt-PT"/>
+          <w14:ligatures w14:val="none"/>
+        </w:rPr>
+        <w:t>A palavra-passe deverá ter entre 8 e 16 caracteres e conter, pelo menos, um caracter especial.</w:t>
+      </w:r>
+    </w:p>
+    <w:p>
+      <w:pPr>
+        <w:pStyle w:val="ListParagraph"/>
+        <w:numPr>
+          <w:ilvl w:val="0"/>
+          <w:numId w:val="2"/>
+        </w:numPr>
+        <w:spacing w:before="100" w:beforeAutospacing="1" w:after="100" w:afterAutospacing="1" w:line="360" w:lineRule="auto"/>
+        <w:jc w:val="both"/>
+        <w:rPr>
+          <w:rFonts w:ascii="Times New Roman" w:hAnsi="Times New Roman" w:cs="Times New Roman"/>
+          <w:b/>
+          <w:bCs/>
+          <w:sz w:val="28"/>
+          <w:szCs w:val="28"/>
+        </w:rPr>
+      </w:pPr>
+      <w:r>
+        <w:rPr>
+          <w:rFonts w:ascii="Times New Roman" w:eastAsia="Times New Roman" w:hAnsi="Times New Roman" w:cs="Times New Roman"/>
+          <w:kern w:val="0"/>
+          <w:sz w:val="22"/>
+          <w:szCs w:val="22"/>
+          <w:lang w:eastAsia="pt-PT"/>
+          <w14:ligatures w14:val="none"/>
+        </w:rPr>
+        <w:t>O sistema deve validar se o e-mail já se encontra registado.</w:t>
+      </w:r>
+    </w:p>
+    <w:p>
+      <w:pPr>
+        <w:pStyle w:val="ListParagraph"/>
+        <w:numPr>
+          <w:ilvl w:val="0"/>
+          <w:numId w:val="2"/>
+        </w:numPr>
+        <w:spacing w:before="100" w:beforeAutospacing="1" w:after="100" w:afterAutospacing="1" w:line="360" w:lineRule="auto"/>
+        <w:jc w:val="both"/>
+        <w:rPr>
+          <w:rFonts w:ascii="Times New Roman" w:hAnsi="Times New Roman" w:cs="Times New Roman"/>
+          <w:b/>
+          <w:bCs/>
+          <w:sz w:val="28"/>
+          <w:szCs w:val="28"/>
+        </w:rPr>
+      </w:pPr>
+      <w:r>
+        <w:rPr>
+          <w:rFonts w:ascii="Times New Roman" w:eastAsia="Times New Roman" w:hAnsi="Times New Roman" w:cs="Times New Roman"/>
+          <w:kern w:val="0"/>
+          <w:sz w:val="22"/>
+          <w:szCs w:val="22"/>
+          <w:lang w:eastAsia="pt-PT"/>
+          <w14:ligatures w14:val="none"/>
+        </w:rPr>
+        <w:t>O utilizador deve receber um e-mail para confirmar o registo.</w:t>
+      </w:r>
+    </w:p>
+    <w:p>
+      <w:pPr>
+        <w:pStyle w:val="ListParagraph"/>
+        <w:numPr>
+          <w:ilvl w:val="0"/>
+          <w:numId w:val="2"/>
+        </w:numPr>
+        <w:spacing w:before="100" w:beforeAutospacing="1" w:after="100" w:afterAutospacing="1" w:line="360" w:lineRule="auto"/>
+        <w:jc w:val="both"/>
+        <w:rPr>
+          <w:rFonts w:ascii="Times New Roman" w:hAnsi="Times New Roman" w:cs="Times New Roman"/>
+          <w:b/>
+          <w:bCs/>
+          <w:sz w:val="28"/>
+          <w:szCs w:val="28"/>
+        </w:rPr>
+      </w:pPr>
+      <w:r>
+        <w:rPr>
+          <w:rFonts w:ascii="Times New Roman" w:eastAsia="Times New Roman" w:hAnsi="Times New Roman" w:cs="Times New Roman"/>
+          <w:kern w:val="0"/>
+          <w:sz w:val="22"/>
+          <w:szCs w:val="22"/>
+          <w:lang w:eastAsia="pt-PT"/>
+          <w14:ligatures w14:val="none"/>
+        </w:rPr>
+        <w:t>O utilizador deve poder recuperar o e-mail e/ou a palavra-passe através da pergunta secreta</w:t>
+      </w:r>
+      <w:r>
+        <w:rPr>
+          <w:rFonts w:ascii="Times New Roman" w:eastAsia="Times New Roman" w:hAnsi="Times New Roman" w:cs="Times New Roman"/>
+          <w:kern w:val="0"/>
+          <w:sz w:val="22"/>
+          <w:szCs w:val="22"/>
+          <w:lang w:eastAsia="pt-PT"/>
+          <w14:ligatures w14:val="none"/>
+        </w:rPr>
+        <w:t>.</w:t>
+      </w:r>
+    </w:p>
+    <w:p>
+      <w:pPr>
+        <w:spacing w:before="100" w:beforeAutospacing="1" w:after="100" w:afterAutospacing="1" w:line="360" w:lineRule="auto"/>
+        <w:jc w:val="both"/>
+        <w:rPr>
+          <w:rFonts w:ascii="Times New Roman" w:hAnsi="Times New Roman" w:cs="Times New Roman"/>
+          <w:b/>
+          <w:bCs/>
+          <w:sz w:val="28"/>
+          <w:szCs w:val="28"/>
+        </w:rPr>
+      </w:pPr>
+    </w:p>
+    <w:p>
+      <w:pPr>
+        <w:pStyle w:val="ListParagraph"/>
+        <w:ind w:left="0"/>
+        <w:jc w:val="both"/>
+        <w:rPr>
+          <w:rFonts w:ascii="Times New Roman" w:hAnsi="Times New Roman" w:cs="Times New Roman"/>
+          <w:b/>
+          <w:bCs/>
+          <w:sz w:val="28"/>
+          <w:szCs w:val="28"/>
+        </w:rPr>
+      </w:pPr>
+      <w:proofErr w:type="spellStart"/>
+      <w:r>
+        <w:rPr>
+          <w:rFonts w:ascii="Times New Roman" w:hAnsi="Times New Roman" w:cs="Times New Roman"/>
+          <w:b/>
+          <w:bCs/>
+          <w:sz w:val="28"/>
+          <w:szCs w:val="28"/>
+        </w:rPr>
+        <w:t>User</w:t>
+      </w:r>
+      <w:proofErr w:type="spellEnd"/>
+      <w:r>
+        <w:rPr>
+          <w:rFonts w:ascii="Times New Roman" w:hAnsi="Times New Roman" w:cs="Times New Roman"/>
+          <w:b/>
+          <w:bCs/>
+          <w:sz w:val="28"/>
+          <w:szCs w:val="28"/>
+        </w:rPr>
+        <w:t xml:space="preserve"> </w:t>
+      </w:r>
+      <w:proofErr w:type="spellStart"/>
+      <w:r>
+        <w:rPr>
+          <w:rFonts w:ascii="Times New Roman" w:hAnsi="Times New Roman" w:cs="Times New Roman"/>
+          <w:b/>
+          <w:bCs/>
+          <w:sz w:val="28"/>
+          <w:szCs w:val="28"/>
+        </w:rPr>
+        <w:t>Story</w:t>
+      </w:r>
+      <w:proofErr w:type="spellEnd"/>
+      <w:r>
+        <w:rPr>
+          <w:rFonts w:ascii="Times New Roman" w:hAnsi="Times New Roman" w:cs="Times New Roman"/>
+          <w:b/>
+          <w:bCs/>
+          <w:sz w:val="28"/>
+          <w:szCs w:val="28"/>
+        </w:rPr>
+        <w:t xml:space="preserve"> </w:t>
+      </w:r>
+      <w:r>
+        <w:rPr>
+          <w:rFonts w:ascii="Times New Roman" w:hAnsi="Times New Roman" w:cs="Times New Roman"/>
+          <w:b/>
+          <w:bCs/>
+          <w:sz w:val="28"/>
+          <w:szCs w:val="28"/>
+        </w:rPr>
+        <w:t>2</w:t>
+      </w:r>
+    </w:p>
+    <w:p>
+      <w:pPr>
+        <w:pStyle w:val="ListParagraph"/>
+        <w:ind w:left="0"/>
+        <w:jc w:val="both"/>
+        <w:rPr>
+          <w:rFonts w:ascii="Times New Roman" w:hAnsi="Times New Roman" w:cs="Times New Roman"/>
+          <w:b/>
+          <w:bCs/>
+        </w:rPr>
+      </w:pPr>
+    </w:p>
+    <w:p>
+      <w:pPr>
+        <w:pStyle w:val="ListParagraph"/>
+        <w:ind w:left="0"/>
+        <w:jc w:val="both"/>
+        <w:rPr>
+          <w:rFonts w:ascii="Times New Roman" w:hAnsi="Times New Roman" w:cs="Times New Roman"/>
+        </w:rPr>
+      </w:pPr>
+      <w:r>
+        <w:rPr>
+          <w:rFonts w:ascii="Times New Roman" w:hAnsi="Times New Roman" w:cs="Times New Roman"/>
+        </w:rPr>
+        <w:t xml:space="preserve">Como </w:t>
+      </w:r>
+      <w:r>
+        <w:rPr>
+          <w:rFonts w:ascii="Times New Roman" w:hAnsi="Times New Roman" w:cs="Times New Roman"/>
+        </w:rPr>
+        <w:t>agricultor</w:t>
+      </w:r>
+      <w:r>
+        <w:rPr>
+          <w:rFonts w:ascii="Times New Roman" w:hAnsi="Times New Roman" w:cs="Times New Roman"/>
+        </w:rPr>
+        <w:t xml:space="preserve"> quero poder </w:t>
+      </w:r>
+      <w:r>
+        <w:rPr>
+          <w:rFonts w:ascii="Times New Roman" w:hAnsi="Times New Roman" w:cs="Times New Roman"/>
+        </w:rPr>
+        <w:t xml:space="preserve">criar uma conta de modo a </w:t>
+      </w:r>
+      <w:r>
+        <w:rPr>
+          <w:rFonts w:ascii="Times New Roman" w:hAnsi="Times New Roman" w:cs="Times New Roman"/>
+        </w:rPr>
+        <w:t>gerir os meus produtos.</w:t>
+      </w:r>
+    </w:p>
+    <w:p>
+      <w:pPr>
+        <w:pStyle w:val="ListParagraph"/>
+        <w:ind w:left="0"/>
+        <w:jc w:val="both"/>
+        <w:rPr>
+          <w:rFonts w:ascii="Times New Roman" w:hAnsi="Times New Roman" w:cs="Times New Roman"/>
+        </w:rPr>
+      </w:pPr>
+    </w:p>
+    <w:p>
+      <w:pPr>
+        <w:pStyle w:val="ListParagraph"/>
+        <w:ind w:left="0"/>
+        <w:jc w:val="both"/>
+        <w:rPr>
+          <w:rFonts w:ascii="Times New Roman" w:hAnsi="Times New Roman" w:cs="Times New Roman"/>
+          <w:b/>
+          <w:bCs/>
+          <w:sz w:val="22"/>
+          <w:szCs w:val="22"/>
+        </w:rPr>
+      </w:pPr>
+      <w:r>
+        <w:rPr>
+          <w:rFonts w:ascii="Times New Roman" w:hAnsi="Times New Roman" w:cs="Times New Roman"/>
+          <w:b/>
+          <w:bCs/>
+          <w:sz w:val="22"/>
+          <w:szCs w:val="22"/>
+        </w:rPr>
+        <w:t>Critérios de Aceitação:</w:t>
+      </w:r>
+    </w:p>
+    <w:p>
+      <w:pPr>
+        <w:pStyle w:val="ListParagraph"/>
+        <w:ind w:left="0"/>
+        <w:jc w:val="both"/>
+        <w:rPr>
+          <w:rFonts w:ascii="Times New Roman" w:hAnsi="Times New Roman" w:cs="Times New Roman"/>
+        </w:rPr>
+      </w:pPr>
+    </w:p>
+    <w:p>
+      <w:pPr>
+        <w:pStyle w:val="ListParagraph"/>
+        <w:numPr>
+          <w:ilvl w:val="0"/>
+          <w:numId w:val="2"/>
+        </w:numPr>
+        <w:spacing w:before="100" w:beforeAutospacing="1" w:after="100" w:afterAutospacing="1" w:line="360" w:lineRule="auto"/>
+        <w:jc w:val="both"/>
+        <w:rPr>
+          <w:rFonts w:ascii="Times New Roman" w:hAnsi="Times New Roman" w:cs="Times New Roman"/>
+          <w:b/>
+          <w:bCs/>
+          <w:sz w:val="28"/>
+          <w:szCs w:val="28"/>
+        </w:rPr>
+      </w:pPr>
+      <w:r>
+        <w:rPr>
+          <w:rFonts w:ascii="Times New Roman" w:eastAsia="Times New Roman" w:hAnsi="Times New Roman" w:cs="Times New Roman"/>
+          <w:kern w:val="0"/>
+          <w:sz w:val="22"/>
+          <w:szCs w:val="22"/>
+          <w:lang w:eastAsia="pt-PT"/>
+          <w14:ligatures w14:val="none"/>
+        </w:rPr>
+        <w:t xml:space="preserve">O </w:t>
+      </w:r>
+      <w:r>
+        <w:rPr>
+          <w:rFonts w:ascii="Times New Roman" w:eastAsia="Times New Roman" w:hAnsi="Times New Roman" w:cs="Times New Roman"/>
+          <w:kern w:val="0"/>
+          <w:sz w:val="22"/>
+          <w:szCs w:val="22"/>
+          <w:lang w:eastAsia="pt-PT"/>
+          <w14:ligatures w14:val="none"/>
+        </w:rPr>
+        <w:t>agricultor</w:t>
+      </w:r>
+      <w:r>
+        <w:rPr>
+          <w:rFonts w:ascii="Times New Roman" w:eastAsia="Times New Roman" w:hAnsi="Times New Roman" w:cs="Times New Roman"/>
+          <w:kern w:val="0"/>
+          <w:sz w:val="22"/>
+          <w:szCs w:val="22"/>
+          <w:lang w:eastAsia="pt-PT"/>
+          <w14:ligatures w14:val="none"/>
+        </w:rPr>
+        <w:t xml:space="preserve"> deverá introduzir o seu nome, e-mail, palavra-passe, data de nascimento</w:t>
+      </w:r>
+      <w:r>
+        <w:rPr>
+          <w:rFonts w:ascii="Times New Roman" w:eastAsia="Times New Roman" w:hAnsi="Times New Roman" w:cs="Times New Roman"/>
+          <w:kern w:val="0"/>
+          <w:sz w:val="22"/>
+          <w:szCs w:val="22"/>
+          <w:lang w:eastAsia="pt-PT"/>
+          <w14:ligatures w14:val="none"/>
+        </w:rPr>
+        <w:t xml:space="preserve"> e </w:t>
+      </w:r>
+      <w:r>
+        <w:rPr>
+          <w:rFonts w:ascii="Times New Roman" w:eastAsia="Times New Roman" w:hAnsi="Times New Roman" w:cs="Times New Roman"/>
+          <w:kern w:val="0"/>
+          <w:sz w:val="22"/>
+          <w:szCs w:val="22"/>
+          <w:lang w:eastAsia="pt-PT"/>
+          <w14:ligatures w14:val="none"/>
+        </w:rPr>
+        <w:t>pergunta secreta</w:t>
+      </w:r>
+      <w:r>
+        <w:rPr>
+          <w:rFonts w:ascii="Times New Roman" w:eastAsia="Times New Roman" w:hAnsi="Times New Roman" w:cs="Times New Roman"/>
+          <w:kern w:val="0"/>
+          <w:sz w:val="22"/>
+          <w:szCs w:val="22"/>
+          <w:lang w:eastAsia="pt-PT"/>
+          <w14:ligatures w14:val="none"/>
+        </w:rPr>
+        <w:t>.</w:t>
+      </w:r>
+    </w:p>
+    <w:p>
+      <w:pPr>
+        <w:pStyle w:val="ListParagraph"/>
+        <w:numPr>
+          <w:ilvl w:val="0"/>
+          <w:numId w:val="2"/>
+        </w:numPr>
+        <w:spacing w:before="100" w:beforeAutospacing="1" w:after="100" w:afterAutospacing="1" w:line="360" w:lineRule="auto"/>
+        <w:jc w:val="both"/>
+        <w:rPr>
+          <w:rFonts w:ascii="Times New Roman" w:hAnsi="Times New Roman" w:cs="Times New Roman"/>
+          <w:b/>
+          <w:bCs/>
+          <w:sz w:val="28"/>
+          <w:szCs w:val="28"/>
+        </w:rPr>
+      </w:pPr>
+      <w:r>
+        <w:rPr>
+          <w:rFonts w:ascii="Times New Roman" w:eastAsia="Times New Roman" w:hAnsi="Times New Roman" w:cs="Times New Roman"/>
+          <w:kern w:val="0"/>
+          <w:sz w:val="22"/>
+          <w:szCs w:val="22"/>
+          <w:lang w:eastAsia="pt-PT"/>
+          <w14:ligatures w14:val="none"/>
+        </w:rPr>
+        <w:t>A palavra-passe deverá ter entre 8 e 16 caracteres e conter, pelo menos, um caracter especial.</w:t>
+      </w:r>
+    </w:p>
+    <w:p>
+      <w:pPr>
+        <w:pStyle w:val="ListParagraph"/>
+        <w:numPr>
+          <w:ilvl w:val="0"/>
+          <w:numId w:val="2"/>
+        </w:numPr>
+        <w:spacing w:before="100" w:beforeAutospacing="1" w:after="100" w:afterAutospacing="1" w:line="360" w:lineRule="auto"/>
+        <w:jc w:val="both"/>
+        <w:rPr>
+          <w:rFonts w:ascii="Times New Roman" w:hAnsi="Times New Roman" w:cs="Times New Roman"/>
+          <w:b/>
+          <w:bCs/>
+          <w:sz w:val="28"/>
+          <w:szCs w:val="28"/>
+        </w:rPr>
+      </w:pPr>
+      <w:r>
+        <w:rPr>
+          <w:rFonts w:ascii="Times New Roman" w:eastAsia="Times New Roman" w:hAnsi="Times New Roman" w:cs="Times New Roman"/>
+          <w:kern w:val="0"/>
+          <w:sz w:val="22"/>
+          <w:szCs w:val="22"/>
+          <w:lang w:eastAsia="pt-PT"/>
+          <w14:ligatures w14:val="none"/>
+        </w:rPr>
+        <w:t>O sistema deve validar se o e-mail já se encontra registado.</w:t>
+      </w:r>
+    </w:p>
+    <w:p>
+      <w:pPr>
+        <w:pStyle w:val="ListParagraph"/>
+        <w:numPr>
+          <w:ilvl w:val="0"/>
+          <w:numId w:val="2"/>
+        </w:numPr>
+        <w:spacing w:before="100" w:beforeAutospacing="1" w:after="100" w:afterAutospacing="1" w:line="360" w:lineRule="auto"/>
+        <w:jc w:val="both"/>
+        <w:rPr>
+          <w:rFonts w:ascii="Times New Roman" w:hAnsi="Times New Roman" w:cs="Times New Roman"/>
+          <w:b/>
+          <w:bCs/>
+          <w:sz w:val="28"/>
+          <w:szCs w:val="28"/>
+        </w:rPr>
+      </w:pPr>
+      <w:r>
+        <w:rPr>
+          <w:rFonts w:ascii="Times New Roman" w:eastAsia="Times New Roman" w:hAnsi="Times New Roman" w:cs="Times New Roman"/>
+          <w:kern w:val="0"/>
+          <w:sz w:val="22"/>
+          <w:szCs w:val="22"/>
+          <w:lang w:eastAsia="pt-PT"/>
+          <w14:ligatures w14:val="none"/>
+        </w:rPr>
+        <w:t xml:space="preserve">O </w:t>
+      </w:r>
+      <w:r>
+        <w:rPr>
+          <w:rFonts w:ascii="Times New Roman" w:eastAsia="Times New Roman" w:hAnsi="Times New Roman" w:cs="Times New Roman"/>
+          <w:kern w:val="0"/>
+          <w:sz w:val="22"/>
+          <w:szCs w:val="22"/>
+          <w:lang w:eastAsia="pt-PT"/>
+          <w14:ligatures w14:val="none"/>
+        </w:rPr>
+        <w:t>agricultor</w:t>
+      </w:r>
+      <w:r>
+        <w:rPr>
+          <w:rFonts w:ascii="Times New Roman" w:eastAsia="Times New Roman" w:hAnsi="Times New Roman" w:cs="Times New Roman"/>
+          <w:kern w:val="0"/>
+          <w:sz w:val="22"/>
+          <w:szCs w:val="22"/>
+          <w:lang w:eastAsia="pt-PT"/>
+          <w14:ligatures w14:val="none"/>
+        </w:rPr>
+        <w:t xml:space="preserve"> deve receber um e-mail </w:t>
+      </w:r>
+      <w:r>
+        <w:rPr>
+          <w:rFonts w:ascii="Times New Roman" w:eastAsia="Times New Roman" w:hAnsi="Times New Roman" w:cs="Times New Roman"/>
+          <w:kern w:val="0"/>
+          <w:sz w:val="22"/>
+          <w:szCs w:val="22"/>
+          <w:lang w:eastAsia="pt-PT"/>
+          <w14:ligatures w14:val="none"/>
+        </w:rPr>
+        <w:t>com a data e local da inspeção</w:t>
+      </w:r>
+      <w:r>
+        <w:rPr>
+          <w:rFonts w:ascii="Times New Roman" w:eastAsia="Times New Roman" w:hAnsi="Times New Roman" w:cs="Times New Roman"/>
+          <w:kern w:val="0"/>
+          <w:sz w:val="22"/>
+          <w:szCs w:val="22"/>
+          <w:lang w:eastAsia="pt-PT"/>
+          <w14:ligatures w14:val="none"/>
+        </w:rPr>
+        <w:t>.</w:t>
+      </w:r>
+    </w:p>
+    <w:p>
+      <w:pPr>
+        <w:pStyle w:val="ListParagraph"/>
+        <w:numPr>
+          <w:ilvl w:val="0"/>
+          <w:numId w:val="2"/>
+        </w:numPr>
+        <w:spacing w:before="100" w:beforeAutospacing="1" w:after="100" w:afterAutospacing="1" w:line="360" w:lineRule="auto"/>
+        <w:jc w:val="both"/>
+        <w:rPr>
+          <w:rFonts w:ascii="Times New Roman" w:hAnsi="Times New Roman" w:cs="Times New Roman"/>
+          <w:b/>
+          <w:bCs/>
+          <w:sz w:val="28"/>
+          <w:szCs w:val="28"/>
+        </w:rPr>
+      </w:pPr>
+      <w:r>
+        <w:rPr>
+          <w:rFonts w:ascii="Times New Roman" w:eastAsia="Times New Roman" w:hAnsi="Times New Roman" w:cs="Times New Roman"/>
+          <w:kern w:val="0"/>
+          <w:sz w:val="22"/>
+          <w:szCs w:val="22"/>
+          <w:lang w:eastAsia="pt-PT"/>
+          <w14:ligatures w14:val="none"/>
+        </w:rPr>
+        <w:t>Após aprovação na inspeção, o agricultor deverá receber um código no e-mail para ativar a conta.</w:t>
+      </w:r>
+    </w:p>
+    <w:p>
+      <w:pPr>
+        <w:spacing w:before="100" w:beforeAutospacing="1" w:after="100" w:afterAutospacing="1" w:line="360" w:lineRule="auto"/>
+        <w:ind w:left="360"/>
+        <w:jc w:val="both"/>
+        <w:rPr>
+          <w:rFonts w:ascii="Times New Roman" w:hAnsi="Times New Roman" w:cs="Times New Roman"/>
+          <w:b/>
+          <w:bCs/>
+          <w:sz w:val="28"/>
+          <w:szCs w:val="28"/>
+        </w:rPr>
+      </w:pPr>
+    </w:p>
+    <w:p>
+      <w:pPr>
+        <w:spacing w:before="100" w:beforeAutospacing="1" w:after="100" w:afterAutospacing="1" w:line="360" w:lineRule="auto"/>
+        <w:ind w:left="360"/>
+        <w:jc w:val="both"/>
+        <w:rPr>
+          <w:rFonts w:ascii="Times New Roman" w:hAnsi="Times New Roman" w:cs="Times New Roman"/>
+          <w:b/>
+          <w:bCs/>
+          <w:sz w:val="28"/>
+          <w:szCs w:val="28"/>
+        </w:rPr>
+      </w:pPr>
+    </w:p>
+    <w:p>
+      <w:pPr>
+        <w:spacing w:before="100" w:beforeAutospacing="1" w:after="100" w:afterAutospacing="1" w:line="360" w:lineRule="auto"/>
+        <w:jc w:val="both"/>
+        <w:rPr>
+          <w:rFonts w:ascii="Times New Roman" w:hAnsi="Times New Roman" w:cs="Times New Roman"/>
+          <w:b/>
+          <w:bCs/>
+          <w:sz w:val="28"/>
+          <w:szCs w:val="28"/>
+        </w:rPr>
+      </w:pPr>
+    </w:p>
+    <w:p>
+      <w:pPr>
+        <w:pStyle w:val="ListParagraph"/>
+        <w:ind w:left="0"/>
+        <w:jc w:val="both"/>
+        <w:rPr>
+          <w:rFonts w:ascii="Times New Roman" w:hAnsi="Times New Roman" w:cs="Times New Roman"/>
+          <w:b/>
+          <w:bCs/>
+          <w:sz w:val="28"/>
+          <w:szCs w:val="28"/>
+        </w:rPr>
+      </w:pPr>
+      <w:proofErr w:type="spellStart"/>
+      <w:r>
+        <w:rPr>
+          <w:rFonts w:ascii="Times New Roman" w:hAnsi="Times New Roman" w:cs="Times New Roman"/>
+          <w:b/>
+          <w:bCs/>
+          <w:sz w:val="28"/>
+          <w:szCs w:val="28"/>
+        </w:rPr>
+        <w:lastRenderedPageBreak/>
+        <w:t>User</w:t>
+      </w:r>
+      <w:proofErr w:type="spellEnd"/>
+      <w:r>
+        <w:rPr>
+          <w:rFonts w:ascii="Times New Roman" w:hAnsi="Times New Roman" w:cs="Times New Roman"/>
+          <w:b/>
+          <w:bCs/>
+          <w:sz w:val="28"/>
+          <w:szCs w:val="28"/>
+        </w:rPr>
+        <w:t xml:space="preserve"> </w:t>
+      </w:r>
+      <w:proofErr w:type="spellStart"/>
+      <w:r>
+        <w:rPr>
+          <w:rFonts w:ascii="Times New Roman" w:hAnsi="Times New Roman" w:cs="Times New Roman"/>
+          <w:b/>
+          <w:bCs/>
+          <w:sz w:val="28"/>
+          <w:szCs w:val="28"/>
+        </w:rPr>
+        <w:t>Story</w:t>
+      </w:r>
+      <w:proofErr w:type="spellEnd"/>
+      <w:r>
+        <w:rPr>
+          <w:rFonts w:ascii="Times New Roman" w:hAnsi="Times New Roman" w:cs="Times New Roman"/>
+          <w:b/>
+          <w:bCs/>
+          <w:sz w:val="28"/>
+          <w:szCs w:val="28"/>
+        </w:rPr>
+        <w:t xml:space="preserve"> 4</w:t>
+      </w:r>
+    </w:p>
+    <w:p>
+      <w:pPr>
+        <w:pStyle w:val="ListParagraph"/>
+        <w:ind w:left="0"/>
+        <w:jc w:val="both"/>
+        <w:rPr>
+          <w:rFonts w:ascii="Times New Roman" w:hAnsi="Times New Roman" w:cs="Times New Roman"/>
+          <w:b/>
+          <w:bCs/>
+        </w:rPr>
+      </w:pPr>
+    </w:p>
+    <w:p>
+      <w:pPr>
+        <w:pStyle w:val="ListParagraph"/>
+        <w:ind w:left="0"/>
+        <w:jc w:val="both"/>
+        <w:rPr>
+          <w:rFonts w:ascii="Times New Roman" w:hAnsi="Times New Roman" w:cs="Times New Roman"/>
+        </w:rPr>
+      </w:pPr>
+      <w:r>
+        <w:rPr>
+          <w:rFonts w:ascii="Times New Roman" w:hAnsi="Times New Roman" w:cs="Times New Roman"/>
+        </w:rPr>
+        <w:t xml:space="preserve">Como </w:t>
+      </w:r>
+      <w:r>
+        <w:rPr>
+          <w:rFonts w:ascii="Times New Roman" w:hAnsi="Times New Roman" w:cs="Times New Roman"/>
+        </w:rPr>
+        <w:t>cliente</w:t>
+      </w:r>
+      <w:r>
+        <w:rPr>
+          <w:rFonts w:ascii="Times New Roman" w:hAnsi="Times New Roman" w:cs="Times New Roman"/>
+        </w:rPr>
+        <w:t xml:space="preserve"> final quero poder pesquisar por produtos ou por agricultores específicos de modo a encontrar o que procuro.</w:t>
       </w:r>
     </w:p>
     <w:p>
@@ -345,15 +1168,49 @@
           <w:szCs w:val="28"/>
         </w:rPr>
       </w:pPr>
-      <w:r>
-        <w:rPr>
-          <w:rFonts w:ascii="Times New Roman" w:hAnsi="Times New Roman" w:cs="Times New Roman"/>
-          <w:b/>
-          <w:bCs/>
-          <w:sz w:val="28"/>
-          <w:szCs w:val="28"/>
-        </w:rPr>
-        <w:t>User Story 5</w:t>
+      <w:proofErr w:type="spellStart"/>
+      <w:r>
+        <w:rPr>
+          <w:rFonts w:ascii="Times New Roman" w:hAnsi="Times New Roman" w:cs="Times New Roman"/>
+          <w:b/>
+          <w:bCs/>
+          <w:sz w:val="28"/>
+          <w:szCs w:val="28"/>
+        </w:rPr>
+        <w:t>User</w:t>
+      </w:r>
+      <w:proofErr w:type="spellEnd"/>
+      <w:r>
+        <w:rPr>
+          <w:rFonts w:ascii="Times New Roman" w:hAnsi="Times New Roman" w:cs="Times New Roman"/>
+          <w:b/>
+          <w:bCs/>
+          <w:sz w:val="28"/>
+          <w:szCs w:val="28"/>
+        </w:rPr>
+        <w:t xml:space="preserve"> </w:t>
+      </w:r>
+      <w:proofErr w:type="spellStart"/>
+      <w:r>
+        <w:rPr>
+          <w:rFonts w:ascii="Times New Roman" w:hAnsi="Times New Roman" w:cs="Times New Roman"/>
+          <w:b/>
+          <w:bCs/>
+          <w:sz w:val="28"/>
+          <w:szCs w:val="28"/>
+        </w:rPr>
+        <w:t>Story</w:t>
+      </w:r>
+      <w:proofErr w:type="spellEnd"/>
+      <w:r>
+        <w:rPr>
+          <w:rFonts w:ascii="Times New Roman" w:hAnsi="Times New Roman" w:cs="Times New Roman"/>
+          <w:b/>
+          <w:bCs/>
+          <w:sz w:val="28"/>
+          <w:szCs w:val="28"/>
+        </w:rPr>
+        <w:t xml:space="preserve"> 5</w:t>
       </w:r>
     </w:p>
     <w:p>
@@ -716,18 +1573,61 @@
           <w14:ligatures w14:val="none"/>
         </w:rPr>
       </w:pPr>
-      <w:r>
-        <w:rPr>
-          <w:rFonts w:ascii="Times New Roman" w:eastAsia="Times New Roman" w:hAnsi="Times New Roman" w:cs="Times New Roman"/>
-          <w:b/>
-          <w:bCs/>
-          <w:kern w:val="0"/>
-          <w:sz w:val="28"/>
-          <w:szCs w:val="28"/>
-          <w:lang w:eastAsia="pt-PT"/>
-          <w14:ligatures w14:val="none"/>
-        </w:rPr>
-        <w:t>User Story 6</w:t>
+      <w:proofErr w:type="spellStart"/>
+      <w:r>
+        <w:rPr>
+          <w:rFonts w:ascii="Times New Roman" w:eastAsia="Times New Roman" w:hAnsi="Times New Roman" w:cs="Times New Roman"/>
+          <w:b/>
+          <w:bCs/>
+          <w:kern w:val="0"/>
+          <w:sz w:val="28"/>
+          <w:szCs w:val="28"/>
+          <w:lang w:eastAsia="pt-PT"/>
+          <w14:ligatures w14:val="none"/>
+        </w:rPr>
+        <w:t>User</w:t>
+      </w:r>
+      <w:proofErr w:type="spellEnd"/>
+      <w:r>
+        <w:rPr>
+          <w:rFonts w:ascii="Times New Roman" w:eastAsia="Times New Roman" w:hAnsi="Times New Roman" w:cs="Times New Roman"/>
+          <w:b/>
+          <w:bCs/>
+          <w:kern w:val="0"/>
+          <w:sz w:val="28"/>
+          <w:szCs w:val="28"/>
+          <w:lang w:eastAsia="pt-PT"/>
+          <w14:ligatures w14:val="none"/>
+        </w:rPr>
+        <w:t xml:space="preserve"> </w:t>
+      </w:r>
+      <w:proofErr w:type="spellStart"/>
+      <w:r>
+        <w:rPr>
+          <w:rFonts w:ascii="Times New Roman" w:eastAsia="Times New Roman" w:hAnsi="Times New Roman" w:cs="Times New Roman"/>
+          <w:b/>
+          <w:bCs/>
+          <w:kern w:val="0"/>
+          <w:sz w:val="28"/>
+          <w:szCs w:val="28"/>
+          <w:lang w:eastAsia="pt-PT"/>
+          <w14:ligatures w14:val="none"/>
+        </w:rPr>
+        <w:t>Story</w:t>
+      </w:r>
+      <w:proofErr w:type="spellEnd"/>
+      <w:r>
+        <w:rPr>
+          <w:rFonts w:ascii="Times New Roman" w:eastAsia="Times New Roman" w:hAnsi="Times New Roman" w:cs="Times New Roman"/>
+          <w:b/>
+          <w:bCs/>
+          <w:kern w:val="0"/>
+          <w:sz w:val="28"/>
+          <w:szCs w:val="28"/>
+          <w:lang w:eastAsia="pt-PT"/>
+          <w14:ligatures w14:val="none"/>
+        </w:rPr>
+        <w:t xml:space="preserve"> 6</w:t>
       </w:r>
     </w:p>
     <w:p>
@@ -743,7 +1643,19 @@
         <w:rPr>
           <w:rFonts w:ascii="Times New Roman" w:hAnsi="Times New Roman" w:cs="Times New Roman"/>
         </w:rPr>
-        <w:t>Como consumidor final quero</w:t>
+        <w:t xml:space="preserve">Como </w:t>
+      </w:r>
+      <w:r>
+        <w:rPr>
+          <w:rFonts w:ascii="Times New Roman" w:hAnsi="Times New Roman" w:cs="Times New Roman"/>
+        </w:rPr>
+        <w:t>cliente</w:t>
+      </w:r>
+      <w:r>
+        <w:rPr>
+          <w:rFonts w:ascii="Times New Roman" w:hAnsi="Times New Roman" w:cs="Times New Roman"/>
+        </w:rPr>
+        <w:t xml:space="preserve"> final quero</w:t>
       </w:r>
       <w:r>
         <w:rPr>
@@ -1162,18 +2074,61 @@
           <w14:ligatures w14:val="none"/>
         </w:rPr>
       </w:pPr>
-      <w:r>
-        <w:rPr>
-          <w:rFonts w:ascii="Times New Roman" w:eastAsia="Times New Roman" w:hAnsi="Times New Roman" w:cs="Times New Roman"/>
-          <w:b/>
-          <w:bCs/>
-          <w:kern w:val="0"/>
-          <w:sz w:val="28"/>
-          <w:szCs w:val="28"/>
-          <w:lang w:eastAsia="pt-PT"/>
-          <w14:ligatures w14:val="none"/>
-        </w:rPr>
-        <w:t>User Story 12</w:t>
+      <w:proofErr w:type="spellStart"/>
+      <w:r>
+        <w:rPr>
+          <w:rFonts w:ascii="Times New Roman" w:eastAsia="Times New Roman" w:hAnsi="Times New Roman" w:cs="Times New Roman"/>
+          <w:b/>
+          <w:bCs/>
+          <w:kern w:val="0"/>
+          <w:sz w:val="28"/>
+          <w:szCs w:val="28"/>
+          <w:lang w:eastAsia="pt-PT"/>
+          <w14:ligatures w14:val="none"/>
+        </w:rPr>
+        <w:t>User</w:t>
+      </w:r>
+      <w:proofErr w:type="spellEnd"/>
+      <w:r>
+        <w:rPr>
+          <w:rFonts w:ascii="Times New Roman" w:eastAsia="Times New Roman" w:hAnsi="Times New Roman" w:cs="Times New Roman"/>
+          <w:b/>
+          <w:bCs/>
+          <w:kern w:val="0"/>
+          <w:sz w:val="28"/>
+          <w:szCs w:val="28"/>
+          <w:lang w:eastAsia="pt-PT"/>
+          <w14:ligatures w14:val="none"/>
+        </w:rPr>
+        <w:t xml:space="preserve"> </w:t>
+      </w:r>
+      <w:proofErr w:type="spellStart"/>
+      <w:r>
+        <w:rPr>
+          <w:rFonts w:ascii="Times New Roman" w:eastAsia="Times New Roman" w:hAnsi="Times New Roman" w:cs="Times New Roman"/>
+          <w:b/>
+          <w:bCs/>
+          <w:kern w:val="0"/>
+          <w:sz w:val="28"/>
+          <w:szCs w:val="28"/>
+          <w:lang w:eastAsia="pt-PT"/>
+          <w14:ligatures w14:val="none"/>
+        </w:rPr>
+        <w:t>Story</w:t>
+      </w:r>
+      <w:proofErr w:type="spellEnd"/>
+      <w:r>
+        <w:rPr>
+          <w:rFonts w:ascii="Times New Roman" w:eastAsia="Times New Roman" w:hAnsi="Times New Roman" w:cs="Times New Roman"/>
+          <w:b/>
+          <w:bCs/>
+          <w:kern w:val="0"/>
+          <w:sz w:val="28"/>
+          <w:szCs w:val="28"/>
+          <w:lang w:eastAsia="pt-PT"/>
+          <w14:ligatures w14:val="none"/>
+        </w:rPr>
+        <w:t xml:space="preserve"> 12</w:t>
       </w:r>
     </w:p>
     <w:p>
@@ -1516,15 +2471,49 @@
           <w:szCs w:val="28"/>
         </w:rPr>
       </w:pPr>
-      <w:r>
-        <w:rPr>
-          <w:rFonts w:ascii="Times New Roman" w:hAnsi="Times New Roman" w:cs="Times New Roman"/>
-          <w:b/>
-          <w:bCs/>
-          <w:sz w:val="28"/>
-          <w:szCs w:val="28"/>
-        </w:rPr>
-        <w:t>User Story 13</w:t>
+      <w:proofErr w:type="spellStart"/>
+      <w:r>
+        <w:rPr>
+          <w:rFonts w:ascii="Times New Roman" w:hAnsi="Times New Roman" w:cs="Times New Roman"/>
+          <w:b/>
+          <w:bCs/>
+          <w:sz w:val="28"/>
+          <w:szCs w:val="28"/>
+        </w:rPr>
+        <w:t>User</w:t>
+      </w:r>
+      <w:proofErr w:type="spellEnd"/>
+      <w:r>
+        <w:rPr>
+          <w:rFonts w:ascii="Times New Roman" w:hAnsi="Times New Roman" w:cs="Times New Roman"/>
+          <w:b/>
+          <w:bCs/>
+          <w:sz w:val="28"/>
+          <w:szCs w:val="28"/>
+        </w:rPr>
+        <w:t xml:space="preserve"> </w:t>
+      </w:r>
+      <w:proofErr w:type="spellStart"/>
+      <w:r>
+        <w:rPr>
+          <w:rFonts w:ascii="Times New Roman" w:hAnsi="Times New Roman" w:cs="Times New Roman"/>
+          <w:b/>
+          <w:bCs/>
+          <w:sz w:val="28"/>
+          <w:szCs w:val="28"/>
+        </w:rPr>
+        <w:t>Story</w:t>
+      </w:r>
+      <w:proofErr w:type="spellEnd"/>
+      <w:r>
+        <w:rPr>
+          <w:rFonts w:ascii="Times New Roman" w:hAnsi="Times New Roman" w:cs="Times New Roman"/>
+          <w:b/>
+          <w:bCs/>
+          <w:sz w:val="28"/>
+          <w:szCs w:val="28"/>
+        </w:rPr>
+        <w:t xml:space="preserve"> 13</w:t>
       </w:r>
     </w:p>
     <w:p>
@@ -1554,7 +2543,19 @@
         <w:rPr>
           <w:rFonts w:ascii="Times New Roman" w:hAnsi="Times New Roman" w:cs="Times New Roman"/>
         </w:rPr>
-        <w:t xml:space="preserve">Como consumidor final quero adicionar produtos a um carrinho com cálculo automático de modo a </w:t>
+        <w:t xml:space="preserve">Como </w:t>
+      </w:r>
+      <w:r>
+        <w:rPr>
+          <w:rFonts w:ascii="Times New Roman" w:hAnsi="Times New Roman" w:cs="Times New Roman"/>
+        </w:rPr>
+        <w:t>cliente</w:t>
+      </w:r>
+      <w:r>
+        <w:rPr>
+          <w:rFonts w:ascii="Times New Roman" w:hAnsi="Times New Roman" w:cs="Times New Roman"/>
+        </w:rPr>
+        <w:t xml:space="preserve"> final quero adicionar produtos a um carrinho com cálculo automático de modo a </w:t>
       </w:r>
       <w:r>
         <w:rPr>
@@ -1848,7 +2849,31 @@
           <w:lang w:eastAsia="pt-PT"/>
           <w14:ligatures w14:val="none"/>
         </w:rPr>
-        <w:t>O carrinho deve estar acessível através de um ícone fixo (ex: no canto superior direito).</w:t>
+        <w:t>O carrinho deve estar acessível através de um ícone fixo (</w:t>
+      </w:r>
+      <w:proofErr w:type="spellStart"/>
+      <w:r>
+        <w:rPr>
+          <w:rFonts w:ascii="Times New Roman" w:eastAsia="Times New Roman" w:hAnsi="Times New Roman" w:cs="Times New Roman"/>
+          <w:kern w:val="0"/>
+          <w:sz w:val="22"/>
+          <w:szCs w:val="22"/>
+          <w:lang w:eastAsia="pt-PT"/>
+          <w14:ligatures w14:val="none"/>
+        </w:rPr>
+        <w:t>ex</w:t>
+      </w:r>
+      <w:proofErr w:type="spellEnd"/>
+      <w:r>
+        <w:rPr>
+          <w:rFonts w:ascii="Times New Roman" w:eastAsia="Times New Roman" w:hAnsi="Times New Roman" w:cs="Times New Roman"/>
+          <w:kern w:val="0"/>
+          <w:sz w:val="22"/>
+          <w:szCs w:val="22"/>
+          <w:lang w:eastAsia="pt-PT"/>
+          <w14:ligatures w14:val="none"/>
+        </w:rPr>
+        <w:t>: no canto superior direito).</w:t>
       </w:r>
     </w:p>
     <w:p>
@@ -1878,15 +2903,59 @@
           <w:szCs w:val="28"/>
         </w:rPr>
       </w:pPr>
-      <w:r>
-        <w:rPr>
-          <w:rFonts w:ascii="Times New Roman" w:hAnsi="Times New Roman" w:cs="Times New Roman"/>
-          <w:b/>
-          <w:bCs/>
-          <w:sz w:val="28"/>
-          <w:szCs w:val="28"/>
-        </w:rPr>
-        <w:t>User Story 15</w:t>
+      <w:proofErr w:type="spellStart"/>
+      <w:r>
+        <w:rPr>
+          <w:rFonts w:ascii="Times New Roman" w:hAnsi="Times New Roman" w:cs="Times New Roman"/>
+          <w:b/>
+          <w:bCs/>
+          <w:sz w:val="28"/>
+          <w:szCs w:val="28"/>
+        </w:rPr>
+        <w:t>User</w:t>
+      </w:r>
+      <w:proofErr w:type="spellEnd"/>
+      <w:r>
+        <w:rPr>
+          <w:rFonts w:ascii="Times New Roman" w:hAnsi="Times New Roman" w:cs="Times New Roman"/>
+          <w:b/>
+          <w:bCs/>
+          <w:sz w:val="28"/>
+          <w:szCs w:val="28"/>
+        </w:rPr>
+        <w:t xml:space="preserve"> </w:t>
+      </w:r>
+      <w:proofErr w:type="spellStart"/>
+      <w:r>
+        <w:rPr>
+          <w:rFonts w:ascii="Times New Roman" w:hAnsi="Times New Roman" w:cs="Times New Roman"/>
+          <w:b/>
+          <w:bCs/>
+          <w:sz w:val="28"/>
+          <w:szCs w:val="28"/>
+        </w:rPr>
+        <w:t>Story</w:t>
+      </w:r>
+      <w:proofErr w:type="spellEnd"/>
+      <w:r>
+        <w:rPr>
+          <w:rFonts w:ascii="Times New Roman" w:hAnsi="Times New Roman" w:cs="Times New Roman"/>
+          <w:b/>
+          <w:bCs/>
+          <w:sz w:val="28"/>
+          <w:szCs w:val="28"/>
+        </w:rPr>
+        <w:t xml:space="preserve"> 1</w:t>
+      </w:r>
+      <w:r>
+        <w:rPr>
+          <w:rFonts w:ascii="Times New Roman" w:hAnsi="Times New Roman" w:cs="Times New Roman"/>
+          <w:b/>
+          <w:bCs/>
+          <w:sz w:val="28"/>
+          <w:szCs w:val="28"/>
+        </w:rPr>
+        <w:t>4</w:t>
       </w:r>
     </w:p>
     <w:p>
@@ -1916,25 +2985,19 @@
         <w:rPr>
           <w:rFonts w:ascii="Times New Roman" w:hAnsi="Times New Roman" w:cs="Times New Roman"/>
         </w:rPr>
-        <w:t xml:space="preserve">Como consumidor final quero poder escolher </w:t>
-      </w:r>
-      <w:r>
-        <w:rPr>
-          <w:rFonts w:ascii="Times New Roman" w:hAnsi="Times New Roman" w:cs="Times New Roman"/>
-        </w:rPr>
-        <w:t xml:space="preserve">o idioma do website, de modo a </w:t>
-      </w:r>
-      <w:r>
-        <w:rPr>
-          <w:rFonts w:ascii="Times New Roman" w:hAnsi="Times New Roman" w:cs="Times New Roman"/>
-        </w:rPr>
-        <w:t xml:space="preserve">conseguir </w:t>
-      </w:r>
-      <w:r>
-        <w:rPr>
-          <w:rFonts w:ascii="Times New Roman" w:hAnsi="Times New Roman" w:cs="Times New Roman"/>
-        </w:rPr>
-        <w:t>compreender facilmente todas as informações.</w:t>
+        <w:t xml:space="preserve">Como </w:t>
+      </w:r>
+      <w:r>
+        <w:rPr>
+          <w:rFonts w:ascii="Times New Roman" w:hAnsi="Times New Roman" w:cs="Times New Roman"/>
+        </w:rPr>
+        <w:t xml:space="preserve">cliente final quero poder introduzir um código promocional </w:t>
+      </w:r>
+      <w:r>
+        <w:rPr>
+          <w:rFonts w:ascii="Times New Roman" w:hAnsi="Times New Roman" w:cs="Times New Roman"/>
+        </w:rPr>
+        <w:t>de modo a obter descontos no valor da compra.</w:t>
       </w:r>
     </w:p>
     <w:p>
@@ -2012,29 +3075,7 @@
           <w:lang w:eastAsia="pt-PT"/>
           <w14:ligatures w14:val="none"/>
         </w:rPr>
-        <w:t>O utilizador deverá poder escolher</w:t>
-      </w:r>
-      <w:r>
-        <w:rPr>
-          <w:rFonts w:ascii="Times New Roman" w:eastAsia="Times New Roman" w:hAnsi="Times New Roman" w:cs="Times New Roman"/>
-          <w:kern w:val="0"/>
-          <w:sz w:val="22"/>
-          <w:szCs w:val="22"/>
-          <w:lang w:eastAsia="pt-PT"/>
-          <w14:ligatures w14:val="none"/>
-        </w:rPr>
-        <w:t xml:space="preserve"> o idioma entre</w:t>
-      </w:r>
-      <w:r>
-        <w:rPr>
-          <w:rFonts w:ascii="Times New Roman" w:eastAsia="Times New Roman" w:hAnsi="Times New Roman" w:cs="Times New Roman"/>
-          <w:kern w:val="0"/>
-          <w:sz w:val="22"/>
-          <w:szCs w:val="22"/>
-          <w:lang w:eastAsia="pt-PT"/>
-          <w14:ligatures w14:val="none"/>
-        </w:rPr>
-        <w:t xml:space="preserve"> português e inglês.</w:t>
+        <w:t>O cliente deve poder introduzir o código no carrinho antes de finalizar a compra.</w:t>
       </w:r>
     </w:p>
     <w:p>
@@ -2064,7 +3105,7 @@
           <w:lang w:eastAsia="pt-PT"/>
           <w14:ligatures w14:val="none"/>
         </w:rPr>
-        <w:t>Deverá haver um botão com as bandeiras de Portugal e Reino Unido para selecionar o idioma.</w:t>
+        <w:t>O sistema deve validar se o código é válido, expirado ou inválido.</w:t>
       </w:r>
     </w:p>
     <w:p>
@@ -2094,7 +3135,7 @@
           <w:lang w:eastAsia="pt-PT"/>
           <w14:ligatures w14:val="none"/>
         </w:rPr>
-        <w:t>A seleção de idioma deverá ser acessível a partir de qualquer página do website.</w:t>
+        <w:t>O sistema deve permitir o cliente utilizar apenas um código por cada compra.</w:t>
       </w:r>
     </w:p>
     <w:p>
@@ -2124,7 +3165,7 @@
           <w:lang w:eastAsia="pt-PT"/>
           <w14:ligatures w14:val="none"/>
         </w:rPr>
-        <w:t>Ao alterar o idioma, o website deve manter o utilizador na mesma página, apenas atualizando o idioma.</w:t>
+        <w:t>Se o código for válido, o sistema deverá aplicar o desconto ao valor da compra.</w:t>
       </w:r>
     </w:p>
     <w:p>
@@ -2154,8 +3195,23 @@
           <w:lang w:eastAsia="pt-PT"/>
           <w14:ligatures w14:val="none"/>
         </w:rPr>
-        <w:t>O idioma escolhido deve persistir durante a navegação.</w:t>
-      </w:r>
+        <w:t>O sistema deverá mostrar o valor do desconto.</w:t>
+      </w:r>
+    </w:p>
+    <w:p>
+      <w:pPr>
+        <w:spacing w:before="100" w:beforeAutospacing="1" w:after="100" w:afterAutospacing="1" w:line="360" w:lineRule="auto"/>
+        <w:ind w:left="360"/>
+        <w:jc w:val="both"/>
+        <w:rPr>
+          <w:rFonts w:ascii="Times New Roman" w:eastAsia="Times New Roman" w:hAnsi="Times New Roman" w:cs="Times New Roman"/>
+          <w:kern w:val="0"/>
+          <w:sz w:val="22"/>
+          <w:szCs w:val="22"/>
+          <w:lang w:eastAsia="pt-PT"/>
+          <w14:ligatures w14:val="none"/>
+        </w:rPr>
+      </w:pPr>
     </w:p>
     <w:p>
       <w:pPr>
@@ -2184,6 +3240,7 @@
           <w:szCs w:val="28"/>
         </w:rPr>
       </w:pPr>
+      <w:proofErr w:type="spellStart"/>
       <w:r>
         <w:rPr>
           <w:rFonts w:ascii="Times New Roman" w:hAnsi="Times New Roman" w:cs="Times New Roman"/>
@@ -2193,7 +3250,40 @@
           <w:szCs w:val="28"/>
         </w:rPr>
         <w:lastRenderedPageBreak/>
-        <w:t>User Story 16</w:t>
+        <w:t>User</w:t>
+      </w:r>
+      <w:proofErr w:type="spellEnd"/>
+      <w:r>
+        <w:rPr>
+          <w:rFonts w:ascii="Times New Roman" w:hAnsi="Times New Roman" w:cs="Times New Roman"/>
+          <w:b/>
+          <w:bCs/>
+          <w:sz w:val="28"/>
+          <w:szCs w:val="28"/>
+        </w:rPr>
+        <w:t xml:space="preserve"> </w:t>
+      </w:r>
+      <w:proofErr w:type="spellStart"/>
+      <w:r>
+        <w:rPr>
+          <w:rFonts w:ascii="Times New Roman" w:hAnsi="Times New Roman" w:cs="Times New Roman"/>
+          <w:b/>
+          <w:bCs/>
+          <w:sz w:val="28"/>
+          <w:szCs w:val="28"/>
+        </w:rPr>
+        <w:t>Story</w:t>
+      </w:r>
+      <w:proofErr w:type="spellEnd"/>
+      <w:r>
+        <w:rPr>
+          <w:rFonts w:ascii="Times New Roman" w:hAnsi="Times New Roman" w:cs="Times New Roman"/>
+          <w:b/>
+          <w:bCs/>
+          <w:sz w:val="28"/>
+          <w:szCs w:val="28"/>
+        </w:rPr>
+        <w:t xml:space="preserve"> 15</w:t>
       </w:r>
     </w:p>
     <w:p>
@@ -2223,19 +3313,37 @@
         <w:rPr>
           <w:rFonts w:ascii="Times New Roman" w:hAnsi="Times New Roman" w:cs="Times New Roman"/>
         </w:rPr>
-        <w:t xml:space="preserve">Como consumidor final quero </w:t>
-      </w:r>
-      <w:r>
-        <w:rPr>
-          <w:rFonts w:ascii="Times New Roman" w:hAnsi="Times New Roman" w:cs="Times New Roman"/>
-        </w:rPr>
-        <w:t xml:space="preserve">que o website </w:t>
-      </w:r>
-      <w:r>
-        <w:rPr>
-          <w:rFonts w:ascii="Times New Roman" w:hAnsi="Times New Roman" w:cs="Times New Roman"/>
-        </w:rPr>
-        <w:t>esteja em tons de verde, de modo a transmitir uma imagem de agricultura biológica e de ligação à natureza.</w:t>
+        <w:t xml:space="preserve">Como </w:t>
+      </w:r>
+      <w:r>
+        <w:rPr>
+          <w:rFonts w:ascii="Times New Roman" w:hAnsi="Times New Roman" w:cs="Times New Roman"/>
+        </w:rPr>
+        <w:t>cliente</w:t>
+      </w:r>
+      <w:r>
+        <w:rPr>
+          <w:rFonts w:ascii="Times New Roman" w:hAnsi="Times New Roman" w:cs="Times New Roman"/>
+        </w:rPr>
+        <w:t xml:space="preserve"> final quero poder escolher </w:t>
+      </w:r>
+      <w:r>
+        <w:rPr>
+          <w:rFonts w:ascii="Times New Roman" w:hAnsi="Times New Roman" w:cs="Times New Roman"/>
+        </w:rPr>
+        <w:t xml:space="preserve">o idioma do website, de modo a </w:t>
+      </w:r>
+      <w:r>
+        <w:rPr>
+          <w:rFonts w:ascii="Times New Roman" w:hAnsi="Times New Roman" w:cs="Times New Roman"/>
+        </w:rPr>
+        <w:t xml:space="preserve">conseguir </w:t>
+      </w:r>
+      <w:r>
+        <w:rPr>
+          <w:rFonts w:ascii="Times New Roman" w:hAnsi="Times New Roman" w:cs="Times New Roman"/>
+        </w:rPr>
+        <w:t>compreender facilmente todas as informações.</w:t>
       </w:r>
     </w:p>
     <w:p>
@@ -2281,6 +3389,8 @@
           <w:rFonts w:ascii="Times New Roman" w:hAnsi="Times New Roman" w:cs="Times New Roman"/>
           <w:b/>
           <w:bCs/>
+          <w:sz w:val="22"/>
+          <w:szCs w:val="22"/>
         </w:rPr>
       </w:pPr>
     </w:p>
@@ -2311,7 +3421,29 @@
           <w:lang w:eastAsia="pt-PT"/>
           <w14:ligatures w14:val="none"/>
         </w:rPr>
-        <w:t>A paleta de cores do website deve usar predominantemente tons de verde.</w:t>
+        <w:t>O utilizador deverá poder escolher</w:t>
+      </w:r>
+      <w:r>
+        <w:rPr>
+          <w:rFonts w:ascii="Times New Roman" w:eastAsia="Times New Roman" w:hAnsi="Times New Roman" w:cs="Times New Roman"/>
+          <w:kern w:val="0"/>
+          <w:sz w:val="22"/>
+          <w:szCs w:val="22"/>
+          <w:lang w:eastAsia="pt-PT"/>
+          <w14:ligatures w14:val="none"/>
+        </w:rPr>
+        <w:t xml:space="preserve"> o idioma entre</w:t>
+      </w:r>
+      <w:r>
+        <w:rPr>
+          <w:rFonts w:ascii="Times New Roman" w:eastAsia="Times New Roman" w:hAnsi="Times New Roman" w:cs="Times New Roman"/>
+          <w:kern w:val="0"/>
+          <w:sz w:val="22"/>
+          <w:szCs w:val="22"/>
+          <w:lang w:eastAsia="pt-PT"/>
+          <w14:ligatures w14:val="none"/>
+        </w:rPr>
+        <w:t xml:space="preserve"> português e inglês.</w:t>
       </w:r>
     </w:p>
     <w:p>
@@ -2341,29 +3473,7 @@
           <w:lang w:eastAsia="pt-PT"/>
           <w14:ligatures w14:val="none"/>
         </w:rPr>
-        <w:t xml:space="preserve">O fundo principal deve usar um tom neutro que combine com o verde (ex: branco, </w:t>
-      </w:r>
-      <w:r>
-        <w:rPr>
-          <w:rFonts w:ascii="Times New Roman" w:eastAsia="Times New Roman" w:hAnsi="Times New Roman" w:cs="Times New Roman"/>
-          <w:kern w:val="0"/>
-          <w:sz w:val="22"/>
-          <w:szCs w:val="22"/>
-          <w:lang w:eastAsia="pt-PT"/>
-          <w14:ligatures w14:val="none"/>
-        </w:rPr>
-        <w:t>cinzento-claro</w:t>
-      </w:r>
-      <w:r>
-        <w:rPr>
-          <w:rFonts w:ascii="Times New Roman" w:eastAsia="Times New Roman" w:hAnsi="Times New Roman" w:cs="Times New Roman"/>
-          <w:kern w:val="0"/>
-          <w:sz w:val="22"/>
-          <w:szCs w:val="22"/>
-          <w:lang w:eastAsia="pt-PT"/>
-          <w14:ligatures w14:val="none"/>
-        </w:rPr>
-        <w:t xml:space="preserve"> ou bege).</w:t>
+        <w:t>Deverá haver um botão com as bandeiras de Portugal e Reino Unido para selecionar o idioma.</w:t>
       </w:r>
     </w:p>
     <w:p>
@@ -2393,84 +3503,7 @@
           <w:lang w:eastAsia="pt-PT"/>
           <w14:ligatures w14:val="none"/>
         </w:rPr>
-        <w:t xml:space="preserve">Os títulos, menus e botões e restantes ícones devem </w:t>
-      </w:r>
-      <w:r>
-        <w:rPr>
-          <w:rFonts w:ascii="Times New Roman" w:eastAsia="Times New Roman" w:hAnsi="Times New Roman" w:cs="Times New Roman"/>
-          <w:kern w:val="0"/>
-          <w:sz w:val="22"/>
-          <w:szCs w:val="22"/>
-          <w:lang w:eastAsia="pt-PT"/>
-          <w14:ligatures w14:val="none"/>
-        </w:rPr>
-        <w:t>seguir esse esquema visual</w:t>
-      </w:r>
-      <w:r>
-        <w:rPr>
-          <w:rFonts w:ascii="Times New Roman" w:eastAsia="Times New Roman" w:hAnsi="Times New Roman" w:cs="Times New Roman"/>
-          <w:kern w:val="0"/>
-          <w:sz w:val="22"/>
-          <w:szCs w:val="22"/>
-          <w:lang w:eastAsia="pt-PT"/>
-          <w14:ligatures w14:val="none"/>
-        </w:rPr>
-        <w:t xml:space="preserve"> e utilizar </w:t>
-      </w:r>
-      <w:r>
-        <w:rPr>
-          <w:rFonts w:ascii="Times New Roman" w:eastAsia="Times New Roman" w:hAnsi="Times New Roman" w:cs="Times New Roman"/>
-          <w:kern w:val="0"/>
-          <w:sz w:val="22"/>
-          <w:szCs w:val="22"/>
-          <w:lang w:eastAsia="pt-PT"/>
-          <w14:ligatures w14:val="none"/>
-        </w:rPr>
-        <w:t>tons de</w:t>
-      </w:r>
-      <w:r>
-        <w:rPr>
-          <w:rFonts w:ascii="Times New Roman" w:eastAsia="Times New Roman" w:hAnsi="Times New Roman" w:cs="Times New Roman"/>
-          <w:kern w:val="0"/>
-          <w:sz w:val="22"/>
-          <w:szCs w:val="22"/>
-          <w:lang w:eastAsia="pt-PT"/>
-          <w14:ligatures w14:val="none"/>
-        </w:rPr>
-        <w:t xml:space="preserve"> verde com </w:t>
-      </w:r>
-      <w:r>
-        <w:rPr>
-          <w:rFonts w:ascii="Times New Roman" w:eastAsia="Times New Roman" w:hAnsi="Times New Roman" w:cs="Times New Roman"/>
-          <w:kern w:val="0"/>
-          <w:sz w:val="22"/>
-          <w:szCs w:val="22"/>
-          <w:lang w:eastAsia="pt-PT"/>
-          <w14:ligatures w14:val="none"/>
-        </w:rPr>
-        <w:t>contraste</w:t>
-      </w:r>
-      <w:r>
-        <w:rPr>
-          <w:rFonts w:ascii="Times New Roman" w:eastAsia="Times New Roman" w:hAnsi="Times New Roman" w:cs="Times New Roman"/>
-          <w:kern w:val="0"/>
-          <w:sz w:val="22"/>
-          <w:szCs w:val="22"/>
-          <w:lang w:eastAsia="pt-PT"/>
-          <w14:ligatures w14:val="none"/>
-        </w:rPr>
-        <w:t xml:space="preserve"> visual</w:t>
-      </w:r>
-      <w:r>
-        <w:rPr>
-          <w:rFonts w:ascii="Times New Roman" w:eastAsia="Times New Roman" w:hAnsi="Times New Roman" w:cs="Times New Roman"/>
-          <w:kern w:val="0"/>
-          <w:sz w:val="22"/>
-          <w:szCs w:val="22"/>
-          <w:lang w:eastAsia="pt-PT"/>
-          <w14:ligatures w14:val="none"/>
-        </w:rPr>
-        <w:t>.</w:t>
+        <w:t>A seleção de idioma deverá ser acessível a partir de qualquer página do website.</w:t>
       </w:r>
     </w:p>
     <w:p>
@@ -2500,7 +3533,7 @@
           <w:lang w:eastAsia="pt-PT"/>
           <w14:ligatures w14:val="none"/>
         </w:rPr>
-        <w:t>O design deve manter a legibilidade e acessibilidade.</w:t>
+        <w:t>Ao alterar o idioma, o website deve manter o utilizador na mesma página, apenas atualizando o idioma.</w:t>
       </w:r>
     </w:p>
     <w:p>
@@ -2530,8 +3563,180 @@
           <w:lang w:eastAsia="pt-PT"/>
           <w14:ligatures w14:val="none"/>
         </w:rPr>
-        <w:t>O design deve ser consistente em todas as páginas (mobile e desktop).</w:t>
-      </w:r>
+        <w:t>O idioma escolhido deve persistir durante a navegação.</w:t>
+      </w:r>
+    </w:p>
+    <w:p>
+      <w:pPr>
+        <w:spacing w:before="100" w:beforeAutospacing="1" w:after="100" w:afterAutospacing="1" w:line="360" w:lineRule="auto"/>
+        <w:jc w:val="both"/>
+        <w:rPr>
+          <w:rFonts w:ascii="Times New Roman" w:eastAsia="Times New Roman" w:hAnsi="Times New Roman" w:cs="Times New Roman"/>
+          <w:kern w:val="0"/>
+          <w:sz w:val="22"/>
+          <w:szCs w:val="22"/>
+          <w:lang w:eastAsia="pt-PT"/>
+          <w14:ligatures w14:val="none"/>
+        </w:rPr>
+      </w:pPr>
+    </w:p>
+    <w:p>
+      <w:pPr>
+        <w:pStyle w:val="ListParagraph"/>
+        <w:ind w:left="0"/>
+        <w:jc w:val="both"/>
+        <w:rPr>
+          <w:rFonts w:ascii="Times New Roman" w:hAnsi="Times New Roman" w:cs="Times New Roman"/>
+          <w:b/>
+          <w:bCs/>
+          <w:sz w:val="28"/>
+          <w:szCs w:val="28"/>
+        </w:rPr>
+      </w:pPr>
+      <w:proofErr w:type="spellStart"/>
+      <w:r>
+        <w:rPr>
+          <w:rFonts w:ascii="Times New Roman" w:hAnsi="Times New Roman" w:cs="Times New Roman"/>
+          <w:b/>
+          <w:bCs/>
+          <w:sz w:val="28"/>
+          <w:szCs w:val="28"/>
+        </w:rPr>
+        <w:t>User</w:t>
+      </w:r>
+      <w:proofErr w:type="spellEnd"/>
+      <w:r>
+        <w:rPr>
+          <w:rFonts w:ascii="Times New Roman" w:hAnsi="Times New Roman" w:cs="Times New Roman"/>
+          <w:b/>
+          <w:bCs/>
+          <w:sz w:val="28"/>
+          <w:szCs w:val="28"/>
+        </w:rPr>
+        <w:t xml:space="preserve"> </w:t>
+      </w:r>
+      <w:proofErr w:type="spellStart"/>
+      <w:r>
+        <w:rPr>
+          <w:rFonts w:ascii="Times New Roman" w:hAnsi="Times New Roman" w:cs="Times New Roman"/>
+          <w:b/>
+          <w:bCs/>
+          <w:sz w:val="28"/>
+          <w:szCs w:val="28"/>
+        </w:rPr>
+        <w:t>Story</w:t>
+      </w:r>
+      <w:proofErr w:type="spellEnd"/>
+      <w:r>
+        <w:rPr>
+          <w:rFonts w:ascii="Times New Roman" w:hAnsi="Times New Roman" w:cs="Times New Roman"/>
+          <w:b/>
+          <w:bCs/>
+          <w:sz w:val="28"/>
+          <w:szCs w:val="28"/>
+        </w:rPr>
+        <w:t xml:space="preserve"> 16</w:t>
+      </w:r>
+    </w:p>
+    <w:p>
+      <w:pPr>
+        <w:pStyle w:val="ListParagraph"/>
+        <w:ind w:left="0"/>
+        <w:jc w:val="both"/>
+        <w:rPr>
+          <w:rFonts w:ascii="Times New Roman" w:hAnsi="Times New Roman" w:cs="Times New Roman"/>
+          <w:b/>
+          <w:bCs/>
+          <w:sz w:val="28"/>
+          <w:szCs w:val="28"/>
+        </w:rPr>
+      </w:pPr>
+    </w:p>
+    <w:p>
+      <w:pPr>
+        <w:pStyle w:val="ListParagraph"/>
+        <w:ind w:left="0"/>
+        <w:jc w:val="both"/>
+        <w:rPr>
+          <w:rFonts w:ascii="Times New Roman" w:hAnsi="Times New Roman" w:cs="Times New Roman"/>
+        </w:rPr>
+      </w:pPr>
+      <w:r>
+        <w:rPr>
+          <w:rFonts w:ascii="Times New Roman" w:hAnsi="Times New Roman" w:cs="Times New Roman"/>
+        </w:rPr>
+        <w:t xml:space="preserve">Como </w:t>
+      </w:r>
+      <w:r>
+        <w:rPr>
+          <w:rFonts w:ascii="Times New Roman" w:hAnsi="Times New Roman" w:cs="Times New Roman"/>
+        </w:rPr>
+        <w:t>cliente</w:t>
+      </w:r>
+      <w:r>
+        <w:rPr>
+          <w:rFonts w:ascii="Times New Roman" w:hAnsi="Times New Roman" w:cs="Times New Roman"/>
+        </w:rPr>
+        <w:t xml:space="preserve"> final quero </w:t>
+      </w:r>
+      <w:r>
+        <w:rPr>
+          <w:rFonts w:ascii="Times New Roman" w:hAnsi="Times New Roman" w:cs="Times New Roman"/>
+        </w:rPr>
+        <w:t xml:space="preserve">que o website </w:t>
+      </w:r>
+      <w:r>
+        <w:rPr>
+          <w:rFonts w:ascii="Times New Roman" w:hAnsi="Times New Roman" w:cs="Times New Roman"/>
+        </w:rPr>
+        <w:t>esteja em tons de verde, de modo a transmitir uma imagem de agricultura biológica e de ligação à natureza.</w:t>
+      </w:r>
+    </w:p>
+    <w:p>
+      <w:pPr>
+        <w:pStyle w:val="ListParagraph"/>
+        <w:ind w:left="0"/>
+        <w:jc w:val="both"/>
+        <w:rPr>
+          <w:rFonts w:ascii="Times New Roman" w:hAnsi="Times New Roman" w:cs="Times New Roman"/>
+        </w:rPr>
+      </w:pPr>
+    </w:p>
+    <w:p>
+      <w:pPr>
+        <w:pStyle w:val="ListParagraph"/>
+        <w:ind w:left="0"/>
+        <w:jc w:val="both"/>
+        <w:rPr>
+          <w:rFonts w:ascii="Times New Roman" w:hAnsi="Times New Roman" w:cs="Times New Roman"/>
+          <w:b/>
+          <w:bCs/>
+          <w:sz w:val="22"/>
+          <w:szCs w:val="22"/>
+        </w:rPr>
+      </w:pPr>
+      <w:r>
+        <w:rPr>
+          <w:rFonts w:ascii="Times New Roman" w:hAnsi="Times New Roman" w:cs="Times New Roman"/>
+          <w:b/>
+          <w:bCs/>
+          <w:sz w:val="22"/>
+          <w:szCs w:val="22"/>
+        </w:rPr>
+        <w:t>Critérios de Aceitação:</w:t>
+      </w:r>
+    </w:p>
+    <w:p>
+      <w:pPr>
+        <w:pStyle w:val="ListParagraph"/>
+        <w:ind w:left="0"/>
+        <w:jc w:val="both"/>
+        <w:rPr>
+          <w:rFonts w:ascii="Times New Roman" w:hAnsi="Times New Roman" w:cs="Times New Roman"/>
+          <w:b/>
+          <w:bCs/>
+        </w:rPr>
+      </w:pPr>
     </w:p>
     <w:p>
       <w:pPr>
@@ -2560,127 +3765,7 @@
           <w:lang w:eastAsia="pt-PT"/>
           <w14:ligatures w14:val="none"/>
         </w:rPr>
-        <w:t>O verde não deve sobrecarregar visualmente – deve ser usado com equilíbrio.</w:t>
-      </w:r>
-    </w:p>
-    <w:p>
-      <w:pPr>
-        <w:jc w:val="both"/>
-        <w:rPr>
-          <w:rFonts w:ascii="Times New Roman" w:hAnsi="Times New Roman" w:cs="Times New Roman"/>
-        </w:rPr>
-      </w:pPr>
-    </w:p>
-    <w:p>
-      <w:pPr>
-        <w:pStyle w:val="ListParagraph"/>
-        <w:ind w:left="0"/>
-        <w:jc w:val="both"/>
-        <w:rPr>
-          <w:rFonts w:ascii="Times New Roman" w:hAnsi="Times New Roman" w:cs="Times New Roman"/>
-          <w:b/>
-          <w:bCs/>
-          <w:sz w:val="28"/>
-          <w:szCs w:val="28"/>
-        </w:rPr>
-      </w:pPr>
-      <w:r>
-        <w:rPr>
-          <w:rFonts w:ascii="Times New Roman" w:hAnsi="Times New Roman" w:cs="Times New Roman"/>
-          <w:b/>
-          <w:bCs/>
-          <w:sz w:val="28"/>
-          <w:szCs w:val="28"/>
-        </w:rPr>
-        <w:t>User Story 17</w:t>
-      </w:r>
-    </w:p>
-    <w:p>
-      <w:pPr>
-        <w:pStyle w:val="ListParagraph"/>
-        <w:ind w:left="0"/>
-        <w:jc w:val="both"/>
-        <w:rPr>
-          <w:rFonts w:ascii="Times New Roman" w:hAnsi="Times New Roman" w:cs="Times New Roman"/>
-          <w:b/>
-          <w:bCs/>
-          <w:sz w:val="28"/>
-          <w:szCs w:val="28"/>
-        </w:rPr>
-      </w:pPr>
-    </w:p>
-    <w:p>
-      <w:pPr>
-        <w:pStyle w:val="ListParagraph"/>
-        <w:ind w:left="0"/>
-        <w:jc w:val="both"/>
-        <w:rPr>
-          <w:rFonts w:ascii="Times New Roman" w:hAnsi="Times New Roman" w:cs="Times New Roman"/>
-        </w:rPr>
-      </w:pPr>
-      <w:r>
-        <w:rPr>
-          <w:rFonts w:ascii="Times New Roman" w:hAnsi="Times New Roman" w:cs="Times New Roman"/>
-        </w:rPr>
-        <w:t xml:space="preserve">Como </w:t>
-      </w:r>
-      <w:r>
-        <w:rPr>
-          <w:rFonts w:ascii="Times New Roman" w:hAnsi="Times New Roman" w:cs="Times New Roman"/>
-        </w:rPr>
-        <w:t>administrador</w:t>
-      </w:r>
-      <w:r>
-        <w:rPr>
-          <w:rFonts w:ascii="Times New Roman" w:hAnsi="Times New Roman" w:cs="Times New Roman"/>
-        </w:rPr>
-        <w:t xml:space="preserve"> quero que</w:t>
-      </w:r>
-      <w:r>
-        <w:rPr>
-          <w:rFonts w:ascii="Times New Roman" w:hAnsi="Times New Roman" w:cs="Times New Roman"/>
-        </w:rPr>
-        <w:t xml:space="preserve"> só agricultores verificados recebam acesso ao website de modo a garantir que apenas agricultores legítimos e que pratiquem agricultura biológica </w:t>
-      </w:r>
-      <w:r>
-        <w:rPr>
-          <w:rFonts w:ascii="Times New Roman" w:hAnsi="Times New Roman" w:cs="Times New Roman"/>
-        </w:rPr>
-        <w:t>participem.</w:t>
-      </w:r>
-    </w:p>
-    <w:p>
-      <w:pPr>
-        <w:pStyle w:val="ListParagraph"/>
-        <w:ind w:left="0"/>
-        <w:jc w:val="both"/>
-        <w:rPr>
-          <w:rFonts w:ascii="Times New Roman" w:hAnsi="Times New Roman" w:cs="Times New Roman"/>
-        </w:rPr>
-      </w:pPr>
-    </w:p>
-    <w:p>
-      <w:pPr>
-        <w:pStyle w:val="ListParagraph"/>
-        <w:ind w:left="0"/>
-        <w:jc w:val="both"/>
-        <w:rPr>
-          <w:rFonts w:ascii="Times New Roman" w:hAnsi="Times New Roman" w:cs="Times New Roman"/>
-          <w:b/>
-          <w:bCs/>
-          <w:sz w:val="22"/>
-          <w:szCs w:val="22"/>
-        </w:rPr>
-      </w:pPr>
-      <w:r>
-        <w:rPr>
-          <w:rFonts w:ascii="Times New Roman" w:hAnsi="Times New Roman" w:cs="Times New Roman"/>
-          <w:b/>
-          <w:bCs/>
-          <w:sz w:val="22"/>
-          <w:szCs w:val="22"/>
-        </w:rPr>
-        <w:t>Critérios de Aceitação:</w:t>
+        <w:t>A paleta de cores do website deve usar predominantemente tons de verde.</w:t>
       </w:r>
     </w:p>
     <w:p>
@@ -2710,40 +3795,53 @@
           <w:lang w:eastAsia="pt-PT"/>
           <w14:ligatures w14:val="none"/>
         </w:rPr>
-        <w:t xml:space="preserve">Agricultores que queiram participar desta plataforma de vendas devem </w:t>
-      </w:r>
-      <w:r>
-        <w:rPr>
-          <w:rFonts w:ascii="Times New Roman" w:eastAsia="Times New Roman" w:hAnsi="Times New Roman" w:cs="Times New Roman"/>
-          <w:kern w:val="0"/>
-          <w:sz w:val="22"/>
-          <w:szCs w:val="22"/>
-          <w:lang w:eastAsia="pt-PT"/>
-          <w14:ligatures w14:val="none"/>
-        </w:rPr>
-        <w:t xml:space="preserve">ao registarem-se fazer um pedido </w:t>
-      </w:r>
-      <w:r>
-        <w:rPr>
-          <w:rFonts w:ascii="Times New Roman" w:eastAsia="Times New Roman" w:hAnsi="Times New Roman" w:cs="Times New Roman"/>
-          <w:kern w:val="0"/>
-          <w:sz w:val="22"/>
-          <w:szCs w:val="22"/>
-          <w:lang w:eastAsia="pt-PT"/>
-          <w14:ligatures w14:val="none"/>
-        </w:rPr>
-        <w:t>de verificação</w:t>
-      </w:r>
-      <w:r>
-        <w:rPr>
-          <w:rFonts w:ascii="Times New Roman" w:eastAsia="Times New Roman" w:hAnsi="Times New Roman" w:cs="Times New Roman"/>
-          <w:kern w:val="0"/>
-          <w:sz w:val="22"/>
-          <w:szCs w:val="22"/>
-          <w:lang w:eastAsia="pt-PT"/>
-          <w14:ligatures w14:val="none"/>
-        </w:rPr>
-        <w:t>.</w:t>
+        <w:t>O fundo principal deve usar um tom neutro que combine com o verde (</w:t>
+      </w:r>
+      <w:proofErr w:type="spellStart"/>
+      <w:r>
+        <w:rPr>
+          <w:rFonts w:ascii="Times New Roman" w:eastAsia="Times New Roman" w:hAnsi="Times New Roman" w:cs="Times New Roman"/>
+          <w:kern w:val="0"/>
+          <w:sz w:val="22"/>
+          <w:szCs w:val="22"/>
+          <w:lang w:eastAsia="pt-PT"/>
+          <w14:ligatures w14:val="none"/>
+        </w:rPr>
+        <w:t>ex</w:t>
+      </w:r>
+      <w:proofErr w:type="spellEnd"/>
+      <w:r>
+        <w:rPr>
+          <w:rFonts w:ascii="Times New Roman" w:eastAsia="Times New Roman" w:hAnsi="Times New Roman" w:cs="Times New Roman"/>
+          <w:kern w:val="0"/>
+          <w:sz w:val="22"/>
+          <w:szCs w:val="22"/>
+          <w:lang w:eastAsia="pt-PT"/>
+          <w14:ligatures w14:val="none"/>
+        </w:rPr>
+        <w:t xml:space="preserve">: branco, </w:t>
+      </w:r>
+      <w:r>
+        <w:rPr>
+          <w:rFonts w:ascii="Times New Roman" w:eastAsia="Times New Roman" w:hAnsi="Times New Roman" w:cs="Times New Roman"/>
+          <w:kern w:val="0"/>
+          <w:sz w:val="22"/>
+          <w:szCs w:val="22"/>
+          <w:lang w:eastAsia="pt-PT"/>
+          <w14:ligatures w14:val="none"/>
+        </w:rPr>
+        <w:t>cinzento-claro</w:t>
+      </w:r>
+      <w:r>
+        <w:rPr>
+          <w:rFonts w:ascii="Times New Roman" w:eastAsia="Times New Roman" w:hAnsi="Times New Roman" w:cs="Times New Roman"/>
+          <w:kern w:val="0"/>
+          <w:sz w:val="22"/>
+          <w:szCs w:val="22"/>
+          <w:lang w:eastAsia="pt-PT"/>
+          <w14:ligatures w14:val="none"/>
+        </w:rPr>
+        <w:t xml:space="preserve"> ou bege).</w:t>
       </w:r>
     </w:p>
     <w:p>
@@ -2773,18 +3871,73 @@
           <w:lang w:eastAsia="pt-PT"/>
           <w14:ligatures w14:val="none"/>
         </w:rPr>
-        <w:t xml:space="preserve">O pedido de verificação deve incluir um formulário que exija com dados pessoais e comprovativos como NIF, IBAN e os dados da exploração </w:t>
-      </w:r>
-      <w:r>
-        <w:rPr>
-          <w:rFonts w:ascii="Times New Roman" w:eastAsia="Times New Roman" w:hAnsi="Times New Roman" w:cs="Times New Roman"/>
-          <w:kern w:val="0"/>
-          <w:sz w:val="22"/>
-          <w:szCs w:val="22"/>
-          <w:lang w:eastAsia="pt-PT"/>
-          <w14:ligatures w14:val="none"/>
-        </w:rPr>
-        <w:t>agrícola</w:t>
+        <w:t xml:space="preserve">Os títulos, menus e botões e restantes ícones devem </w:t>
+      </w:r>
+      <w:r>
+        <w:rPr>
+          <w:rFonts w:ascii="Times New Roman" w:eastAsia="Times New Roman" w:hAnsi="Times New Roman" w:cs="Times New Roman"/>
+          <w:kern w:val="0"/>
+          <w:sz w:val="22"/>
+          <w:szCs w:val="22"/>
+          <w:lang w:eastAsia="pt-PT"/>
+          <w14:ligatures w14:val="none"/>
+        </w:rPr>
+        <w:t>seguir esse esquema visual</w:t>
+      </w:r>
+      <w:r>
+        <w:rPr>
+          <w:rFonts w:ascii="Times New Roman" w:eastAsia="Times New Roman" w:hAnsi="Times New Roman" w:cs="Times New Roman"/>
+          <w:kern w:val="0"/>
+          <w:sz w:val="22"/>
+          <w:szCs w:val="22"/>
+          <w:lang w:eastAsia="pt-PT"/>
+          <w14:ligatures w14:val="none"/>
+        </w:rPr>
+        <w:t xml:space="preserve"> e utilizar </w:t>
+      </w:r>
+      <w:r>
+        <w:rPr>
+          <w:rFonts w:ascii="Times New Roman" w:eastAsia="Times New Roman" w:hAnsi="Times New Roman" w:cs="Times New Roman"/>
+          <w:kern w:val="0"/>
+          <w:sz w:val="22"/>
+          <w:szCs w:val="22"/>
+          <w:lang w:eastAsia="pt-PT"/>
+          <w14:ligatures w14:val="none"/>
+        </w:rPr>
+        <w:t>tons de</w:t>
+      </w:r>
+      <w:r>
+        <w:rPr>
+          <w:rFonts w:ascii="Times New Roman" w:eastAsia="Times New Roman" w:hAnsi="Times New Roman" w:cs="Times New Roman"/>
+          <w:kern w:val="0"/>
+          <w:sz w:val="22"/>
+          <w:szCs w:val="22"/>
+          <w:lang w:eastAsia="pt-PT"/>
+          <w14:ligatures w14:val="none"/>
+        </w:rPr>
+        <w:t xml:space="preserve"> verde com </w:t>
+      </w:r>
+      <w:r>
+        <w:rPr>
+          <w:rFonts w:ascii="Times New Roman" w:eastAsia="Times New Roman" w:hAnsi="Times New Roman" w:cs="Times New Roman"/>
+          <w:kern w:val="0"/>
+          <w:sz w:val="22"/>
+          <w:szCs w:val="22"/>
+          <w:lang w:eastAsia="pt-PT"/>
+          <w14:ligatures w14:val="none"/>
+        </w:rPr>
+        <w:t>contraste</w:t>
+      </w:r>
+      <w:r>
+        <w:rPr>
+          <w:rFonts w:ascii="Times New Roman" w:eastAsia="Times New Roman" w:hAnsi="Times New Roman" w:cs="Times New Roman"/>
+          <w:kern w:val="0"/>
+          <w:sz w:val="22"/>
+          <w:szCs w:val="22"/>
+          <w:lang w:eastAsia="pt-PT"/>
+          <w14:ligatures w14:val="none"/>
+        </w:rPr>
+        <w:t xml:space="preserve"> visual</w:t>
       </w:r>
       <w:r>
         <w:rPr>
@@ -2825,29 +3978,7 @@
           <w:lang w:eastAsia="pt-PT"/>
           <w14:ligatures w14:val="none"/>
         </w:rPr>
-        <w:t>O sistema deve notificar o administrador</w:t>
-      </w:r>
-      <w:r>
-        <w:rPr>
-          <w:rFonts w:ascii="Times New Roman" w:eastAsia="Times New Roman" w:hAnsi="Times New Roman" w:cs="Times New Roman"/>
-          <w:kern w:val="0"/>
-          <w:sz w:val="22"/>
-          <w:szCs w:val="22"/>
-          <w:lang w:eastAsia="pt-PT"/>
-          <w14:ligatures w14:val="none"/>
-        </w:rPr>
-        <w:t xml:space="preserve"> e a equipa de verificação</w:t>
-      </w:r>
-      <w:r>
-        <w:rPr>
-          <w:rFonts w:ascii="Times New Roman" w:eastAsia="Times New Roman" w:hAnsi="Times New Roman" w:cs="Times New Roman"/>
-          <w:kern w:val="0"/>
-          <w:sz w:val="22"/>
-          <w:szCs w:val="22"/>
-          <w:lang w:eastAsia="pt-PT"/>
-          <w14:ligatures w14:val="none"/>
-        </w:rPr>
-        <w:t xml:space="preserve"> de novos pedidos de verificação.</w:t>
+        <w:t>O design deve manter a legibilidade e acessibilidade.</w:t>
       </w:r>
     </w:p>
     <w:p>
@@ -2877,7 +4008,7 @@
           <w:lang w:eastAsia="pt-PT"/>
           <w14:ligatures w14:val="none"/>
         </w:rPr>
-        <w:t>A equipa de verificação deve poder aprovar ou rejeitar os pedidos manualmente.</w:t>
+        <w:t>O design deve ser consistente em todas as páginas (mobile e desktop).</w:t>
       </w:r>
     </w:p>
     <w:p>
@@ -2907,40 +4038,232 @@
           <w:lang w:eastAsia="pt-PT"/>
           <w14:ligatures w14:val="none"/>
         </w:rPr>
-        <w:t>A equipa responsável pela verificação d</w:t>
-      </w:r>
-      <w:r>
-        <w:rPr>
-          <w:rFonts w:ascii="Times New Roman" w:eastAsia="Times New Roman" w:hAnsi="Times New Roman" w:cs="Times New Roman"/>
-          <w:kern w:val="0"/>
-          <w:sz w:val="22"/>
-          <w:szCs w:val="22"/>
-          <w:lang w:eastAsia="pt-PT"/>
-          <w14:ligatures w14:val="none"/>
-        </w:rPr>
-        <w:t xml:space="preserve">everá dirigir-se pessoalmente ao campo agrícola para verificar a </w:t>
-      </w:r>
-      <w:r>
-        <w:rPr>
-          <w:rFonts w:ascii="Times New Roman" w:eastAsia="Times New Roman" w:hAnsi="Times New Roman" w:cs="Times New Roman"/>
-          <w:kern w:val="0"/>
-          <w:sz w:val="22"/>
-          <w:szCs w:val="22"/>
-          <w:lang w:eastAsia="pt-PT"/>
-          <w14:ligatures w14:val="none"/>
-        </w:rPr>
-        <w:t>legitimidade</w:t>
-      </w:r>
-      <w:r>
-        <w:rPr>
-          <w:rFonts w:ascii="Times New Roman" w:eastAsia="Times New Roman" w:hAnsi="Times New Roman" w:cs="Times New Roman"/>
-          <w:kern w:val="0"/>
-          <w:sz w:val="22"/>
-          <w:szCs w:val="22"/>
-          <w:lang w:eastAsia="pt-PT"/>
-          <w14:ligatures w14:val="none"/>
-        </w:rPr>
-        <w:t xml:space="preserve"> e se o agricultor pratica agricultura biológica.</w:t>
+        <w:t>O verde não deve sobrecarregar visualmente – deve ser usado com equilíbrio.</w:t>
+      </w:r>
+    </w:p>
+    <w:p>
+      <w:pPr>
+        <w:jc w:val="both"/>
+        <w:rPr>
+          <w:rFonts w:ascii="Times New Roman" w:hAnsi="Times New Roman" w:cs="Times New Roman"/>
+        </w:rPr>
+      </w:pPr>
+    </w:p>
+    <w:p>
+      <w:pPr>
+        <w:pStyle w:val="ListParagraph"/>
+        <w:ind w:left="0"/>
+        <w:jc w:val="both"/>
+        <w:rPr>
+          <w:rFonts w:ascii="Times New Roman" w:hAnsi="Times New Roman" w:cs="Times New Roman"/>
+          <w:b/>
+          <w:bCs/>
+          <w:sz w:val="28"/>
+          <w:szCs w:val="28"/>
+        </w:rPr>
+      </w:pPr>
+    </w:p>
+    <w:p>
+      <w:pPr>
+        <w:pStyle w:val="ListParagraph"/>
+        <w:ind w:left="0"/>
+        <w:jc w:val="both"/>
+        <w:rPr>
+          <w:rFonts w:ascii="Times New Roman" w:hAnsi="Times New Roman" w:cs="Times New Roman"/>
+          <w:b/>
+          <w:bCs/>
+          <w:sz w:val="28"/>
+          <w:szCs w:val="28"/>
+        </w:rPr>
+      </w:pPr>
+    </w:p>
+    <w:p>
+      <w:pPr>
+        <w:pStyle w:val="ListParagraph"/>
+        <w:ind w:left="0"/>
+        <w:jc w:val="both"/>
+        <w:rPr>
+          <w:rFonts w:ascii="Times New Roman" w:hAnsi="Times New Roman" w:cs="Times New Roman"/>
+          <w:b/>
+          <w:bCs/>
+          <w:sz w:val="28"/>
+          <w:szCs w:val="28"/>
+        </w:rPr>
+      </w:pPr>
+    </w:p>
+    <w:p>
+      <w:pPr>
+        <w:pStyle w:val="ListParagraph"/>
+        <w:ind w:left="0"/>
+        <w:jc w:val="both"/>
+        <w:rPr>
+          <w:rFonts w:ascii="Times New Roman" w:hAnsi="Times New Roman" w:cs="Times New Roman"/>
+          <w:b/>
+          <w:bCs/>
+          <w:sz w:val="28"/>
+          <w:szCs w:val="28"/>
+        </w:rPr>
+      </w:pPr>
+    </w:p>
+    <w:p>
+      <w:pPr>
+        <w:pStyle w:val="ListParagraph"/>
+        <w:ind w:left="0"/>
+        <w:jc w:val="both"/>
+        <w:rPr>
+          <w:rFonts w:ascii="Times New Roman" w:hAnsi="Times New Roman" w:cs="Times New Roman"/>
+          <w:b/>
+          <w:bCs/>
+          <w:sz w:val="28"/>
+          <w:szCs w:val="28"/>
+        </w:rPr>
+      </w:pPr>
+    </w:p>
+    <w:p>
+      <w:pPr>
+        <w:pStyle w:val="ListParagraph"/>
+        <w:ind w:left="0"/>
+        <w:jc w:val="both"/>
+        <w:rPr>
+          <w:rFonts w:ascii="Times New Roman" w:hAnsi="Times New Roman" w:cs="Times New Roman"/>
+          <w:b/>
+          <w:bCs/>
+          <w:sz w:val="28"/>
+          <w:szCs w:val="28"/>
+        </w:rPr>
+      </w:pPr>
+      <w:proofErr w:type="spellStart"/>
+      <w:r>
+        <w:rPr>
+          <w:rFonts w:ascii="Times New Roman" w:hAnsi="Times New Roman" w:cs="Times New Roman"/>
+          <w:b/>
+          <w:bCs/>
+          <w:sz w:val="28"/>
+          <w:szCs w:val="28"/>
+        </w:rPr>
+        <w:lastRenderedPageBreak/>
+        <w:t>User</w:t>
+      </w:r>
+      <w:proofErr w:type="spellEnd"/>
+      <w:r>
+        <w:rPr>
+          <w:rFonts w:ascii="Times New Roman" w:hAnsi="Times New Roman" w:cs="Times New Roman"/>
+          <w:b/>
+          <w:bCs/>
+          <w:sz w:val="28"/>
+          <w:szCs w:val="28"/>
+        </w:rPr>
+        <w:t xml:space="preserve"> </w:t>
+      </w:r>
+      <w:proofErr w:type="spellStart"/>
+      <w:r>
+        <w:rPr>
+          <w:rFonts w:ascii="Times New Roman" w:hAnsi="Times New Roman" w:cs="Times New Roman"/>
+          <w:b/>
+          <w:bCs/>
+          <w:sz w:val="28"/>
+          <w:szCs w:val="28"/>
+        </w:rPr>
+        <w:t>Story</w:t>
+      </w:r>
+      <w:proofErr w:type="spellEnd"/>
+      <w:r>
+        <w:rPr>
+          <w:rFonts w:ascii="Times New Roman" w:hAnsi="Times New Roman" w:cs="Times New Roman"/>
+          <w:b/>
+          <w:bCs/>
+          <w:sz w:val="28"/>
+          <w:szCs w:val="28"/>
+        </w:rPr>
+        <w:t xml:space="preserve"> 17</w:t>
+      </w:r>
+    </w:p>
+    <w:p>
+      <w:pPr>
+        <w:pStyle w:val="ListParagraph"/>
+        <w:ind w:left="0"/>
+        <w:jc w:val="both"/>
+        <w:rPr>
+          <w:rFonts w:ascii="Times New Roman" w:hAnsi="Times New Roman" w:cs="Times New Roman"/>
+          <w:b/>
+          <w:bCs/>
+          <w:sz w:val="28"/>
+          <w:szCs w:val="28"/>
+        </w:rPr>
+      </w:pPr>
+    </w:p>
+    <w:p>
+      <w:pPr>
+        <w:pStyle w:val="ListParagraph"/>
+        <w:ind w:left="0"/>
+        <w:jc w:val="both"/>
+        <w:rPr>
+          <w:rFonts w:ascii="Times New Roman" w:hAnsi="Times New Roman" w:cs="Times New Roman"/>
+        </w:rPr>
+      </w:pPr>
+      <w:r>
+        <w:rPr>
+          <w:rFonts w:ascii="Times New Roman" w:hAnsi="Times New Roman" w:cs="Times New Roman"/>
+        </w:rPr>
+        <w:t xml:space="preserve">Como </w:t>
+      </w:r>
+      <w:r>
+        <w:rPr>
+          <w:rFonts w:ascii="Times New Roman" w:hAnsi="Times New Roman" w:cs="Times New Roman"/>
+        </w:rPr>
+        <w:t>administrador</w:t>
+      </w:r>
+      <w:r>
+        <w:rPr>
+          <w:rFonts w:ascii="Times New Roman" w:hAnsi="Times New Roman" w:cs="Times New Roman"/>
+        </w:rPr>
+        <w:t xml:space="preserve"> quero que</w:t>
+      </w:r>
+      <w:r>
+        <w:rPr>
+          <w:rFonts w:ascii="Times New Roman" w:hAnsi="Times New Roman" w:cs="Times New Roman"/>
+        </w:rPr>
+        <w:t xml:space="preserve"> só agricultores verificados recebam acesso ao website de modo a garantir que apenas agricultores legítimos e que pratiquem agricultura biológica </w:t>
+      </w:r>
+      <w:r>
+        <w:rPr>
+          <w:rFonts w:ascii="Times New Roman" w:hAnsi="Times New Roman" w:cs="Times New Roman"/>
+        </w:rPr>
+        <w:t>participem.</w:t>
+      </w:r>
+    </w:p>
+    <w:p>
+      <w:pPr>
+        <w:pStyle w:val="ListParagraph"/>
+        <w:ind w:left="0"/>
+        <w:jc w:val="both"/>
+        <w:rPr>
+          <w:rFonts w:ascii="Times New Roman" w:hAnsi="Times New Roman" w:cs="Times New Roman"/>
+        </w:rPr>
+      </w:pPr>
+    </w:p>
+    <w:p>
+      <w:pPr>
+        <w:pStyle w:val="ListParagraph"/>
+        <w:ind w:left="0"/>
+        <w:jc w:val="both"/>
+        <w:rPr>
+          <w:rFonts w:ascii="Times New Roman" w:hAnsi="Times New Roman" w:cs="Times New Roman"/>
+          <w:b/>
+          <w:bCs/>
+          <w:sz w:val="22"/>
+          <w:szCs w:val="22"/>
+        </w:rPr>
+      </w:pPr>
+      <w:r>
+        <w:rPr>
+          <w:rFonts w:ascii="Times New Roman" w:hAnsi="Times New Roman" w:cs="Times New Roman"/>
+          <w:b/>
+          <w:bCs/>
+          <w:sz w:val="22"/>
+          <w:szCs w:val="22"/>
+        </w:rPr>
+        <w:t>Critérios de Aceitação:</w:t>
       </w:r>
     </w:p>
     <w:p>
@@ -2970,7 +4293,40 @@
           <w:lang w:eastAsia="pt-PT"/>
           <w14:ligatures w14:val="none"/>
         </w:rPr>
-        <w:t>O estado da verificação deve ser visível no pela administração e pela equipa de verificação (pendente, aprovado, rejeitado).</w:t>
+        <w:t xml:space="preserve">Agricultores que queiram participar desta plataforma de vendas devem </w:t>
+      </w:r>
+      <w:r>
+        <w:rPr>
+          <w:rFonts w:ascii="Times New Roman" w:eastAsia="Times New Roman" w:hAnsi="Times New Roman" w:cs="Times New Roman"/>
+          <w:kern w:val="0"/>
+          <w:sz w:val="22"/>
+          <w:szCs w:val="22"/>
+          <w:lang w:eastAsia="pt-PT"/>
+          <w14:ligatures w14:val="none"/>
+        </w:rPr>
+        <w:t xml:space="preserve">ao registarem-se fazer um pedido </w:t>
+      </w:r>
+      <w:r>
+        <w:rPr>
+          <w:rFonts w:ascii="Times New Roman" w:eastAsia="Times New Roman" w:hAnsi="Times New Roman" w:cs="Times New Roman"/>
+          <w:kern w:val="0"/>
+          <w:sz w:val="22"/>
+          <w:szCs w:val="22"/>
+          <w:lang w:eastAsia="pt-PT"/>
+          <w14:ligatures w14:val="none"/>
+        </w:rPr>
+        <w:t>de verificação</w:t>
+      </w:r>
+      <w:r>
+        <w:rPr>
+          <w:rFonts w:ascii="Times New Roman" w:eastAsia="Times New Roman" w:hAnsi="Times New Roman" w:cs="Times New Roman"/>
+          <w:kern w:val="0"/>
+          <w:sz w:val="22"/>
+          <w:szCs w:val="22"/>
+          <w:lang w:eastAsia="pt-PT"/>
+          <w14:ligatures w14:val="none"/>
+        </w:rPr>
+        <w:t>.</w:t>
       </w:r>
     </w:p>
     <w:p>
@@ -3000,7 +4356,29 @@
           <w:lang w:eastAsia="pt-PT"/>
           <w14:ligatures w14:val="none"/>
         </w:rPr>
-        <w:t>Após aprovação, o agricultor recebe um e-mail com a password de acesso.</w:t>
+        <w:t xml:space="preserve">O pedido de verificação deve incluir um formulário que exija com dados pessoais e comprovativos como NIF, IBAN e os dados da exploração </w:t>
+      </w:r>
+      <w:r>
+        <w:rPr>
+          <w:rFonts w:ascii="Times New Roman" w:eastAsia="Times New Roman" w:hAnsi="Times New Roman" w:cs="Times New Roman"/>
+          <w:kern w:val="0"/>
+          <w:sz w:val="22"/>
+          <w:szCs w:val="22"/>
+          <w:lang w:eastAsia="pt-PT"/>
+          <w14:ligatures w14:val="none"/>
+        </w:rPr>
+        <w:t>agrícola</w:t>
+      </w:r>
+      <w:r>
+        <w:rPr>
+          <w:rFonts w:ascii="Times New Roman" w:eastAsia="Times New Roman" w:hAnsi="Times New Roman" w:cs="Times New Roman"/>
+          <w:kern w:val="0"/>
+          <w:sz w:val="22"/>
+          <w:szCs w:val="22"/>
+          <w:lang w:eastAsia="pt-PT"/>
+          <w14:ligatures w14:val="none"/>
+        </w:rPr>
+        <w:t>.</w:t>
       </w:r>
     </w:p>
     <w:p>
@@ -3030,7 +4408,29 @@
           <w:lang w:eastAsia="pt-PT"/>
           <w14:ligatures w14:val="none"/>
         </w:rPr>
-        <w:t>O sistema deve permitir reenviar o e-mail de acesso em caso de erro ou esquecimento.</w:t>
+        <w:t>O sistema deve notificar o administrador</w:t>
+      </w:r>
+      <w:r>
+        <w:rPr>
+          <w:rFonts w:ascii="Times New Roman" w:eastAsia="Times New Roman" w:hAnsi="Times New Roman" w:cs="Times New Roman"/>
+          <w:kern w:val="0"/>
+          <w:sz w:val="22"/>
+          <w:szCs w:val="22"/>
+          <w:lang w:eastAsia="pt-PT"/>
+          <w14:ligatures w14:val="none"/>
+        </w:rPr>
+        <w:t xml:space="preserve"> e a equipa de verificação</w:t>
+      </w:r>
+      <w:r>
+        <w:rPr>
+          <w:rFonts w:ascii="Times New Roman" w:eastAsia="Times New Roman" w:hAnsi="Times New Roman" w:cs="Times New Roman"/>
+          <w:kern w:val="0"/>
+          <w:sz w:val="22"/>
+          <w:szCs w:val="22"/>
+          <w:lang w:eastAsia="pt-PT"/>
+          <w14:ligatures w14:val="none"/>
+        </w:rPr>
+        <w:t xml:space="preserve"> de novos pedidos de verificação.</w:t>
       </w:r>
     </w:p>
     <w:p>
@@ -3060,29 +4460,7 @@
           <w:lang w:eastAsia="pt-PT"/>
           <w14:ligatures w14:val="none"/>
         </w:rPr>
-        <w:t>Se rejeitado, o agricultor deve receber uma justificação personalizada por e</w:t>
-      </w:r>
-      <w:r>
-        <w:rPr>
-          <w:rFonts w:ascii="Times New Roman" w:eastAsia="Times New Roman" w:hAnsi="Times New Roman" w:cs="Times New Roman"/>
-          <w:kern w:val="0"/>
-          <w:sz w:val="22"/>
-          <w:szCs w:val="22"/>
-          <w:lang w:eastAsia="pt-PT"/>
-          <w14:ligatures w14:val="none"/>
-        </w:rPr>
-        <w:t>-</w:t>
-      </w:r>
-      <w:r>
-        <w:rPr>
-          <w:rFonts w:ascii="Times New Roman" w:eastAsia="Times New Roman" w:hAnsi="Times New Roman" w:cs="Times New Roman"/>
-          <w:kern w:val="0"/>
-          <w:sz w:val="22"/>
-          <w:szCs w:val="22"/>
-          <w:lang w:eastAsia="pt-PT"/>
-          <w14:ligatures w14:val="none"/>
-        </w:rPr>
-        <w:t>mail.</w:t>
+        <w:t>A equipa de verificação deve poder aprovar ou rejeitar os pedidos manualmente.</w:t>
       </w:r>
     </w:p>
     <w:p>
@@ -3112,7 +4490,211 @@
           <w:lang w:eastAsia="pt-PT"/>
           <w14:ligatures w14:val="none"/>
         </w:rPr>
-        <w:lastRenderedPageBreak/>
+        <w:t>A equipa responsável pela verificação d</w:t>
+      </w:r>
+      <w:r>
+        <w:rPr>
+          <w:rFonts w:ascii="Times New Roman" w:eastAsia="Times New Roman" w:hAnsi="Times New Roman" w:cs="Times New Roman"/>
+          <w:kern w:val="0"/>
+          <w:sz w:val="22"/>
+          <w:szCs w:val="22"/>
+          <w:lang w:eastAsia="pt-PT"/>
+          <w14:ligatures w14:val="none"/>
+        </w:rPr>
+        <w:t xml:space="preserve">everá dirigir-se pessoalmente ao campo agrícola para verificar a </w:t>
+      </w:r>
+      <w:r>
+        <w:rPr>
+          <w:rFonts w:ascii="Times New Roman" w:eastAsia="Times New Roman" w:hAnsi="Times New Roman" w:cs="Times New Roman"/>
+          <w:kern w:val="0"/>
+          <w:sz w:val="22"/>
+          <w:szCs w:val="22"/>
+          <w:lang w:eastAsia="pt-PT"/>
+          <w14:ligatures w14:val="none"/>
+        </w:rPr>
+        <w:t>legitimidade</w:t>
+      </w:r>
+      <w:r>
+        <w:rPr>
+          <w:rFonts w:ascii="Times New Roman" w:eastAsia="Times New Roman" w:hAnsi="Times New Roman" w:cs="Times New Roman"/>
+          <w:kern w:val="0"/>
+          <w:sz w:val="22"/>
+          <w:szCs w:val="22"/>
+          <w:lang w:eastAsia="pt-PT"/>
+          <w14:ligatures w14:val="none"/>
+        </w:rPr>
+        <w:t xml:space="preserve"> e se o agricultor pratica agricultura biológica.</w:t>
+      </w:r>
+    </w:p>
+    <w:p>
+      <w:pPr>
+        <w:pStyle w:val="ListParagraph"/>
+        <w:numPr>
+          <w:ilvl w:val="0"/>
+          <w:numId w:val="2"/>
+        </w:numPr>
+        <w:spacing w:before="100" w:beforeAutospacing="1" w:after="100" w:afterAutospacing="1" w:line="360" w:lineRule="auto"/>
+        <w:jc w:val="both"/>
+        <w:rPr>
+          <w:rFonts w:ascii="Times New Roman" w:eastAsia="Times New Roman" w:hAnsi="Times New Roman" w:cs="Times New Roman"/>
+          <w:kern w:val="0"/>
+          <w:sz w:val="22"/>
+          <w:szCs w:val="22"/>
+          <w:lang w:eastAsia="pt-PT"/>
+          <w14:ligatures w14:val="none"/>
+        </w:rPr>
+      </w:pPr>
+      <w:r>
+        <w:rPr>
+          <w:rFonts w:ascii="Times New Roman" w:eastAsia="Times New Roman" w:hAnsi="Times New Roman" w:cs="Times New Roman"/>
+          <w:kern w:val="0"/>
+          <w:sz w:val="22"/>
+          <w:szCs w:val="22"/>
+          <w:lang w:eastAsia="pt-PT"/>
+          <w14:ligatures w14:val="none"/>
+        </w:rPr>
+        <w:t>O estado da verificação deve ser visível no pela administração e pela equipa de verificação (pendente, aprovado, rejeitado).</w:t>
+      </w:r>
+    </w:p>
+    <w:p>
+      <w:pPr>
+        <w:pStyle w:val="ListParagraph"/>
+        <w:numPr>
+          <w:ilvl w:val="0"/>
+          <w:numId w:val="2"/>
+        </w:numPr>
+        <w:spacing w:before="100" w:beforeAutospacing="1" w:after="100" w:afterAutospacing="1" w:line="360" w:lineRule="auto"/>
+        <w:jc w:val="both"/>
+        <w:rPr>
+          <w:rFonts w:ascii="Times New Roman" w:eastAsia="Times New Roman" w:hAnsi="Times New Roman" w:cs="Times New Roman"/>
+          <w:kern w:val="0"/>
+          <w:sz w:val="22"/>
+          <w:szCs w:val="22"/>
+          <w:lang w:eastAsia="pt-PT"/>
+          <w14:ligatures w14:val="none"/>
+        </w:rPr>
+      </w:pPr>
+      <w:r>
+        <w:rPr>
+          <w:rFonts w:ascii="Times New Roman" w:eastAsia="Times New Roman" w:hAnsi="Times New Roman" w:cs="Times New Roman"/>
+          <w:kern w:val="0"/>
+          <w:sz w:val="22"/>
+          <w:szCs w:val="22"/>
+          <w:lang w:eastAsia="pt-PT"/>
+          <w14:ligatures w14:val="none"/>
+        </w:rPr>
+        <w:t>Após aprovação, o agricultor recebe um e-mail com a password de acesso.</w:t>
+      </w:r>
+    </w:p>
+    <w:p>
+      <w:pPr>
+        <w:pStyle w:val="ListParagraph"/>
+        <w:numPr>
+          <w:ilvl w:val="0"/>
+          <w:numId w:val="2"/>
+        </w:numPr>
+        <w:spacing w:before="100" w:beforeAutospacing="1" w:after="100" w:afterAutospacing="1" w:line="360" w:lineRule="auto"/>
+        <w:jc w:val="both"/>
+        <w:rPr>
+          <w:rFonts w:ascii="Times New Roman" w:eastAsia="Times New Roman" w:hAnsi="Times New Roman" w:cs="Times New Roman"/>
+          <w:kern w:val="0"/>
+          <w:sz w:val="22"/>
+          <w:szCs w:val="22"/>
+          <w:lang w:eastAsia="pt-PT"/>
+          <w14:ligatures w14:val="none"/>
+        </w:rPr>
+      </w:pPr>
+      <w:r>
+        <w:rPr>
+          <w:rFonts w:ascii="Times New Roman" w:eastAsia="Times New Roman" w:hAnsi="Times New Roman" w:cs="Times New Roman"/>
+          <w:kern w:val="0"/>
+          <w:sz w:val="22"/>
+          <w:szCs w:val="22"/>
+          <w:lang w:eastAsia="pt-PT"/>
+          <w14:ligatures w14:val="none"/>
+        </w:rPr>
+        <w:t>O sistema deve permitir reenviar o e-mail de acesso em caso de erro ou esquecimento.</w:t>
+      </w:r>
+    </w:p>
+    <w:p>
+      <w:pPr>
+        <w:pStyle w:val="ListParagraph"/>
+        <w:numPr>
+          <w:ilvl w:val="0"/>
+          <w:numId w:val="2"/>
+        </w:numPr>
+        <w:spacing w:before="100" w:beforeAutospacing="1" w:after="100" w:afterAutospacing="1" w:line="360" w:lineRule="auto"/>
+        <w:jc w:val="both"/>
+        <w:rPr>
+          <w:rFonts w:ascii="Times New Roman" w:eastAsia="Times New Roman" w:hAnsi="Times New Roman" w:cs="Times New Roman"/>
+          <w:kern w:val="0"/>
+          <w:sz w:val="22"/>
+          <w:szCs w:val="22"/>
+          <w:lang w:eastAsia="pt-PT"/>
+          <w14:ligatures w14:val="none"/>
+        </w:rPr>
+      </w:pPr>
+      <w:r>
+        <w:rPr>
+          <w:rFonts w:ascii="Times New Roman" w:eastAsia="Times New Roman" w:hAnsi="Times New Roman" w:cs="Times New Roman"/>
+          <w:kern w:val="0"/>
+          <w:sz w:val="22"/>
+          <w:szCs w:val="22"/>
+          <w:lang w:eastAsia="pt-PT"/>
+          <w14:ligatures w14:val="none"/>
+        </w:rPr>
+        <w:t>Se rejeitado, o agricultor deve receber uma justificação personalizada por e</w:t>
+      </w:r>
+      <w:r>
+        <w:rPr>
+          <w:rFonts w:ascii="Times New Roman" w:eastAsia="Times New Roman" w:hAnsi="Times New Roman" w:cs="Times New Roman"/>
+          <w:kern w:val="0"/>
+          <w:sz w:val="22"/>
+          <w:szCs w:val="22"/>
+          <w:lang w:eastAsia="pt-PT"/>
+          <w14:ligatures w14:val="none"/>
+        </w:rPr>
+        <w:t>-</w:t>
+      </w:r>
+      <w:r>
+        <w:rPr>
+          <w:rFonts w:ascii="Times New Roman" w:eastAsia="Times New Roman" w:hAnsi="Times New Roman" w:cs="Times New Roman"/>
+          <w:kern w:val="0"/>
+          <w:sz w:val="22"/>
+          <w:szCs w:val="22"/>
+          <w:lang w:eastAsia="pt-PT"/>
+          <w14:ligatures w14:val="none"/>
+        </w:rPr>
+        <w:t>mail.</w:t>
+      </w:r>
+    </w:p>
+    <w:p>
+      <w:pPr>
+        <w:pStyle w:val="ListParagraph"/>
+        <w:numPr>
+          <w:ilvl w:val="0"/>
+          <w:numId w:val="2"/>
+        </w:numPr>
+        <w:spacing w:before="100" w:beforeAutospacing="1" w:after="100" w:afterAutospacing="1" w:line="360" w:lineRule="auto"/>
+        <w:jc w:val="both"/>
+        <w:rPr>
+          <w:rFonts w:ascii="Times New Roman" w:eastAsia="Times New Roman" w:hAnsi="Times New Roman" w:cs="Times New Roman"/>
+          <w:kern w:val="0"/>
+          <w:sz w:val="22"/>
+          <w:szCs w:val="22"/>
+          <w:lang w:eastAsia="pt-PT"/>
+          <w14:ligatures w14:val="none"/>
+        </w:rPr>
+      </w:pPr>
+      <w:r>
+        <w:rPr>
+          <w:rFonts w:ascii="Times New Roman" w:eastAsia="Times New Roman" w:hAnsi="Times New Roman" w:cs="Times New Roman"/>
+          <w:kern w:val="0"/>
+          <w:sz w:val="22"/>
+          <w:szCs w:val="22"/>
+          <w:lang w:eastAsia="pt-PT"/>
+          <w14:ligatures w14:val="none"/>
+        </w:rPr>
         <w:t>Agricultores não verificados não conseguem aceder ao painel de gestão</w:t>
       </w:r>
       <w:r>

</xml_diff>

<commit_message>
Small changes in user stories
</commit_message>
<xml_diff>
--- a/documentation/User_stories.docx
+++ b/documentation/User_stories.docx
@@ -4,7 +4,7 @@
   <w:body>
     <w:p>
       <w:pPr>
-        <w:pStyle w:val="PargrafodaLista"/>
+        <w:pStyle w:val="ListParagraph"/>
         <w:ind w:left="0"/>
         <w:jc w:val="both"/>
         <w:rPr>
@@ -72,7 +72,7 @@
     </w:p>
     <w:p>
       <w:pPr>
-        <w:pStyle w:val="PargrafodaLista"/>
+        <w:pStyle w:val="ListParagraph"/>
         <w:ind w:left="0"/>
         <w:jc w:val="both"/>
         <w:rPr>
@@ -84,7 +84,7 @@
     </w:p>
     <w:p>
       <w:pPr>
-        <w:pStyle w:val="PargrafodaLista"/>
+        <w:pStyle w:val="ListParagraph"/>
         <w:ind w:left="0"/>
         <w:jc w:val="both"/>
         <w:rPr>
@@ -107,7 +107,7 @@
         <w:rPr>
           <w:rFonts w:ascii="Times New Roman" w:hAnsi="Times New Roman" w:cs="Times New Roman"/>
         </w:rPr>
-        <w:t xml:space="preserve"> final quero poder </w:t>
+        <w:t xml:space="preserve"> final quero </w:t>
       </w:r>
       <w:r>
         <w:rPr>
@@ -118,7 +118,7 @@
     </w:p>
     <w:p>
       <w:pPr>
-        <w:pStyle w:val="PargrafodaLista"/>
+        <w:pStyle w:val="ListParagraph"/>
         <w:ind w:left="0"/>
         <w:jc w:val="both"/>
         <w:rPr>
@@ -128,7 +128,7 @@
     </w:p>
     <w:p>
       <w:pPr>
-        <w:pStyle w:val="PargrafodaLista"/>
+        <w:pStyle w:val="ListParagraph"/>
         <w:ind w:left="0"/>
         <w:jc w:val="both"/>
         <w:rPr>
@@ -152,7 +152,7 @@
     </w:p>
     <w:p>
       <w:pPr>
-        <w:pStyle w:val="PargrafodaLista"/>
+        <w:pStyle w:val="ListParagraph"/>
         <w:ind w:left="0"/>
         <w:jc w:val="both"/>
         <w:rPr>
@@ -162,7 +162,7 @@
     </w:p>
     <w:p>
       <w:pPr>
-        <w:pStyle w:val="PargrafodaLista"/>
+        <w:pStyle w:val="ListParagraph"/>
         <w:numPr>
           <w:ilvl w:val="0"/>
           <w:numId w:val="2"/>
@@ -192,7 +192,7 @@
     </w:p>
     <w:p>
       <w:pPr>
-        <w:pStyle w:val="PargrafodaLista"/>
+        <w:pStyle w:val="ListParagraph"/>
         <w:numPr>
           <w:ilvl w:val="0"/>
           <w:numId w:val="2"/>
@@ -222,7 +222,7 @@
     </w:p>
     <w:p>
       <w:pPr>
-        <w:pStyle w:val="PargrafodaLista"/>
+        <w:pStyle w:val="ListParagraph"/>
         <w:numPr>
           <w:ilvl w:val="0"/>
           <w:numId w:val="2"/>
@@ -252,7 +252,7 @@
     </w:p>
     <w:p>
       <w:pPr>
-        <w:pStyle w:val="PargrafodaLista"/>
+        <w:pStyle w:val="ListParagraph"/>
         <w:numPr>
           <w:ilvl w:val="0"/>
           <w:numId w:val="2"/>
@@ -282,7 +282,7 @@
     </w:p>
     <w:p>
       <w:pPr>
-        <w:pStyle w:val="PargrafodaLista"/>
+        <w:pStyle w:val="ListParagraph"/>
         <w:numPr>
           <w:ilvl w:val="0"/>
           <w:numId w:val="2"/>
@@ -336,7 +336,7 @@
     </w:p>
     <w:p>
       <w:pPr>
-        <w:pStyle w:val="PargrafodaLista"/>
+        <w:pStyle w:val="ListParagraph"/>
         <w:ind w:left="0"/>
         <w:jc w:val="both"/>
         <w:rPr>
@@ -404,7 +404,7 @@
     </w:p>
     <w:p>
       <w:pPr>
-        <w:pStyle w:val="PargrafodaLista"/>
+        <w:pStyle w:val="ListParagraph"/>
         <w:ind w:left="0"/>
         <w:jc w:val="both"/>
         <w:rPr>
@@ -416,7 +416,7 @@
     </w:p>
     <w:p>
       <w:pPr>
-        <w:pStyle w:val="PargrafodaLista"/>
+        <w:pStyle w:val="ListParagraph"/>
         <w:ind w:left="0"/>
         <w:jc w:val="both"/>
         <w:rPr>
@@ -439,7 +439,7 @@
         <w:rPr>
           <w:rFonts w:ascii="Times New Roman" w:hAnsi="Times New Roman" w:cs="Times New Roman"/>
         </w:rPr>
-        <w:t xml:space="preserve"> quero poder </w:t>
+        <w:t xml:space="preserve"> quero </w:t>
       </w:r>
       <w:r>
         <w:rPr>
@@ -450,7 +450,7 @@
     </w:p>
     <w:p>
       <w:pPr>
-        <w:pStyle w:val="PargrafodaLista"/>
+        <w:pStyle w:val="ListParagraph"/>
         <w:ind w:left="0"/>
         <w:jc w:val="both"/>
         <w:rPr>
@@ -460,7 +460,7 @@
     </w:p>
     <w:p>
       <w:pPr>
-        <w:pStyle w:val="PargrafodaLista"/>
+        <w:pStyle w:val="ListParagraph"/>
         <w:ind w:left="0"/>
         <w:jc w:val="both"/>
         <w:rPr>
@@ -484,7 +484,7 @@
     </w:p>
     <w:p>
       <w:pPr>
-        <w:pStyle w:val="PargrafodaLista"/>
+        <w:pStyle w:val="ListParagraph"/>
         <w:ind w:left="0"/>
         <w:jc w:val="both"/>
         <w:rPr>
@@ -494,7 +494,7 @@
     </w:p>
     <w:p>
       <w:pPr>
-        <w:pStyle w:val="PargrafodaLista"/>
+        <w:pStyle w:val="ListParagraph"/>
         <w:numPr>
           <w:ilvl w:val="0"/>
           <w:numId w:val="2"/>
@@ -524,7 +524,7 @@
     </w:p>
     <w:p>
       <w:pPr>
-        <w:pStyle w:val="PargrafodaLista"/>
+        <w:pStyle w:val="ListParagraph"/>
         <w:numPr>
           <w:ilvl w:val="0"/>
           <w:numId w:val="2"/>
@@ -554,7 +554,7 @@
     </w:p>
     <w:p>
       <w:pPr>
-        <w:pStyle w:val="PargrafodaLista"/>
+        <w:pStyle w:val="ListParagraph"/>
         <w:numPr>
           <w:ilvl w:val="0"/>
           <w:numId w:val="2"/>
@@ -584,7 +584,7 @@
     </w:p>
     <w:p>
       <w:pPr>
-        <w:pStyle w:val="PargrafodaLista"/>
+        <w:pStyle w:val="ListParagraph"/>
         <w:numPr>
           <w:ilvl w:val="0"/>
           <w:numId w:val="2"/>
@@ -647,7 +647,7 @@
     </w:p>
     <w:p>
       <w:pPr>
-        <w:pStyle w:val="PargrafodaLista"/>
+        <w:pStyle w:val="ListParagraph"/>
         <w:numPr>
           <w:ilvl w:val="0"/>
           <w:numId w:val="2"/>
@@ -677,7 +677,7 @@
     </w:p>
     <w:p>
       <w:pPr>
-        <w:pStyle w:val="PargrafodaLista"/>
+        <w:pStyle w:val="ListParagraph"/>
         <w:numPr>
           <w:ilvl w:val="0"/>
           <w:numId w:val="2"/>
@@ -749,7 +749,7 @@
     </w:p>
     <w:p>
       <w:pPr>
-        <w:pStyle w:val="PargrafodaLista"/>
+        <w:pStyle w:val="ListParagraph"/>
         <w:spacing w:line="276" w:lineRule="auto"/>
         <w:ind w:left="0"/>
         <w:jc w:val="both"/>
@@ -819,7 +819,7 @@
     </w:p>
     <w:p>
       <w:pPr>
-        <w:pStyle w:val="PargrafodaLista"/>
+        <w:pStyle w:val="ListParagraph"/>
         <w:spacing w:line="276" w:lineRule="auto"/>
         <w:ind w:left="0"/>
         <w:jc w:val="both"/>
@@ -834,7 +834,7 @@
     </w:p>
     <w:p>
       <w:pPr>
-        <w:pStyle w:val="PargrafodaLista"/>
+        <w:pStyle w:val="ListParagraph"/>
         <w:spacing w:line="276" w:lineRule="auto"/>
         <w:ind w:left="0"/>
         <w:jc w:val="both"/>
@@ -846,7 +846,19 @@
         <w:rPr>
           <w:rFonts w:ascii="Times New Roman" w:hAnsi="Times New Roman" w:cs="Times New Roman"/>
         </w:rPr>
-        <w:t>Como consumidor final quero que exista um formulário de comunicação com o administrador de modo a pedir suporte ou apresentar uma queixa</w:t>
+        <w:t xml:space="preserve">Como </w:t>
+      </w:r>
+      <w:r>
+        <w:rPr>
+          <w:rFonts w:ascii="Times New Roman" w:hAnsi="Times New Roman" w:cs="Times New Roman"/>
+        </w:rPr>
+        <w:t>cliente</w:t>
+      </w:r>
+      <w:r>
+        <w:rPr>
+          <w:rFonts w:ascii="Times New Roman" w:hAnsi="Times New Roman" w:cs="Times New Roman"/>
+        </w:rPr>
+        <w:t xml:space="preserve"> final quero que exista um formulário de comunicação com o administrador de modo a pedir suporte ou apresentar uma queixa</w:t>
       </w:r>
       <w:r>
         <w:rPr>
@@ -857,7 +869,7 @@
     </w:p>
     <w:p>
       <w:pPr>
-        <w:pStyle w:val="PargrafodaLista"/>
+        <w:pStyle w:val="ListParagraph"/>
         <w:spacing w:line="276" w:lineRule="auto"/>
         <w:ind w:left="0"/>
         <w:jc w:val="both"/>
@@ -890,7 +902,7 @@
     </w:p>
     <w:p>
       <w:pPr>
-        <w:pStyle w:val="PargrafodaLista"/>
+        <w:pStyle w:val="ListParagraph"/>
         <w:numPr>
           <w:ilvl w:val="0"/>
           <w:numId w:val="2"/>
@@ -920,7 +932,7 @@
     </w:p>
     <w:p>
       <w:pPr>
-        <w:pStyle w:val="PargrafodaLista"/>
+        <w:pStyle w:val="ListParagraph"/>
         <w:numPr>
           <w:ilvl w:val="0"/>
           <w:numId w:val="2"/>
@@ -950,7 +962,7 @@
     </w:p>
     <w:p>
       <w:pPr>
-        <w:pStyle w:val="PargrafodaLista"/>
+        <w:pStyle w:val="ListParagraph"/>
         <w:numPr>
           <w:ilvl w:val="0"/>
           <w:numId w:val="2"/>
@@ -980,7 +992,7 @@
     </w:p>
     <w:p>
       <w:pPr>
-        <w:pStyle w:val="PargrafodaLista"/>
+        <w:pStyle w:val="ListParagraph"/>
         <w:numPr>
           <w:ilvl w:val="0"/>
           <w:numId w:val="2"/>
@@ -1010,7 +1022,7 @@
     </w:p>
     <w:p>
       <w:pPr>
-        <w:pStyle w:val="PargrafodaLista"/>
+        <w:pStyle w:val="ListParagraph"/>
         <w:numPr>
           <w:ilvl w:val="0"/>
           <w:numId w:val="2"/>
@@ -1053,7 +1065,7 @@
     </w:p>
     <w:p>
       <w:pPr>
-        <w:pStyle w:val="PargrafodaLista"/>
+        <w:pStyle w:val="ListParagraph"/>
         <w:ind w:left="0"/>
         <w:jc w:val="both"/>
         <w:rPr>
@@ -1111,7 +1123,7 @@
     </w:p>
     <w:p>
       <w:pPr>
-        <w:pStyle w:val="PargrafodaLista"/>
+        <w:pStyle w:val="ListParagraph"/>
         <w:ind w:left="0"/>
         <w:jc w:val="both"/>
         <w:rPr>
@@ -1123,7 +1135,7 @@
     </w:p>
     <w:p>
       <w:pPr>
-        <w:pStyle w:val="PargrafodaLista"/>
+        <w:pStyle w:val="ListParagraph"/>
         <w:ind w:left="0"/>
         <w:jc w:val="both"/>
         <w:rPr>
@@ -1146,12 +1158,12 @@
         <w:rPr>
           <w:rFonts w:ascii="Times New Roman" w:hAnsi="Times New Roman" w:cs="Times New Roman"/>
         </w:rPr>
-        <w:t xml:space="preserve"> final quero poder pesquisar por produtos ou por agricultores específicos de modo a encontrar o que procuro.</w:t>
-      </w:r>
-    </w:p>
-    <w:p>
-      <w:pPr>
-        <w:pStyle w:val="PargrafodaLista"/>
+        <w:t xml:space="preserve"> final quero pesquisar por produtos ou por agricultores específicos de modo a encontrar o que procuro.</w:t>
+      </w:r>
+    </w:p>
+    <w:p>
+      <w:pPr>
+        <w:pStyle w:val="ListParagraph"/>
         <w:ind w:left="0"/>
         <w:jc w:val="both"/>
         <w:rPr>
@@ -1161,7 +1173,7 @@
     </w:p>
     <w:p>
       <w:pPr>
-        <w:pStyle w:val="PargrafodaLista"/>
+        <w:pStyle w:val="ListParagraph"/>
         <w:ind w:left="0"/>
         <w:jc w:val="both"/>
         <w:rPr>
@@ -1185,7 +1197,7 @@
     </w:p>
     <w:p>
       <w:pPr>
-        <w:pStyle w:val="PargrafodaLista"/>
+        <w:pStyle w:val="ListParagraph"/>
         <w:ind w:left="0"/>
         <w:jc w:val="both"/>
         <w:rPr>
@@ -1195,7 +1207,7 @@
     </w:p>
     <w:p>
       <w:pPr>
-        <w:pStyle w:val="PargrafodaLista"/>
+        <w:pStyle w:val="ListParagraph"/>
         <w:numPr>
           <w:ilvl w:val="0"/>
           <w:numId w:val="2"/>
@@ -1225,7 +1237,7 @@
     </w:p>
     <w:p>
       <w:pPr>
-        <w:pStyle w:val="PargrafodaLista"/>
+        <w:pStyle w:val="ListParagraph"/>
         <w:numPr>
           <w:ilvl w:val="0"/>
           <w:numId w:val="2"/>
@@ -1255,7 +1267,7 @@
     </w:p>
     <w:p>
       <w:pPr>
-        <w:pStyle w:val="PargrafodaLista"/>
+        <w:pStyle w:val="ListParagraph"/>
         <w:numPr>
           <w:ilvl w:val="0"/>
           <w:numId w:val="2"/>
@@ -1285,7 +1297,7 @@
     </w:p>
     <w:p>
       <w:pPr>
-        <w:pStyle w:val="PargrafodaLista"/>
+        <w:pStyle w:val="ListParagraph"/>
         <w:numPr>
           <w:ilvl w:val="0"/>
           <w:numId w:val="2"/>
@@ -1337,7 +1349,7 @@
     </w:p>
     <w:p>
       <w:pPr>
-        <w:pStyle w:val="PargrafodaLista"/>
+        <w:pStyle w:val="ListParagraph"/>
         <w:numPr>
           <w:ilvl w:val="0"/>
           <w:numId w:val="2"/>
@@ -1367,7 +1379,7 @@
     </w:p>
     <w:p>
       <w:pPr>
-        <w:pStyle w:val="PargrafodaLista"/>
+        <w:pStyle w:val="ListParagraph"/>
         <w:numPr>
           <w:ilvl w:val="0"/>
           <w:numId w:val="2"/>
@@ -1397,7 +1409,7 @@
     </w:p>
     <w:p>
       <w:pPr>
-        <w:pStyle w:val="PargrafodaLista"/>
+        <w:pStyle w:val="ListParagraph"/>
         <w:numPr>
           <w:ilvl w:val="0"/>
           <w:numId w:val="2"/>
@@ -1429,7 +1441,7 @@
     </w:p>
     <w:p>
       <w:pPr>
-        <w:pStyle w:val="PargrafodaLista"/>
+        <w:pStyle w:val="ListParagraph"/>
         <w:ind w:left="0"/>
         <w:jc w:val="both"/>
         <w:rPr>
@@ -1487,7 +1499,7 @@
     </w:p>
     <w:p>
       <w:pPr>
-        <w:pStyle w:val="PargrafodaLista"/>
+        <w:pStyle w:val="ListParagraph"/>
         <w:ind w:left="0"/>
         <w:jc w:val="both"/>
         <w:rPr>
@@ -1501,7 +1513,7 @@
     </w:p>
     <w:p>
       <w:pPr>
-        <w:pStyle w:val="PargrafodaLista"/>
+        <w:pStyle w:val="ListParagraph"/>
         <w:ind w:left="0"/>
         <w:jc w:val="both"/>
         <w:rPr>
@@ -1512,7 +1524,7 @@
         <w:rPr>
           <w:rFonts w:ascii="Times New Roman" w:hAnsi="Times New Roman" w:cs="Times New Roman"/>
         </w:rPr>
-        <w:t xml:space="preserve">Como agricultor quero poder escolher produtos de uma lista pré-definida e indicar apenas as quantidades e preços dos produtos </w:t>
+        <w:t xml:space="preserve">Como agricultor quero escolher produtos de uma lista pré-definida e indicar apenas as quantidades e preços dos produtos </w:t>
       </w:r>
       <w:r>
         <w:rPr>
@@ -1529,7 +1541,7 @@
     </w:p>
     <w:p>
       <w:pPr>
-        <w:pStyle w:val="PargrafodaLista"/>
+        <w:pStyle w:val="ListParagraph"/>
         <w:ind w:left="0"/>
         <w:jc w:val="both"/>
         <w:rPr>
@@ -1539,7 +1551,7 @@
     </w:p>
     <w:p>
       <w:pPr>
-        <w:pStyle w:val="PargrafodaLista"/>
+        <w:pStyle w:val="ListParagraph"/>
         <w:ind w:left="0"/>
         <w:jc w:val="both"/>
         <w:rPr>
@@ -1563,7 +1575,7 @@
     </w:p>
     <w:p>
       <w:pPr>
-        <w:pStyle w:val="PargrafodaLista"/>
+        <w:pStyle w:val="ListParagraph"/>
         <w:ind w:left="0"/>
         <w:jc w:val="both"/>
         <w:rPr>
@@ -1577,7 +1589,7 @@
     </w:p>
     <w:p>
       <w:pPr>
-        <w:pStyle w:val="PargrafodaLista"/>
+        <w:pStyle w:val="ListParagraph"/>
         <w:numPr>
           <w:ilvl w:val="0"/>
           <w:numId w:val="2"/>
@@ -1607,7 +1619,7 @@
     </w:p>
     <w:p>
       <w:pPr>
-        <w:pStyle w:val="PargrafodaLista"/>
+        <w:pStyle w:val="ListParagraph"/>
         <w:numPr>
           <w:ilvl w:val="0"/>
           <w:numId w:val="2"/>
@@ -1637,7 +1649,7 @@
     </w:p>
     <w:p>
       <w:pPr>
-        <w:pStyle w:val="PargrafodaLista"/>
+        <w:pStyle w:val="ListParagraph"/>
         <w:numPr>
           <w:ilvl w:val="0"/>
           <w:numId w:val="2"/>
@@ -1667,7 +1679,7 @@
     </w:p>
     <w:p>
       <w:pPr>
-        <w:pStyle w:val="PargrafodaLista"/>
+        <w:pStyle w:val="ListParagraph"/>
         <w:numPr>
           <w:ilvl w:val="0"/>
           <w:numId w:val="2"/>
@@ -1697,7 +1709,7 @@
     </w:p>
     <w:p>
       <w:pPr>
-        <w:pStyle w:val="PargrafodaLista"/>
+        <w:pStyle w:val="ListParagraph"/>
         <w:numPr>
           <w:ilvl w:val="0"/>
           <w:numId w:val="2"/>
@@ -1727,7 +1739,7 @@
     </w:p>
     <w:p>
       <w:pPr>
-        <w:pStyle w:val="PargrafodaLista"/>
+        <w:pStyle w:val="ListParagraph"/>
         <w:numPr>
           <w:ilvl w:val="0"/>
           <w:numId w:val="2"/>
@@ -1757,7 +1769,7 @@
     </w:p>
     <w:p>
       <w:pPr>
-        <w:pStyle w:val="PargrafodaLista"/>
+        <w:pStyle w:val="ListParagraph"/>
         <w:numPr>
           <w:ilvl w:val="0"/>
           <w:numId w:val="2"/>
@@ -1787,7 +1799,7 @@
     </w:p>
     <w:p>
       <w:pPr>
-        <w:pStyle w:val="PargrafodaLista"/>
+        <w:pStyle w:val="ListParagraph"/>
         <w:numPr>
           <w:ilvl w:val="0"/>
           <w:numId w:val="2"/>
@@ -1903,7 +1915,7 @@
     </w:p>
     <w:p>
       <w:pPr>
-        <w:pStyle w:val="PargrafodaLista"/>
+        <w:pStyle w:val="ListParagraph"/>
         <w:ind w:left="0"/>
         <w:jc w:val="both"/>
         <w:rPr>
@@ -1991,7 +2003,7 @@
     </w:p>
     <w:p>
       <w:pPr>
-        <w:pStyle w:val="PargrafodaLista"/>
+        <w:pStyle w:val="ListParagraph"/>
         <w:ind w:left="0"/>
         <w:jc w:val="both"/>
         <w:rPr>
@@ -2001,7 +2013,7 @@
     </w:p>
     <w:p>
       <w:pPr>
-        <w:pStyle w:val="PargrafodaLista"/>
+        <w:pStyle w:val="ListParagraph"/>
         <w:ind w:left="0"/>
         <w:jc w:val="both"/>
         <w:rPr>
@@ -2025,7 +2037,7 @@
     </w:p>
     <w:p>
       <w:pPr>
-        <w:pStyle w:val="PargrafodaLista"/>
+        <w:pStyle w:val="ListParagraph"/>
         <w:ind w:left="0"/>
         <w:jc w:val="both"/>
         <w:rPr>
@@ -2039,7 +2051,7 @@
     </w:p>
     <w:p>
       <w:pPr>
-        <w:pStyle w:val="PargrafodaLista"/>
+        <w:pStyle w:val="ListParagraph"/>
         <w:numPr>
           <w:ilvl w:val="0"/>
           <w:numId w:val="2"/>
@@ -2113,7 +2125,7 @@
     </w:p>
     <w:p>
       <w:pPr>
-        <w:pStyle w:val="PargrafodaLista"/>
+        <w:pStyle w:val="ListParagraph"/>
         <w:numPr>
           <w:ilvl w:val="0"/>
           <w:numId w:val="2"/>
@@ -2187,7 +2199,7 @@
     </w:p>
     <w:p>
       <w:pPr>
-        <w:pStyle w:val="PargrafodaLista"/>
+        <w:pStyle w:val="ListParagraph"/>
         <w:numPr>
           <w:ilvl w:val="0"/>
           <w:numId w:val="2"/>
@@ -2217,7 +2229,7 @@
     </w:p>
     <w:p>
       <w:pPr>
-        <w:pStyle w:val="PargrafodaLista"/>
+        <w:pStyle w:val="ListParagraph"/>
         <w:numPr>
           <w:ilvl w:val="0"/>
           <w:numId w:val="2"/>
@@ -2258,7 +2270,7 @@
     </w:p>
     <w:p>
       <w:pPr>
-        <w:pStyle w:val="PargrafodaLista"/>
+        <w:pStyle w:val="ListParagraph"/>
         <w:numPr>
           <w:ilvl w:val="0"/>
           <w:numId w:val="2"/>
@@ -2289,7 +2301,7 @@
     </w:p>
     <w:p>
       <w:pPr>
-        <w:pStyle w:val="PargrafodaLista"/>
+        <w:pStyle w:val="ListParagraph"/>
         <w:numPr>
           <w:ilvl w:val="0"/>
           <w:numId w:val="2"/>
@@ -2399,7 +2411,7 @@
     </w:p>
     <w:p>
       <w:pPr>
-        <w:pStyle w:val="PargrafodaLista"/>
+        <w:pStyle w:val="ListParagraph"/>
         <w:ind w:left="0"/>
         <w:jc w:val="both"/>
         <w:rPr>
@@ -2415,7 +2427,7 @@
     </w:p>
     <w:p>
       <w:pPr>
-        <w:pStyle w:val="PargrafodaLista"/>
+        <w:pStyle w:val="ListParagraph"/>
         <w:ind w:left="0"/>
         <w:jc w:val="both"/>
         <w:rPr>
@@ -2446,7 +2458,7 @@
     </w:p>
     <w:p>
       <w:pPr>
-        <w:pStyle w:val="PargrafodaLista"/>
+        <w:pStyle w:val="ListParagraph"/>
         <w:numPr>
           <w:ilvl w:val="0"/>
           <w:numId w:val="2"/>
@@ -2476,7 +2488,7 @@
     </w:p>
     <w:p>
       <w:pPr>
-        <w:pStyle w:val="PargrafodaLista"/>
+        <w:pStyle w:val="ListParagraph"/>
         <w:numPr>
           <w:ilvl w:val="0"/>
           <w:numId w:val="2"/>
@@ -2506,7 +2518,7 @@
     </w:p>
     <w:p>
       <w:pPr>
-        <w:pStyle w:val="PargrafodaLista"/>
+        <w:pStyle w:val="ListParagraph"/>
         <w:numPr>
           <w:ilvl w:val="0"/>
           <w:numId w:val="2"/>
@@ -2536,7 +2548,7 @@
     </w:p>
     <w:p>
       <w:pPr>
-        <w:pStyle w:val="PargrafodaLista"/>
+        <w:pStyle w:val="ListParagraph"/>
         <w:numPr>
           <w:ilvl w:val="0"/>
           <w:numId w:val="2"/>
@@ -2645,7 +2657,7 @@
     </w:p>
     <w:p>
       <w:pPr>
-        <w:pStyle w:val="PargrafodaLista"/>
+        <w:pStyle w:val="ListParagraph"/>
         <w:ind w:left="0"/>
         <w:jc w:val="both"/>
         <w:rPr>
@@ -2661,7 +2673,7 @@
     </w:p>
     <w:p>
       <w:pPr>
-        <w:pStyle w:val="PargrafodaLista"/>
+        <w:pStyle w:val="ListParagraph"/>
         <w:ind w:left="0"/>
         <w:jc w:val="both"/>
         <w:rPr>
@@ -2692,7 +2704,7 @@
     </w:p>
     <w:p>
       <w:pPr>
-        <w:pStyle w:val="PargrafodaLista"/>
+        <w:pStyle w:val="ListParagraph"/>
         <w:numPr>
           <w:ilvl w:val="0"/>
           <w:numId w:val="2"/>
@@ -2722,7 +2734,7 @@
     </w:p>
     <w:p>
       <w:pPr>
-        <w:pStyle w:val="PargrafodaLista"/>
+        <w:pStyle w:val="ListParagraph"/>
         <w:numPr>
           <w:ilvl w:val="0"/>
           <w:numId w:val="2"/>
@@ -2752,7 +2764,7 @@
     </w:p>
     <w:p>
       <w:pPr>
-        <w:pStyle w:val="PargrafodaLista"/>
+        <w:pStyle w:val="ListParagraph"/>
         <w:numPr>
           <w:ilvl w:val="0"/>
           <w:numId w:val="2"/>
@@ -2782,7 +2794,7 @@
     </w:p>
     <w:p>
       <w:pPr>
-        <w:pStyle w:val="PargrafodaLista"/>
+        <w:pStyle w:val="ListParagraph"/>
         <w:numPr>
           <w:ilvl w:val="0"/>
           <w:numId w:val="2"/>
@@ -2836,7 +2848,7 @@
     </w:p>
     <w:p>
       <w:pPr>
-        <w:pStyle w:val="PargrafodaLista"/>
+        <w:pStyle w:val="ListParagraph"/>
         <w:numPr>
           <w:ilvl w:val="0"/>
           <w:numId w:val="2"/>
@@ -2866,7 +2878,7 @@
     </w:p>
     <w:p>
       <w:pPr>
-        <w:pStyle w:val="PargrafodaLista"/>
+        <w:pStyle w:val="ListParagraph"/>
         <w:numPr>
           <w:ilvl w:val="0"/>
           <w:numId w:val="2"/>
@@ -2896,7 +2908,7 @@
     </w:p>
     <w:p>
       <w:pPr>
-        <w:pStyle w:val="PargrafodaLista"/>
+        <w:pStyle w:val="ListParagraph"/>
         <w:numPr>
           <w:ilvl w:val="0"/>
           <w:numId w:val="2"/>
@@ -3009,12 +3021,12 @@
         <w:rPr>
           <w:rFonts w:ascii="Times New Roman" w:hAnsi="Times New Roman" w:cs="Times New Roman"/>
         </w:rPr>
-        <w:t>Como cliente final quero poder escolher entre diversas opções de pagamento de modo a escolher a que me é mais favorável.</w:t>
-      </w:r>
-    </w:p>
-    <w:p>
-      <w:pPr>
-        <w:pStyle w:val="PargrafodaLista"/>
+        <w:t>Como cliente final quero escolher entre diversas opções de pagamento de modo a escolher a que me é mais favorável.</w:t>
+      </w:r>
+    </w:p>
+    <w:p>
+      <w:pPr>
+        <w:pStyle w:val="ListParagraph"/>
         <w:ind w:left="0"/>
         <w:jc w:val="both"/>
         <w:rPr>
@@ -3038,7 +3050,7 @@
     </w:p>
     <w:p>
       <w:pPr>
-        <w:pStyle w:val="PargrafodaLista"/>
+        <w:pStyle w:val="ListParagraph"/>
         <w:ind w:left="0"/>
         <w:jc w:val="both"/>
         <w:rPr>
@@ -3052,7 +3064,7 @@
     </w:p>
     <w:p>
       <w:pPr>
-        <w:pStyle w:val="PargrafodaLista"/>
+        <w:pStyle w:val="ListParagraph"/>
         <w:numPr>
           <w:ilvl w:val="0"/>
           <w:numId w:val="2"/>
@@ -3128,7 +3140,7 @@
     </w:p>
     <w:p>
       <w:pPr>
-        <w:pStyle w:val="PargrafodaLista"/>
+        <w:pStyle w:val="ListParagraph"/>
         <w:numPr>
           <w:ilvl w:val="0"/>
           <w:numId w:val="2"/>
@@ -3158,7 +3170,7 @@
     </w:p>
     <w:p>
       <w:pPr>
-        <w:pStyle w:val="PargrafodaLista"/>
+        <w:pStyle w:val="ListParagraph"/>
         <w:numPr>
           <w:ilvl w:val="0"/>
           <w:numId w:val="2"/>
@@ -3188,7 +3200,7 @@
     </w:p>
     <w:p>
       <w:pPr>
-        <w:pStyle w:val="PargrafodaLista"/>
+        <w:pStyle w:val="ListParagraph"/>
         <w:numPr>
           <w:ilvl w:val="0"/>
           <w:numId w:val="2"/>
@@ -3218,7 +3230,7 @@
     </w:p>
     <w:p>
       <w:pPr>
-        <w:pStyle w:val="PargrafodaLista"/>
+        <w:pStyle w:val="ListParagraph"/>
         <w:numPr>
           <w:ilvl w:val="0"/>
           <w:numId w:val="2"/>
@@ -3248,7 +3260,7 @@
     </w:p>
     <w:p>
       <w:pPr>
-        <w:pStyle w:val="PargrafodaLista"/>
+        <w:pStyle w:val="ListParagraph"/>
         <w:numPr>
           <w:ilvl w:val="0"/>
           <w:numId w:val="2"/>
@@ -3278,7 +3290,7 @@
     </w:p>
     <w:p>
       <w:pPr>
-        <w:pStyle w:val="PargrafodaLista"/>
+        <w:pStyle w:val="ListParagraph"/>
         <w:numPr>
           <w:ilvl w:val="0"/>
           <w:numId w:val="2"/>
@@ -3341,7 +3353,7 @@
     </w:p>
     <w:p>
       <w:pPr>
-        <w:pStyle w:val="PargrafodaLista"/>
+        <w:pStyle w:val="ListParagraph"/>
         <w:numPr>
           <w:ilvl w:val="0"/>
           <w:numId w:val="2"/>
@@ -3437,7 +3449,7 @@
     </w:p>
     <w:p>
       <w:pPr>
-        <w:pStyle w:val="PargrafodaLista"/>
+        <w:pStyle w:val="ListParagraph"/>
         <w:numPr>
           <w:ilvl w:val="0"/>
           <w:numId w:val="2"/>
@@ -3640,7 +3652,7 @@
     </w:p>
     <w:p>
       <w:pPr>
-        <w:pStyle w:val="PargrafodaLista"/>
+        <w:pStyle w:val="ListParagraph"/>
         <w:ind w:left="0"/>
         <w:jc w:val="both"/>
         <w:rPr>
@@ -3664,7 +3676,7 @@
     </w:p>
     <w:p>
       <w:pPr>
-        <w:pStyle w:val="PargrafodaLista"/>
+        <w:pStyle w:val="ListParagraph"/>
         <w:ind w:left="0"/>
         <w:jc w:val="both"/>
         <w:rPr>
@@ -3678,7 +3690,7 @@
     </w:p>
     <w:p>
       <w:pPr>
-        <w:pStyle w:val="PargrafodaLista"/>
+        <w:pStyle w:val="ListParagraph"/>
         <w:numPr>
           <w:ilvl w:val="0"/>
           <w:numId w:val="2"/>
@@ -3708,7 +3720,7 @@
     </w:p>
     <w:p>
       <w:pPr>
-        <w:pStyle w:val="PargrafodaLista"/>
+        <w:pStyle w:val="ListParagraph"/>
         <w:numPr>
           <w:ilvl w:val="0"/>
           <w:numId w:val="2"/>
@@ -3750,7 +3762,7 @@
     </w:p>
     <w:p>
       <w:pPr>
-        <w:pStyle w:val="PargrafodaLista"/>
+        <w:pStyle w:val="ListParagraph"/>
         <w:numPr>
           <w:ilvl w:val="0"/>
           <w:numId w:val="2"/>
@@ -3780,7 +3792,7 @@
     </w:p>
     <w:p>
       <w:pPr>
-        <w:pStyle w:val="PargrafodaLista"/>
+        <w:pStyle w:val="ListParagraph"/>
         <w:numPr>
           <w:ilvl w:val="0"/>
           <w:numId w:val="2"/>
@@ -3810,7 +3822,7 @@
     </w:p>
     <w:p>
       <w:pPr>
-        <w:pStyle w:val="PargrafodaLista"/>
+        <w:pStyle w:val="ListParagraph"/>
         <w:numPr>
           <w:ilvl w:val="0"/>
           <w:numId w:val="2"/>
@@ -3965,7 +3977,7 @@
     </w:p>
     <w:p>
       <w:pPr>
-        <w:pStyle w:val="PargrafodaLista"/>
+        <w:pStyle w:val="ListParagraph"/>
         <w:ind w:left="0"/>
         <w:jc w:val="both"/>
         <w:rPr>
@@ -3989,7 +4001,7 @@
     </w:p>
     <w:p>
       <w:pPr>
-        <w:pStyle w:val="PargrafodaLista"/>
+        <w:pStyle w:val="ListParagraph"/>
         <w:ind w:left="0"/>
         <w:jc w:val="both"/>
         <w:rPr>
@@ -4003,7 +4015,7 @@
     </w:p>
     <w:p>
       <w:pPr>
-        <w:pStyle w:val="PargrafodaLista"/>
+        <w:pStyle w:val="ListParagraph"/>
         <w:numPr>
           <w:ilvl w:val="0"/>
           <w:numId w:val="2"/>
@@ -4033,7 +4045,7 @@
     </w:p>
     <w:p>
       <w:pPr>
-        <w:pStyle w:val="PargrafodaLista"/>
+        <w:pStyle w:val="ListParagraph"/>
         <w:numPr>
           <w:ilvl w:val="0"/>
           <w:numId w:val="2"/>
@@ -4063,7 +4075,7 @@
     </w:p>
     <w:p>
       <w:pPr>
-        <w:pStyle w:val="PargrafodaLista"/>
+        <w:pStyle w:val="ListParagraph"/>
         <w:numPr>
           <w:ilvl w:val="0"/>
           <w:numId w:val="2"/>
@@ -4093,7 +4105,7 @@
     </w:p>
     <w:p>
       <w:pPr>
-        <w:pStyle w:val="PargrafodaLista"/>
+        <w:pStyle w:val="ListParagraph"/>
         <w:numPr>
           <w:ilvl w:val="0"/>
           <w:numId w:val="2"/>
@@ -4123,7 +4135,7 @@
     </w:p>
     <w:p>
       <w:pPr>
-        <w:pStyle w:val="PargrafodaLista"/>
+        <w:pStyle w:val="ListParagraph"/>
         <w:numPr>
           <w:ilvl w:val="0"/>
           <w:numId w:val="2"/>
@@ -4153,7 +4165,7 @@
     </w:p>
     <w:p>
       <w:pPr>
-        <w:pStyle w:val="PargrafodaLista"/>
+        <w:pStyle w:val="ListParagraph"/>
         <w:numPr>
           <w:ilvl w:val="0"/>
           <w:numId w:val="2"/>
@@ -4183,7 +4195,7 @@
     </w:p>
     <w:p>
       <w:pPr>
-        <w:pStyle w:val="PargrafodaLista"/>
+        <w:pStyle w:val="ListParagraph"/>
         <w:numPr>
           <w:ilvl w:val="0"/>
           <w:numId w:val="2"/>
@@ -4390,7 +4402,7 @@
     </w:p>
     <w:p>
       <w:pPr>
-        <w:pStyle w:val="PargrafodaLista"/>
+        <w:pStyle w:val="ListParagraph"/>
         <w:ind w:left="0"/>
         <w:jc w:val="both"/>
         <w:rPr>
@@ -4414,7 +4426,7 @@
     </w:p>
     <w:p>
       <w:pPr>
-        <w:pStyle w:val="PargrafodaLista"/>
+        <w:pStyle w:val="ListParagraph"/>
         <w:ind w:left="0"/>
         <w:jc w:val="both"/>
         <w:rPr>
@@ -4428,7 +4440,7 @@
     </w:p>
     <w:p>
       <w:pPr>
-        <w:pStyle w:val="PargrafodaLista"/>
+        <w:pStyle w:val="ListParagraph"/>
         <w:numPr>
           <w:ilvl w:val="0"/>
           <w:numId w:val="2"/>
@@ -4458,7 +4470,7 @@
     </w:p>
     <w:p>
       <w:pPr>
-        <w:pStyle w:val="PargrafodaLista"/>
+        <w:pStyle w:val="ListParagraph"/>
         <w:numPr>
           <w:ilvl w:val="0"/>
           <w:numId w:val="2"/>
@@ -4499,7 +4511,7 @@
     </w:p>
     <w:p>
       <w:pPr>
-        <w:pStyle w:val="PargrafodaLista"/>
+        <w:pStyle w:val="ListParagraph"/>
         <w:numPr>
           <w:ilvl w:val="0"/>
           <w:numId w:val="2"/>
@@ -4529,7 +4541,7 @@
     </w:p>
     <w:p>
       <w:pPr>
-        <w:pStyle w:val="PargrafodaLista"/>
+        <w:pStyle w:val="ListParagraph"/>
         <w:numPr>
           <w:ilvl w:val="0"/>
           <w:numId w:val="2"/>
@@ -4581,7 +4593,7 @@
     </w:p>
     <w:p>
       <w:pPr>
-        <w:pStyle w:val="PargrafodaLista"/>
+        <w:pStyle w:val="ListParagraph"/>
         <w:numPr>
           <w:ilvl w:val="0"/>
           <w:numId w:val="2"/>
@@ -4661,7 +4673,7 @@
     </w:p>
     <w:p>
       <w:pPr>
-        <w:pStyle w:val="PargrafodaLista"/>
+        <w:pStyle w:val="ListParagraph"/>
         <w:ind w:left="0"/>
         <w:jc w:val="both"/>
         <w:rPr>
@@ -4719,7 +4731,7 @@
     </w:p>
     <w:p>
       <w:pPr>
-        <w:pStyle w:val="PargrafodaLista"/>
+        <w:pStyle w:val="ListParagraph"/>
         <w:ind w:left="0"/>
         <w:jc w:val="both"/>
         <w:rPr>
@@ -4733,7 +4745,7 @@
     </w:p>
     <w:p>
       <w:pPr>
-        <w:pStyle w:val="PargrafodaLista"/>
+        <w:pStyle w:val="ListParagraph"/>
         <w:ind w:left="0"/>
         <w:jc w:val="both"/>
         <w:rPr>
@@ -4767,7 +4779,7 @@
     </w:p>
     <w:p>
       <w:pPr>
-        <w:pStyle w:val="PargrafodaLista"/>
+        <w:pStyle w:val="ListParagraph"/>
         <w:ind w:left="0"/>
         <w:jc w:val="both"/>
         <w:rPr>
@@ -4777,7 +4789,7 @@
     </w:p>
     <w:p>
       <w:pPr>
-        <w:pStyle w:val="PargrafodaLista"/>
+        <w:pStyle w:val="ListParagraph"/>
         <w:ind w:left="0"/>
         <w:jc w:val="both"/>
         <w:rPr>
@@ -4801,7 +4813,7 @@
     </w:p>
     <w:p>
       <w:pPr>
-        <w:pStyle w:val="PargrafodaLista"/>
+        <w:pStyle w:val="ListParagraph"/>
         <w:ind w:left="0"/>
         <w:jc w:val="both"/>
         <w:rPr>
@@ -4815,7 +4827,7 @@
     </w:p>
     <w:p>
       <w:pPr>
-        <w:pStyle w:val="PargrafodaLista"/>
+        <w:pStyle w:val="ListParagraph"/>
         <w:numPr>
           <w:ilvl w:val="0"/>
           <w:numId w:val="2"/>
@@ -4845,7 +4857,7 @@
     </w:p>
     <w:p>
       <w:pPr>
-        <w:pStyle w:val="PargrafodaLista"/>
+        <w:pStyle w:val="ListParagraph"/>
         <w:numPr>
           <w:ilvl w:val="0"/>
           <w:numId w:val="2"/>
@@ -4875,7 +4887,7 @@
     </w:p>
     <w:p>
       <w:pPr>
-        <w:pStyle w:val="PargrafodaLista"/>
+        <w:pStyle w:val="ListParagraph"/>
         <w:numPr>
           <w:ilvl w:val="0"/>
           <w:numId w:val="2"/>
@@ -4905,7 +4917,7 @@
     </w:p>
     <w:p>
       <w:pPr>
-        <w:pStyle w:val="PargrafodaLista"/>
+        <w:pStyle w:val="ListParagraph"/>
         <w:numPr>
           <w:ilvl w:val="0"/>
           <w:numId w:val="2"/>
@@ -4935,7 +4947,7 @@
     </w:p>
     <w:p>
       <w:pPr>
-        <w:pStyle w:val="PargrafodaLista"/>
+        <w:pStyle w:val="ListParagraph"/>
         <w:numPr>
           <w:ilvl w:val="0"/>
           <w:numId w:val="2"/>
@@ -4965,7 +4977,7 @@
     </w:p>
     <w:p>
       <w:pPr>
-        <w:pStyle w:val="PargrafodaLista"/>
+        <w:pStyle w:val="ListParagraph"/>
         <w:numPr>
           <w:ilvl w:val="0"/>
           <w:numId w:val="2"/>
@@ -4995,7 +5007,7 @@
     </w:p>
     <w:p>
       <w:pPr>
-        <w:pStyle w:val="PargrafodaLista"/>
+        <w:pStyle w:val="ListParagraph"/>
         <w:numPr>
           <w:ilvl w:val="0"/>
           <w:numId w:val="2"/>
@@ -5025,7 +5037,7 @@
     </w:p>
     <w:p>
       <w:pPr>
-        <w:pStyle w:val="PargrafodaLista"/>
+        <w:pStyle w:val="ListParagraph"/>
         <w:numPr>
           <w:ilvl w:val="0"/>
           <w:numId w:val="2"/>
@@ -5093,7 +5105,7 @@
     </w:p>
     <w:p>
       <w:pPr>
-        <w:pStyle w:val="PargrafodaLista"/>
+        <w:pStyle w:val="ListParagraph"/>
         <w:ind w:left="0"/>
         <w:jc w:val="both"/>
         <w:rPr>
@@ -5162,7 +5174,7 @@
     </w:p>
     <w:p>
       <w:pPr>
-        <w:pStyle w:val="PargrafodaLista"/>
+        <w:pStyle w:val="ListParagraph"/>
         <w:ind w:left="0"/>
         <w:jc w:val="both"/>
         <w:rPr>
@@ -5176,7 +5188,7 @@
     </w:p>
     <w:p>
       <w:pPr>
-        <w:pStyle w:val="PargrafodaLista"/>
+        <w:pStyle w:val="ListParagraph"/>
         <w:ind w:left="0"/>
         <w:jc w:val="both"/>
         <w:rPr>
@@ -5193,7 +5205,7 @@
         <w:rPr>
           <w:rFonts w:ascii="Times New Roman" w:hAnsi="Times New Roman" w:cs="Times New Roman"/>
         </w:rPr>
-        <w:t xml:space="preserve">cliente final quero poder introduzir um código promocional </w:t>
+        <w:t xml:space="preserve">cliente final quero introduzir um código promocional </w:t>
       </w:r>
       <w:r>
         <w:rPr>
@@ -5204,7 +5216,7 @@
     </w:p>
     <w:p>
       <w:pPr>
-        <w:pStyle w:val="PargrafodaLista"/>
+        <w:pStyle w:val="ListParagraph"/>
         <w:ind w:left="0"/>
         <w:jc w:val="both"/>
         <w:rPr>
@@ -5214,7 +5226,7 @@
     </w:p>
     <w:p>
       <w:pPr>
-        <w:pStyle w:val="PargrafodaLista"/>
+        <w:pStyle w:val="ListParagraph"/>
         <w:ind w:left="0"/>
         <w:jc w:val="both"/>
         <w:rPr>
@@ -5238,7 +5250,7 @@
     </w:p>
     <w:p>
       <w:pPr>
-        <w:pStyle w:val="PargrafodaLista"/>
+        <w:pStyle w:val="ListParagraph"/>
         <w:ind w:left="0"/>
         <w:jc w:val="both"/>
         <w:rPr>
@@ -5252,7 +5264,7 @@
     </w:p>
     <w:p>
       <w:pPr>
-        <w:pStyle w:val="PargrafodaLista"/>
+        <w:pStyle w:val="ListParagraph"/>
         <w:numPr>
           <w:ilvl w:val="0"/>
           <w:numId w:val="2"/>
@@ -5282,7 +5294,7 @@
     </w:p>
     <w:p>
       <w:pPr>
-        <w:pStyle w:val="PargrafodaLista"/>
+        <w:pStyle w:val="ListParagraph"/>
         <w:numPr>
           <w:ilvl w:val="0"/>
           <w:numId w:val="2"/>
@@ -5312,7 +5324,7 @@
     </w:p>
     <w:p>
       <w:pPr>
-        <w:pStyle w:val="PargrafodaLista"/>
+        <w:pStyle w:val="ListParagraph"/>
         <w:numPr>
           <w:ilvl w:val="0"/>
           <w:numId w:val="2"/>
@@ -5342,7 +5354,7 @@
     </w:p>
     <w:p>
       <w:pPr>
-        <w:pStyle w:val="PargrafodaLista"/>
+        <w:pStyle w:val="ListParagraph"/>
         <w:numPr>
           <w:ilvl w:val="0"/>
           <w:numId w:val="2"/>
@@ -5372,7 +5384,7 @@
     </w:p>
     <w:p>
       <w:pPr>
-        <w:pStyle w:val="PargrafodaLista"/>
+        <w:pStyle w:val="ListParagraph"/>
         <w:numPr>
           <w:ilvl w:val="0"/>
           <w:numId w:val="2"/>
@@ -5430,7 +5442,7 @@
     </w:p>
     <w:p>
       <w:pPr>
-        <w:pStyle w:val="PargrafodaLista"/>
+        <w:pStyle w:val="ListParagraph"/>
         <w:ind w:left="0"/>
         <w:jc w:val="both"/>
         <w:rPr>
@@ -5488,7 +5500,7 @@
     </w:p>
     <w:p>
       <w:pPr>
-        <w:pStyle w:val="PargrafodaLista"/>
+        <w:pStyle w:val="ListParagraph"/>
         <w:ind w:left="0"/>
         <w:jc w:val="both"/>
         <w:rPr>
@@ -5502,7 +5514,7 @@
     </w:p>
     <w:p>
       <w:pPr>
-        <w:pStyle w:val="PargrafodaLista"/>
+        <w:pStyle w:val="ListParagraph"/>
         <w:ind w:left="0"/>
         <w:jc w:val="both"/>
         <w:rPr>
@@ -5525,7 +5537,7 @@
         <w:rPr>
           <w:rFonts w:ascii="Times New Roman" w:hAnsi="Times New Roman" w:cs="Times New Roman"/>
         </w:rPr>
-        <w:t xml:space="preserve"> final quero poder escolher </w:t>
+        <w:t xml:space="preserve"> final quero escolher </w:t>
       </w:r>
       <w:r>
         <w:rPr>
@@ -5548,7 +5560,7 @@
     </w:p>
     <w:p>
       <w:pPr>
-        <w:pStyle w:val="PargrafodaLista"/>
+        <w:pStyle w:val="ListParagraph"/>
         <w:ind w:left="0"/>
         <w:jc w:val="both"/>
         <w:rPr>
@@ -5558,7 +5570,7 @@
     </w:p>
     <w:p>
       <w:pPr>
-        <w:pStyle w:val="PargrafodaLista"/>
+        <w:pStyle w:val="ListParagraph"/>
         <w:ind w:left="0"/>
         <w:jc w:val="both"/>
         <w:rPr>
@@ -5582,7 +5594,7 @@
     </w:p>
     <w:p>
       <w:pPr>
-        <w:pStyle w:val="PargrafodaLista"/>
+        <w:pStyle w:val="ListParagraph"/>
         <w:ind w:left="0"/>
         <w:jc w:val="both"/>
         <w:rPr>
@@ -5596,7 +5608,7 @@
     </w:p>
     <w:p>
       <w:pPr>
-        <w:pStyle w:val="PargrafodaLista"/>
+        <w:pStyle w:val="ListParagraph"/>
         <w:numPr>
           <w:ilvl w:val="0"/>
           <w:numId w:val="2"/>
@@ -5648,7 +5660,7 @@
     </w:p>
     <w:p>
       <w:pPr>
-        <w:pStyle w:val="PargrafodaLista"/>
+        <w:pStyle w:val="ListParagraph"/>
         <w:numPr>
           <w:ilvl w:val="0"/>
           <w:numId w:val="2"/>
@@ -5678,7 +5690,7 @@
     </w:p>
     <w:p>
       <w:pPr>
-        <w:pStyle w:val="PargrafodaLista"/>
+        <w:pStyle w:val="ListParagraph"/>
         <w:numPr>
           <w:ilvl w:val="0"/>
           <w:numId w:val="2"/>
@@ -5708,7 +5720,7 @@
     </w:p>
     <w:p>
       <w:pPr>
-        <w:pStyle w:val="PargrafodaLista"/>
+        <w:pStyle w:val="ListParagraph"/>
         <w:numPr>
           <w:ilvl w:val="0"/>
           <w:numId w:val="2"/>
@@ -5738,7 +5750,7 @@
     </w:p>
     <w:p>
       <w:pPr>
-        <w:pStyle w:val="PargrafodaLista"/>
+        <w:pStyle w:val="ListParagraph"/>
         <w:numPr>
           <w:ilvl w:val="0"/>
           <w:numId w:val="2"/>
@@ -5824,7 +5836,7 @@
     </w:p>
     <w:p>
       <w:pPr>
-        <w:pStyle w:val="PargrafodaLista"/>
+        <w:pStyle w:val="ListParagraph"/>
         <w:ind w:left="0"/>
         <w:jc w:val="both"/>
         <w:rPr>
@@ -5883,7 +5895,7 @@
     </w:p>
     <w:p>
       <w:pPr>
-        <w:pStyle w:val="PargrafodaLista"/>
+        <w:pStyle w:val="ListParagraph"/>
         <w:ind w:left="0"/>
         <w:jc w:val="both"/>
         <w:rPr>
@@ -5897,7 +5909,7 @@
     </w:p>
     <w:p>
       <w:pPr>
-        <w:pStyle w:val="PargrafodaLista"/>
+        <w:pStyle w:val="ListParagraph"/>
         <w:ind w:left="0"/>
         <w:jc w:val="both"/>
         <w:rPr>
@@ -5937,7 +5949,7 @@
     </w:p>
     <w:p>
       <w:pPr>
-        <w:pStyle w:val="PargrafodaLista"/>
+        <w:pStyle w:val="ListParagraph"/>
         <w:ind w:left="0"/>
         <w:jc w:val="both"/>
         <w:rPr>
@@ -5947,7 +5959,7 @@
     </w:p>
     <w:p>
       <w:pPr>
-        <w:pStyle w:val="PargrafodaLista"/>
+        <w:pStyle w:val="ListParagraph"/>
         <w:ind w:left="0"/>
         <w:jc w:val="both"/>
         <w:rPr>
@@ -5971,7 +5983,7 @@
     </w:p>
     <w:p>
       <w:pPr>
-        <w:pStyle w:val="PargrafodaLista"/>
+        <w:pStyle w:val="ListParagraph"/>
         <w:ind w:left="0"/>
         <w:jc w:val="both"/>
         <w:rPr>
@@ -5983,7 +5995,7 @@
     </w:p>
     <w:p>
       <w:pPr>
-        <w:pStyle w:val="PargrafodaLista"/>
+        <w:pStyle w:val="ListParagraph"/>
         <w:numPr>
           <w:ilvl w:val="0"/>
           <w:numId w:val="2"/>
@@ -6013,7 +6025,7 @@
     </w:p>
     <w:p>
       <w:pPr>
-        <w:pStyle w:val="PargrafodaLista"/>
+        <w:pStyle w:val="ListParagraph"/>
         <w:numPr>
           <w:ilvl w:val="0"/>
           <w:numId w:val="2"/>
@@ -6089,7 +6101,7 @@
     </w:p>
     <w:p>
       <w:pPr>
-        <w:pStyle w:val="PargrafodaLista"/>
+        <w:pStyle w:val="ListParagraph"/>
         <w:numPr>
           <w:ilvl w:val="0"/>
           <w:numId w:val="2"/>
@@ -6196,7 +6208,7 @@
     </w:p>
     <w:p>
       <w:pPr>
-        <w:pStyle w:val="PargrafodaLista"/>
+        <w:pStyle w:val="ListParagraph"/>
         <w:numPr>
           <w:ilvl w:val="0"/>
           <w:numId w:val="2"/>
@@ -6226,7 +6238,7 @@
     </w:p>
     <w:p>
       <w:pPr>
-        <w:pStyle w:val="PargrafodaLista"/>
+        <w:pStyle w:val="ListParagraph"/>
         <w:numPr>
           <w:ilvl w:val="0"/>
           <w:numId w:val="2"/>
@@ -6256,7 +6268,7 @@
     </w:p>
     <w:p>
       <w:pPr>
-        <w:pStyle w:val="PargrafodaLista"/>
+        <w:pStyle w:val="ListParagraph"/>
         <w:numPr>
           <w:ilvl w:val="0"/>
           <w:numId w:val="2"/>
@@ -6286,7 +6298,7 @@
     </w:p>
     <w:p>
       <w:pPr>
-        <w:pStyle w:val="PargrafodaLista"/>
+        <w:pStyle w:val="ListParagraph"/>
         <w:ind w:left="0"/>
         <w:jc w:val="both"/>
         <w:rPr>
@@ -6300,7 +6312,7 @@
     </w:p>
     <w:p>
       <w:pPr>
-        <w:pStyle w:val="PargrafodaLista"/>
+        <w:pStyle w:val="ListParagraph"/>
         <w:ind w:left="0"/>
         <w:jc w:val="both"/>
         <w:rPr>
@@ -6314,7 +6326,7 @@
     </w:p>
     <w:p>
       <w:pPr>
-        <w:pStyle w:val="PargrafodaLista"/>
+        <w:pStyle w:val="ListParagraph"/>
         <w:ind w:left="0"/>
         <w:jc w:val="both"/>
         <w:rPr>
@@ -6328,7 +6340,7 @@
     </w:p>
     <w:p>
       <w:pPr>
-        <w:pStyle w:val="PargrafodaLista"/>
+        <w:pStyle w:val="ListParagraph"/>
         <w:ind w:left="0"/>
         <w:jc w:val="both"/>
         <w:rPr>
@@ -6386,7 +6398,7 @@
     </w:p>
     <w:p>
       <w:pPr>
-        <w:pStyle w:val="PargrafodaLista"/>
+        <w:pStyle w:val="ListParagraph"/>
         <w:ind w:left="0"/>
         <w:jc w:val="both"/>
         <w:rPr>
@@ -6400,7 +6412,7 @@
     </w:p>
     <w:p>
       <w:pPr>
-        <w:pStyle w:val="PargrafodaLista"/>
+        <w:pStyle w:val="ListParagraph"/>
         <w:ind w:left="0"/>
         <w:jc w:val="both"/>
         <w:rPr>
@@ -6440,7 +6452,7 @@
     </w:p>
     <w:p>
       <w:pPr>
-        <w:pStyle w:val="PargrafodaLista"/>
+        <w:pStyle w:val="ListParagraph"/>
         <w:ind w:left="0"/>
         <w:jc w:val="both"/>
         <w:rPr>
@@ -6450,7 +6462,7 @@
     </w:p>
     <w:p>
       <w:pPr>
-        <w:pStyle w:val="PargrafodaLista"/>
+        <w:pStyle w:val="ListParagraph"/>
         <w:ind w:left="0"/>
         <w:jc w:val="both"/>
         <w:rPr>
@@ -6474,7 +6486,7 @@
     </w:p>
     <w:p>
       <w:pPr>
-        <w:pStyle w:val="PargrafodaLista"/>
+        <w:pStyle w:val="ListParagraph"/>
         <w:ind w:left="0"/>
         <w:jc w:val="both"/>
         <w:rPr>
@@ -6488,7 +6500,7 @@
     </w:p>
     <w:p>
       <w:pPr>
-        <w:pStyle w:val="PargrafodaLista"/>
+        <w:pStyle w:val="ListParagraph"/>
         <w:numPr>
           <w:ilvl w:val="0"/>
           <w:numId w:val="2"/>
@@ -6551,7 +6563,7 @@
     </w:p>
     <w:p>
       <w:pPr>
-        <w:pStyle w:val="PargrafodaLista"/>
+        <w:pStyle w:val="ListParagraph"/>
         <w:numPr>
           <w:ilvl w:val="0"/>
           <w:numId w:val="2"/>
@@ -6603,7 +6615,7 @@
     </w:p>
     <w:p>
       <w:pPr>
-        <w:pStyle w:val="PargrafodaLista"/>
+        <w:pStyle w:val="ListParagraph"/>
         <w:numPr>
           <w:ilvl w:val="0"/>
           <w:numId w:val="2"/>
@@ -6655,7 +6667,7 @@
     </w:p>
     <w:p>
       <w:pPr>
-        <w:pStyle w:val="PargrafodaLista"/>
+        <w:pStyle w:val="ListParagraph"/>
         <w:numPr>
           <w:ilvl w:val="0"/>
           <w:numId w:val="2"/>
@@ -6685,7 +6697,7 @@
     </w:p>
     <w:p>
       <w:pPr>
-        <w:pStyle w:val="PargrafodaLista"/>
+        <w:pStyle w:val="ListParagraph"/>
         <w:numPr>
           <w:ilvl w:val="0"/>
           <w:numId w:val="2"/>
@@ -6748,7 +6760,7 @@
     </w:p>
     <w:p>
       <w:pPr>
-        <w:pStyle w:val="PargrafodaLista"/>
+        <w:pStyle w:val="ListParagraph"/>
         <w:numPr>
           <w:ilvl w:val="0"/>
           <w:numId w:val="2"/>
@@ -6778,7 +6790,7 @@
     </w:p>
     <w:p>
       <w:pPr>
-        <w:pStyle w:val="PargrafodaLista"/>
+        <w:pStyle w:val="ListParagraph"/>
         <w:numPr>
           <w:ilvl w:val="0"/>
           <w:numId w:val="2"/>
@@ -6808,7 +6820,7 @@
     </w:p>
     <w:p>
       <w:pPr>
-        <w:pStyle w:val="PargrafodaLista"/>
+        <w:pStyle w:val="ListParagraph"/>
         <w:numPr>
           <w:ilvl w:val="0"/>
           <w:numId w:val="2"/>
@@ -6839,7 +6851,7 @@
     </w:p>
     <w:p>
       <w:pPr>
-        <w:pStyle w:val="PargrafodaLista"/>
+        <w:pStyle w:val="ListParagraph"/>
         <w:numPr>
           <w:ilvl w:val="0"/>
           <w:numId w:val="2"/>
@@ -6891,7 +6903,7 @@
     </w:p>
     <w:p>
       <w:pPr>
-        <w:pStyle w:val="PargrafodaLista"/>
+        <w:pStyle w:val="ListParagraph"/>
         <w:numPr>
           <w:ilvl w:val="0"/>
           <w:numId w:val="2"/>
@@ -6946,7 +6958,7 @@
     </w:p>
     <w:p>
       <w:pPr>
-        <w:pStyle w:val="PargrafodaLista"/>
+        <w:pStyle w:val="ListParagraph"/>
         <w:ind w:left="0"/>
         <w:jc w:val="both"/>
         <w:rPr>
@@ -7004,7 +7016,7 @@
     </w:p>
     <w:p>
       <w:pPr>
-        <w:pStyle w:val="PargrafodaLista"/>
+        <w:pStyle w:val="ListParagraph"/>
         <w:ind w:left="0"/>
         <w:jc w:val="both"/>
         <w:rPr>
@@ -7018,7 +7030,7 @@
     </w:p>
     <w:p>
       <w:pPr>
-        <w:pStyle w:val="PargrafodaLista"/>
+        <w:pStyle w:val="ListParagraph"/>
         <w:ind w:left="0"/>
         <w:jc w:val="both"/>
         <w:rPr>
@@ -7029,7 +7041,31 @@
         <w:rPr>
           <w:rFonts w:ascii="Times New Roman" w:hAnsi="Times New Roman" w:cs="Times New Roman"/>
         </w:rPr>
-        <w:t>Como agricultor quero que caso um produto fique sem stock, deixe de poder ser visualizado pelos clientes no catálogo do website</w:t>
+        <w:t>Como agricultor quero que</w:t>
+      </w:r>
+      <w:r>
+        <w:rPr>
+          <w:rFonts w:ascii="Times New Roman" w:hAnsi="Times New Roman" w:cs="Times New Roman"/>
+        </w:rPr>
+        <w:t xml:space="preserve"> quando </w:t>
+      </w:r>
+      <w:r>
+        <w:rPr>
+          <w:rFonts w:ascii="Times New Roman" w:hAnsi="Times New Roman" w:cs="Times New Roman"/>
+        </w:rPr>
+        <w:t>um produto fi</w:t>
+      </w:r>
+      <w:r>
+        <w:rPr>
+          <w:rFonts w:ascii="Times New Roman" w:hAnsi="Times New Roman" w:cs="Times New Roman"/>
+        </w:rPr>
+        <w:t>ca</w:t>
+      </w:r>
+      <w:r>
+        <w:rPr>
+          <w:rFonts w:ascii="Times New Roman" w:hAnsi="Times New Roman" w:cs="Times New Roman"/>
+        </w:rPr>
+        <w:t xml:space="preserve"> sem stock, deixe de poder ser visualizado pelos clientes no catálogo do website</w:t>
       </w:r>
       <w:r>
         <w:rPr>
@@ -7082,7 +7118,7 @@
     </w:p>
     <w:p>
       <w:pPr>
-        <w:pStyle w:val="PargrafodaLista"/>
+        <w:pStyle w:val="ListParagraph"/>
         <w:ind w:left="0"/>
         <w:jc w:val="both"/>
         <w:rPr>
@@ -7092,7 +7128,7 @@
     </w:p>
     <w:p>
       <w:pPr>
-        <w:pStyle w:val="PargrafodaLista"/>
+        <w:pStyle w:val="ListParagraph"/>
         <w:ind w:left="0"/>
         <w:jc w:val="both"/>
         <w:rPr>
@@ -7116,7 +7152,7 @@
     </w:p>
     <w:p>
       <w:pPr>
-        <w:pStyle w:val="PargrafodaLista"/>
+        <w:pStyle w:val="ListParagraph"/>
         <w:ind w:left="0"/>
         <w:jc w:val="both"/>
         <w:rPr>
@@ -7130,7 +7166,7 @@
     </w:p>
     <w:p>
       <w:pPr>
-        <w:pStyle w:val="PargrafodaLista"/>
+        <w:pStyle w:val="ListParagraph"/>
         <w:numPr>
           <w:ilvl w:val="0"/>
           <w:numId w:val="2"/>
@@ -7193,7 +7229,7 @@
     </w:p>
     <w:p>
       <w:pPr>
-        <w:pStyle w:val="PargrafodaLista"/>
+        <w:pStyle w:val="ListParagraph"/>
         <w:numPr>
           <w:ilvl w:val="0"/>
           <w:numId w:val="2"/>
@@ -7245,7 +7281,7 @@
     </w:p>
     <w:p>
       <w:pPr>
-        <w:pStyle w:val="PargrafodaLista"/>
+        <w:pStyle w:val="ListParagraph"/>
         <w:numPr>
           <w:ilvl w:val="0"/>
           <w:numId w:val="2"/>
@@ -7297,7 +7333,7 @@
     </w:p>
     <w:p>
       <w:pPr>
-        <w:pStyle w:val="PargrafodaLista"/>
+        <w:pStyle w:val="ListParagraph"/>
         <w:numPr>
           <w:ilvl w:val="0"/>
           <w:numId w:val="2"/>
@@ -7338,7 +7374,7 @@
     </w:p>
     <w:p>
       <w:pPr>
-        <w:pStyle w:val="PargrafodaLista"/>
+        <w:pStyle w:val="ListParagraph"/>
         <w:numPr>
           <w:ilvl w:val="0"/>
           <w:numId w:val="2"/>
@@ -7379,7 +7415,7 @@
     </w:p>
     <w:p>
       <w:pPr>
-        <w:pStyle w:val="PargrafodaLista"/>
+        <w:pStyle w:val="ListParagraph"/>
         <w:numPr>
           <w:ilvl w:val="0"/>
           <w:numId w:val="2"/>
@@ -7409,7 +7445,7 @@
     </w:p>
     <w:p>
       <w:pPr>
-        <w:pStyle w:val="PargrafodaLista"/>
+        <w:pStyle w:val="ListParagraph"/>
         <w:numPr>
           <w:ilvl w:val="0"/>
           <w:numId w:val="2"/>
@@ -7465,7 +7501,7 @@
     </w:p>
     <w:p>
       <w:pPr>
-        <w:pStyle w:val="PargrafodaLista"/>
+        <w:pStyle w:val="ListParagraph"/>
         <w:ind w:left="0"/>
         <w:jc w:val="both"/>
         <w:rPr>
@@ -7523,7 +7559,7 @@
     </w:p>
     <w:p>
       <w:pPr>
-        <w:pStyle w:val="PargrafodaLista"/>
+        <w:pStyle w:val="ListParagraph"/>
         <w:ind w:left="0"/>
         <w:jc w:val="both"/>
         <w:rPr>
@@ -7537,7 +7573,7 @@
     </w:p>
     <w:p>
       <w:pPr>
-        <w:pStyle w:val="PargrafodaLista"/>
+        <w:pStyle w:val="ListParagraph"/>
         <w:ind w:left="0"/>
         <w:jc w:val="both"/>
         <w:rPr>
@@ -7559,7 +7595,7 @@
     </w:p>
     <w:p>
       <w:pPr>
-        <w:pStyle w:val="PargrafodaLista"/>
+        <w:pStyle w:val="ListParagraph"/>
         <w:ind w:left="0"/>
         <w:jc w:val="both"/>
         <w:rPr>
@@ -7569,7 +7605,7 @@
     </w:p>
     <w:p>
       <w:pPr>
-        <w:pStyle w:val="PargrafodaLista"/>
+        <w:pStyle w:val="ListParagraph"/>
         <w:ind w:left="0"/>
         <w:jc w:val="both"/>
         <w:rPr>
@@ -7593,7 +7629,7 @@
     </w:p>
     <w:p>
       <w:pPr>
-        <w:pStyle w:val="PargrafodaLista"/>
+        <w:pStyle w:val="ListParagraph"/>
         <w:ind w:left="0"/>
         <w:jc w:val="both"/>
         <w:rPr>
@@ -7607,7 +7643,7 @@
     </w:p>
     <w:p>
       <w:pPr>
-        <w:pStyle w:val="PargrafodaLista"/>
+        <w:pStyle w:val="ListParagraph"/>
         <w:numPr>
           <w:ilvl w:val="0"/>
           <w:numId w:val="2"/>
@@ -7637,7 +7673,7 @@
     </w:p>
     <w:p>
       <w:pPr>
-        <w:pStyle w:val="PargrafodaLista"/>
+        <w:pStyle w:val="ListParagraph"/>
         <w:numPr>
           <w:ilvl w:val="0"/>
           <w:numId w:val="2"/>
@@ -7668,7 +7704,7 @@
     </w:p>
     <w:p>
       <w:pPr>
-        <w:pStyle w:val="PargrafodaLista"/>
+        <w:pStyle w:val="ListParagraph"/>
         <w:numPr>
           <w:ilvl w:val="0"/>
           <w:numId w:val="2"/>
@@ -7753,7 +7789,7 @@
     </w:p>
     <w:p>
       <w:pPr>
-        <w:pStyle w:val="PargrafodaLista"/>
+        <w:pStyle w:val="ListParagraph"/>
         <w:numPr>
           <w:ilvl w:val="0"/>
           <w:numId w:val="2"/>
@@ -7783,7 +7819,7 @@
     </w:p>
     <w:p>
       <w:pPr>
-        <w:pStyle w:val="PargrafodaLista"/>
+        <w:pStyle w:val="ListParagraph"/>
         <w:numPr>
           <w:ilvl w:val="0"/>
           <w:numId w:val="2"/>
@@ -7813,7 +7849,7 @@
     </w:p>
     <w:p>
       <w:pPr>
-        <w:pStyle w:val="PargrafodaLista"/>
+        <w:pStyle w:val="ListParagraph"/>
         <w:numPr>
           <w:ilvl w:val="0"/>
           <w:numId w:val="2"/>
@@ -7843,7 +7879,7 @@
     </w:p>
     <w:p>
       <w:pPr>
-        <w:pStyle w:val="PargrafodaLista"/>
+        <w:pStyle w:val="ListParagraph"/>
         <w:numPr>
           <w:ilvl w:val="0"/>
           <w:numId w:val="2"/>
@@ -7873,7 +7909,7 @@
     </w:p>
     <w:p>
       <w:pPr>
-        <w:pStyle w:val="PargrafodaLista"/>
+        <w:pStyle w:val="ListParagraph"/>
         <w:numPr>
           <w:ilvl w:val="0"/>
           <w:numId w:val="2"/>
@@ -7903,7 +7939,7 @@
     </w:p>
     <w:p>
       <w:pPr>
-        <w:pStyle w:val="PargrafodaLista"/>
+        <w:pStyle w:val="ListParagraph"/>
         <w:numPr>
           <w:ilvl w:val="0"/>
           <w:numId w:val="2"/>
@@ -7933,7 +7969,7 @@
     </w:p>
     <w:p>
       <w:pPr>
-        <w:pStyle w:val="PargrafodaLista"/>
+        <w:pStyle w:val="ListParagraph"/>
         <w:numPr>
           <w:ilvl w:val="0"/>
           <w:numId w:val="2"/>
@@ -7963,7 +7999,7 @@
     </w:p>
     <w:p>
       <w:pPr>
-        <w:pStyle w:val="PargrafodaLista"/>
+        <w:pStyle w:val="ListParagraph"/>
         <w:numPr>
           <w:ilvl w:val="0"/>
           <w:numId w:val="2"/>
@@ -10007,11 +10043,11 @@
     <w:name w:val="Normal"/>
     <w:qFormat/>
   </w:style>
-  <w:style w:type="paragraph" w:styleId="Ttulo1">
+  <w:style w:type="paragraph" w:styleId="Heading1">
     <w:name w:val="heading 1"/>
     <w:basedOn w:val="Normal"/>
     <w:next w:val="Normal"/>
-    <w:link w:val="Ttulo1Carter"/>
+    <w:link w:val="Heading1Char"/>
     <w:uiPriority w:val="9"/>
     <w:qFormat/>
     <w:rsid w:val="003B17FD"/>
@@ -10028,11 +10064,11 @@
       <w:szCs w:val="40"/>
     </w:rPr>
   </w:style>
-  <w:style w:type="paragraph" w:styleId="Ttulo2">
+  <w:style w:type="paragraph" w:styleId="Heading2">
     <w:name w:val="heading 2"/>
     <w:basedOn w:val="Normal"/>
     <w:next w:val="Normal"/>
-    <w:link w:val="Ttulo2Carter"/>
+    <w:link w:val="Heading2Char"/>
     <w:uiPriority w:val="9"/>
     <w:semiHidden/>
     <w:unhideWhenUsed/>
@@ -10051,11 +10087,11 @@
       <w:szCs w:val="32"/>
     </w:rPr>
   </w:style>
-  <w:style w:type="paragraph" w:styleId="Ttulo3">
+  <w:style w:type="paragraph" w:styleId="Heading3">
     <w:name w:val="heading 3"/>
     <w:basedOn w:val="Normal"/>
     <w:next w:val="Normal"/>
-    <w:link w:val="Ttulo3Carter"/>
+    <w:link w:val="Heading3Char"/>
     <w:uiPriority w:val="9"/>
     <w:semiHidden/>
     <w:unhideWhenUsed/>
@@ -10074,11 +10110,11 @@
       <w:szCs w:val="28"/>
     </w:rPr>
   </w:style>
-  <w:style w:type="paragraph" w:styleId="Ttulo4">
+  <w:style w:type="paragraph" w:styleId="Heading4">
     <w:name w:val="heading 4"/>
     <w:basedOn w:val="Normal"/>
     <w:next w:val="Normal"/>
-    <w:link w:val="Ttulo4Carter"/>
+    <w:link w:val="Heading4Char"/>
     <w:uiPriority w:val="9"/>
     <w:semiHidden/>
     <w:unhideWhenUsed/>
@@ -10097,11 +10133,11 @@
       <w:color w:val="0F4761" w:themeColor="accent1" w:themeShade="BF"/>
     </w:rPr>
   </w:style>
-  <w:style w:type="paragraph" w:styleId="Ttulo5">
+  <w:style w:type="paragraph" w:styleId="Heading5">
     <w:name w:val="heading 5"/>
     <w:basedOn w:val="Normal"/>
     <w:next w:val="Normal"/>
-    <w:link w:val="Ttulo5Carter"/>
+    <w:link w:val="Heading5Char"/>
     <w:uiPriority w:val="9"/>
     <w:semiHidden/>
     <w:unhideWhenUsed/>
@@ -10118,11 +10154,11 @@
       <w:color w:val="0F4761" w:themeColor="accent1" w:themeShade="BF"/>
     </w:rPr>
   </w:style>
-  <w:style w:type="paragraph" w:styleId="Ttulo6">
+  <w:style w:type="paragraph" w:styleId="Heading6">
     <w:name w:val="heading 6"/>
     <w:basedOn w:val="Normal"/>
     <w:next w:val="Normal"/>
-    <w:link w:val="Ttulo6Carter"/>
+    <w:link w:val="Heading6Char"/>
     <w:uiPriority w:val="9"/>
     <w:semiHidden/>
     <w:unhideWhenUsed/>
@@ -10141,11 +10177,11 @@
       <w:color w:val="595959" w:themeColor="text1" w:themeTint="A6"/>
     </w:rPr>
   </w:style>
-  <w:style w:type="paragraph" w:styleId="Ttulo7">
+  <w:style w:type="paragraph" w:styleId="Heading7">
     <w:name w:val="heading 7"/>
     <w:basedOn w:val="Normal"/>
     <w:next w:val="Normal"/>
-    <w:link w:val="Ttulo7Carter"/>
+    <w:link w:val="Heading7Char"/>
     <w:uiPriority w:val="9"/>
     <w:semiHidden/>
     <w:unhideWhenUsed/>
@@ -10162,11 +10198,11 @@
       <w:color w:val="595959" w:themeColor="text1" w:themeTint="A6"/>
     </w:rPr>
   </w:style>
-  <w:style w:type="paragraph" w:styleId="Ttulo8">
+  <w:style w:type="paragraph" w:styleId="Heading8">
     <w:name w:val="heading 8"/>
     <w:basedOn w:val="Normal"/>
     <w:next w:val="Normal"/>
-    <w:link w:val="Ttulo8Carter"/>
+    <w:link w:val="Heading8Char"/>
     <w:uiPriority w:val="9"/>
     <w:semiHidden/>
     <w:unhideWhenUsed/>
@@ -10185,11 +10221,11 @@
       <w:color w:val="272727" w:themeColor="text1" w:themeTint="D8"/>
     </w:rPr>
   </w:style>
-  <w:style w:type="paragraph" w:styleId="Ttulo9">
+  <w:style w:type="paragraph" w:styleId="Heading9">
     <w:name w:val="heading 9"/>
     <w:basedOn w:val="Normal"/>
     <w:next w:val="Normal"/>
-    <w:link w:val="Ttulo9Carter"/>
+    <w:link w:val="Heading9Char"/>
     <w:uiPriority w:val="9"/>
     <w:semiHidden/>
     <w:unhideWhenUsed/>
@@ -10206,13 +10242,13 @@
       <w:color w:val="272727" w:themeColor="text1" w:themeTint="D8"/>
     </w:rPr>
   </w:style>
-  <w:style w:type="character" w:default="1" w:styleId="Tipodeletrapredefinidodopargrafo">
+  <w:style w:type="character" w:default="1" w:styleId="DefaultParagraphFont">
     <w:name w:val="Default Paragraph Font"/>
     <w:uiPriority w:val="1"/>
     <w:semiHidden/>
     <w:unhideWhenUsed/>
   </w:style>
-  <w:style w:type="table" w:default="1" w:styleId="Tabelanormal">
+  <w:style w:type="table" w:default="1" w:styleId="TableNormal">
     <w:name w:val="Normal Table"/>
     <w:uiPriority w:val="99"/>
     <w:semiHidden/>
@@ -10227,16 +10263,16 @@
       </w:tblCellMar>
     </w:tblPr>
   </w:style>
-  <w:style w:type="numbering" w:default="1" w:styleId="Semlista">
+  <w:style w:type="numbering" w:default="1" w:styleId="NoList">
     <w:name w:val="No List"/>
     <w:uiPriority w:val="99"/>
     <w:semiHidden/>
     <w:unhideWhenUsed/>
   </w:style>
-  <w:style w:type="character" w:customStyle="1" w:styleId="Ttulo1Carter">
-    <w:name w:val="Título 1 Caráter"/>
-    <w:basedOn w:val="Tipodeletrapredefinidodopargrafo"/>
-    <w:link w:val="Ttulo1"/>
+  <w:style w:type="character" w:customStyle="1" w:styleId="Heading1Char">
+    <w:name w:val="Heading 1 Char"/>
+    <w:basedOn w:val="DefaultParagraphFont"/>
+    <w:link w:val="Heading1"/>
     <w:uiPriority w:val="9"/>
     <w:rsid w:val="003B17FD"/>
     <w:rPr>
@@ -10246,10 +10282,10 @@
       <w:szCs w:val="40"/>
     </w:rPr>
   </w:style>
-  <w:style w:type="character" w:customStyle="1" w:styleId="Ttulo2Carter">
-    <w:name w:val="Título 2 Caráter"/>
-    <w:basedOn w:val="Tipodeletrapredefinidodopargrafo"/>
-    <w:link w:val="Ttulo2"/>
+  <w:style w:type="character" w:customStyle="1" w:styleId="Heading2Char">
+    <w:name w:val="Heading 2 Char"/>
+    <w:basedOn w:val="DefaultParagraphFont"/>
+    <w:link w:val="Heading2"/>
     <w:uiPriority w:val="9"/>
     <w:semiHidden/>
     <w:rsid w:val="003B17FD"/>
@@ -10260,10 +10296,10 @@
       <w:szCs w:val="32"/>
     </w:rPr>
   </w:style>
-  <w:style w:type="character" w:customStyle="1" w:styleId="Ttulo3Carter">
-    <w:name w:val="Título 3 Caráter"/>
-    <w:basedOn w:val="Tipodeletrapredefinidodopargrafo"/>
-    <w:link w:val="Ttulo3"/>
+  <w:style w:type="character" w:customStyle="1" w:styleId="Heading3Char">
+    <w:name w:val="Heading 3 Char"/>
+    <w:basedOn w:val="DefaultParagraphFont"/>
+    <w:link w:val="Heading3"/>
     <w:uiPriority w:val="9"/>
     <w:semiHidden/>
     <w:rsid w:val="003B17FD"/>
@@ -10274,10 +10310,10 @@
       <w:szCs w:val="28"/>
     </w:rPr>
   </w:style>
-  <w:style w:type="character" w:customStyle="1" w:styleId="Ttulo4Carter">
-    <w:name w:val="Título 4 Caráter"/>
-    <w:basedOn w:val="Tipodeletrapredefinidodopargrafo"/>
-    <w:link w:val="Ttulo4"/>
+  <w:style w:type="character" w:customStyle="1" w:styleId="Heading4Char">
+    <w:name w:val="Heading 4 Char"/>
+    <w:basedOn w:val="DefaultParagraphFont"/>
+    <w:link w:val="Heading4"/>
     <w:uiPriority w:val="9"/>
     <w:semiHidden/>
     <w:rsid w:val="003B17FD"/>
@@ -10288,10 +10324,10 @@
       <w:color w:val="0F4761" w:themeColor="accent1" w:themeShade="BF"/>
     </w:rPr>
   </w:style>
-  <w:style w:type="character" w:customStyle="1" w:styleId="Ttulo5Carter">
-    <w:name w:val="Título 5 Caráter"/>
-    <w:basedOn w:val="Tipodeletrapredefinidodopargrafo"/>
-    <w:link w:val="Ttulo5"/>
+  <w:style w:type="character" w:customStyle="1" w:styleId="Heading5Char">
+    <w:name w:val="Heading 5 Char"/>
+    <w:basedOn w:val="DefaultParagraphFont"/>
+    <w:link w:val="Heading5"/>
     <w:uiPriority w:val="9"/>
     <w:semiHidden/>
     <w:rsid w:val="003B17FD"/>
@@ -10300,10 +10336,10 @@
       <w:color w:val="0F4761" w:themeColor="accent1" w:themeShade="BF"/>
     </w:rPr>
   </w:style>
-  <w:style w:type="character" w:customStyle="1" w:styleId="Ttulo6Carter">
-    <w:name w:val="Título 6 Caráter"/>
-    <w:basedOn w:val="Tipodeletrapredefinidodopargrafo"/>
-    <w:link w:val="Ttulo6"/>
+  <w:style w:type="character" w:customStyle="1" w:styleId="Heading6Char">
+    <w:name w:val="Heading 6 Char"/>
+    <w:basedOn w:val="DefaultParagraphFont"/>
+    <w:link w:val="Heading6"/>
     <w:uiPriority w:val="9"/>
     <w:semiHidden/>
     <w:rsid w:val="003B17FD"/>
@@ -10314,10 +10350,10 @@
       <w:color w:val="595959" w:themeColor="text1" w:themeTint="A6"/>
     </w:rPr>
   </w:style>
-  <w:style w:type="character" w:customStyle="1" w:styleId="Ttulo7Carter">
-    <w:name w:val="Título 7 Caráter"/>
-    <w:basedOn w:val="Tipodeletrapredefinidodopargrafo"/>
-    <w:link w:val="Ttulo7"/>
+  <w:style w:type="character" w:customStyle="1" w:styleId="Heading7Char">
+    <w:name w:val="Heading 7 Char"/>
+    <w:basedOn w:val="DefaultParagraphFont"/>
+    <w:link w:val="Heading7"/>
     <w:uiPriority w:val="9"/>
     <w:semiHidden/>
     <w:rsid w:val="003B17FD"/>
@@ -10326,10 +10362,10 @@
       <w:color w:val="595959" w:themeColor="text1" w:themeTint="A6"/>
     </w:rPr>
   </w:style>
-  <w:style w:type="character" w:customStyle="1" w:styleId="Ttulo8Carter">
-    <w:name w:val="Título 8 Caráter"/>
-    <w:basedOn w:val="Tipodeletrapredefinidodopargrafo"/>
-    <w:link w:val="Ttulo8"/>
+  <w:style w:type="character" w:customStyle="1" w:styleId="Heading8Char">
+    <w:name w:val="Heading 8 Char"/>
+    <w:basedOn w:val="DefaultParagraphFont"/>
+    <w:link w:val="Heading8"/>
     <w:uiPriority w:val="9"/>
     <w:semiHidden/>
     <w:rsid w:val="003B17FD"/>
@@ -10340,10 +10376,10 @@
       <w:color w:val="272727" w:themeColor="text1" w:themeTint="D8"/>
     </w:rPr>
   </w:style>
-  <w:style w:type="character" w:customStyle="1" w:styleId="Ttulo9Carter">
-    <w:name w:val="Título 9 Caráter"/>
-    <w:basedOn w:val="Tipodeletrapredefinidodopargrafo"/>
-    <w:link w:val="Ttulo9"/>
+  <w:style w:type="character" w:customStyle="1" w:styleId="Heading9Char">
+    <w:name w:val="Heading 9 Char"/>
+    <w:basedOn w:val="DefaultParagraphFont"/>
+    <w:link w:val="Heading9"/>
     <w:uiPriority w:val="9"/>
     <w:semiHidden/>
     <w:rsid w:val="003B17FD"/>
@@ -10352,11 +10388,11 @@
       <w:color w:val="272727" w:themeColor="text1" w:themeTint="D8"/>
     </w:rPr>
   </w:style>
-  <w:style w:type="paragraph" w:styleId="Ttulo">
+  <w:style w:type="paragraph" w:styleId="Title">
     <w:name w:val="Title"/>
     <w:basedOn w:val="Normal"/>
     <w:next w:val="Normal"/>
-    <w:link w:val="TtuloCarter"/>
+    <w:link w:val="TitleChar"/>
     <w:uiPriority w:val="10"/>
     <w:qFormat/>
     <w:rsid w:val="003B17FD"/>
@@ -10372,10 +10408,10 @@
       <w:szCs w:val="56"/>
     </w:rPr>
   </w:style>
-  <w:style w:type="character" w:customStyle="1" w:styleId="TtuloCarter">
-    <w:name w:val="Título Caráter"/>
-    <w:basedOn w:val="Tipodeletrapredefinidodopargrafo"/>
-    <w:link w:val="Ttulo"/>
+  <w:style w:type="character" w:customStyle="1" w:styleId="TitleChar">
+    <w:name w:val="Title Char"/>
+    <w:basedOn w:val="DefaultParagraphFont"/>
+    <w:link w:val="Title"/>
     <w:uiPriority w:val="10"/>
     <w:rsid w:val="003B17FD"/>
     <w:rPr>
@@ -10386,11 +10422,11 @@
       <w:szCs w:val="56"/>
     </w:rPr>
   </w:style>
-  <w:style w:type="paragraph" w:styleId="Subttulo">
+  <w:style w:type="paragraph" w:styleId="Subtitle">
     <w:name w:val="Subtitle"/>
     <w:basedOn w:val="Normal"/>
     <w:next w:val="Normal"/>
-    <w:link w:val="SubttuloCarter"/>
+    <w:link w:val="SubtitleChar"/>
     <w:uiPriority w:val="11"/>
     <w:qFormat/>
     <w:rsid w:val="003B17FD"/>
@@ -10407,10 +10443,10 @@
       <w:szCs w:val="28"/>
     </w:rPr>
   </w:style>
-  <w:style w:type="character" w:customStyle="1" w:styleId="SubttuloCarter">
-    <w:name w:val="Subtítulo Caráter"/>
-    <w:basedOn w:val="Tipodeletrapredefinidodopargrafo"/>
-    <w:link w:val="Subttulo"/>
+  <w:style w:type="character" w:customStyle="1" w:styleId="SubtitleChar">
+    <w:name w:val="Subtitle Char"/>
+    <w:basedOn w:val="DefaultParagraphFont"/>
+    <w:link w:val="Subtitle"/>
     <w:uiPriority w:val="11"/>
     <w:rsid w:val="003B17FD"/>
     <w:rPr>
@@ -10421,11 +10457,11 @@
       <w:szCs w:val="28"/>
     </w:rPr>
   </w:style>
-  <w:style w:type="paragraph" w:styleId="Citao">
+  <w:style w:type="paragraph" w:styleId="Quote">
     <w:name w:val="Quote"/>
     <w:basedOn w:val="Normal"/>
     <w:next w:val="Normal"/>
-    <w:link w:val="CitaoCarter"/>
+    <w:link w:val="QuoteChar"/>
     <w:uiPriority w:val="29"/>
     <w:qFormat/>
     <w:rsid w:val="003B17FD"/>
@@ -10439,10 +10475,10 @@
       <w:color w:val="404040" w:themeColor="text1" w:themeTint="BF"/>
     </w:rPr>
   </w:style>
-  <w:style w:type="character" w:customStyle="1" w:styleId="CitaoCarter">
-    <w:name w:val="Citação Caráter"/>
-    <w:basedOn w:val="Tipodeletrapredefinidodopargrafo"/>
-    <w:link w:val="Citao"/>
+  <w:style w:type="character" w:customStyle="1" w:styleId="QuoteChar">
+    <w:name w:val="Quote Char"/>
+    <w:basedOn w:val="DefaultParagraphFont"/>
+    <w:link w:val="Quote"/>
     <w:uiPriority w:val="29"/>
     <w:rsid w:val="003B17FD"/>
     <w:rPr>
@@ -10451,7 +10487,7 @@
       <w:color w:val="404040" w:themeColor="text1" w:themeTint="BF"/>
     </w:rPr>
   </w:style>
-  <w:style w:type="paragraph" w:styleId="PargrafodaLista">
+  <w:style w:type="paragraph" w:styleId="ListParagraph">
     <w:name w:val="List Paragraph"/>
     <w:basedOn w:val="Normal"/>
     <w:uiPriority w:val="34"/>
@@ -10462,9 +10498,9 @@
       <w:contextualSpacing/>
     </w:pPr>
   </w:style>
-  <w:style w:type="character" w:styleId="nfaseIntensa">
+  <w:style w:type="character" w:styleId="IntenseEmphasis">
     <w:name w:val="Intense Emphasis"/>
-    <w:basedOn w:val="Tipodeletrapredefinidodopargrafo"/>
+    <w:basedOn w:val="DefaultParagraphFont"/>
     <w:uiPriority w:val="21"/>
     <w:qFormat/>
     <w:rsid w:val="003B17FD"/>
@@ -10474,11 +10510,11 @@
       <w:color w:val="0F4761" w:themeColor="accent1" w:themeShade="BF"/>
     </w:rPr>
   </w:style>
-  <w:style w:type="paragraph" w:styleId="CitaoIntensa">
+  <w:style w:type="paragraph" w:styleId="IntenseQuote">
     <w:name w:val="Intense Quote"/>
     <w:basedOn w:val="Normal"/>
     <w:next w:val="Normal"/>
-    <w:link w:val="CitaoIntensaCarter"/>
+    <w:link w:val="IntenseQuoteChar"/>
     <w:uiPriority w:val="30"/>
     <w:qFormat/>
     <w:rsid w:val="003B17FD"/>
@@ -10497,10 +10533,10 @@
       <w:color w:val="0F4761" w:themeColor="accent1" w:themeShade="BF"/>
     </w:rPr>
   </w:style>
-  <w:style w:type="character" w:customStyle="1" w:styleId="CitaoIntensaCarter">
-    <w:name w:val="Citação Intensa Caráter"/>
-    <w:basedOn w:val="Tipodeletrapredefinidodopargrafo"/>
-    <w:link w:val="CitaoIntensa"/>
+  <w:style w:type="character" w:customStyle="1" w:styleId="IntenseQuoteChar">
+    <w:name w:val="Intense Quote Char"/>
+    <w:basedOn w:val="DefaultParagraphFont"/>
+    <w:link w:val="IntenseQuote"/>
     <w:uiPriority w:val="30"/>
     <w:rsid w:val="003B17FD"/>
     <w:rPr>
@@ -10509,9 +10545,9 @@
       <w:color w:val="0F4761" w:themeColor="accent1" w:themeShade="BF"/>
     </w:rPr>
   </w:style>
-  <w:style w:type="character" w:styleId="RefernciaIntensa">
+  <w:style w:type="character" w:styleId="IntenseReference">
     <w:name w:val="Intense Reference"/>
-    <w:basedOn w:val="Tipodeletrapredefinidodopargrafo"/>
+    <w:basedOn w:val="DefaultParagraphFont"/>
     <w:uiPriority w:val="32"/>
     <w:qFormat/>
     <w:rsid w:val="003B17FD"/>

</xml_diff>